<commit_message>
coder = i + iv DONE
</commit_message>
<xml_diff>
--- a/doc.docx
+++ b/doc.docx
@@ -816,21 +816,7 @@
             <w:rStyle w:val="Hyperlink"/>
             <w:lang w:val="en"/>
           </w:rPr>
-          <w:t>pre</w:t>
-        </w:r>
-        <w:r>
-          <w:rPr>
-            <w:rStyle w:val="Hyperlink"/>
-            <w:lang w:val="en"/>
-          </w:rPr>
-          <w:t>p</w:t>
-        </w:r>
-        <w:r>
-          <w:rPr>
-            <w:rStyle w:val="Hyperlink"/>
-            <w:lang w:val="en"/>
-          </w:rPr>
-          <w:t>aration</w:t>
+          <w:t>preparation</w:t>
         </w:r>
       </w:hyperlink>
     </w:p>
@@ -845,13 +831,7 @@
           <w:rPr>
             <w:rStyle w:val="Hyperlink"/>
           </w:rPr>
-          <w:t>ΘΕΜ</w:t>
-        </w:r>
-        <w:r>
-          <w:rPr>
-            <w:rStyle w:val="Hyperlink"/>
-          </w:rPr>
-          <w:t>Α</w:t>
+          <w:t>ΘΕΜΑ</w:t>
         </w:r>
         <w:r>
           <w:rPr>
@@ -860,7 +840,6 @@
           </w:rPr>
           <w:t xml:space="preserve"> </w:t>
         </w:r>
-        <w:proofErr w:type="spellStart"/>
         <w:r>
           <w:rPr>
             <w:rStyle w:val="Hyperlink"/>
@@ -868,7 +847,6 @@
           </w:rPr>
           <w:t>i</w:t>
         </w:r>
-        <w:proofErr w:type="spellEnd"/>
       </w:hyperlink>
     </w:p>
     <w:p>
@@ -894,18 +872,10 @@
       </w:hyperlink>
     </w:p>
     <w:p>
-      <w:pPr>
-        <w:rPr>
-          <w:lang w:val="en-US"/>
-        </w:rPr>
-      </w:pPr>
       <w:r>
         <w:t>ΘΕΜΑ</w:t>
       </w:r>
       <w:r>
-        <w:rPr>
-          <w:lang w:val="en-US"/>
-        </w:rPr>
         <w:t xml:space="preserve"> </w:t>
       </w:r>
       <w:r>
@@ -916,18 +886,10 @@
       </w:r>
     </w:p>
     <w:p>
-      <w:pPr>
-        <w:rPr>
-          <w:lang w:val="en-US"/>
-        </w:rPr>
-      </w:pPr>
       <w:r>
         <w:t>ΘΕΜΑ</w:t>
       </w:r>
       <w:r>
-        <w:rPr>
-          <w:lang w:val="en-US"/>
-        </w:rPr>
         <w:t xml:space="preserve"> </w:t>
       </w:r>
       <w:r>
@@ -947,181 +909,31 @@
         </w:r>
       </w:hyperlink>
     </w:p>
-    <w:p>
-      <w:pPr>
-        <w:rPr>
-          <w:lang w:val="en-US"/>
-        </w:rPr>
-      </w:pPr>
-    </w:p>
-    <w:p>
-      <w:pPr>
-        <w:rPr>
-          <w:lang w:val="en-US"/>
-        </w:rPr>
-      </w:pPr>
-    </w:p>
-    <w:p>
-      <w:pPr>
-        <w:rPr>
-          <w:lang w:val="en-US"/>
-        </w:rPr>
-      </w:pPr>
-    </w:p>
-    <w:p>
-      <w:pPr>
-        <w:rPr>
-          <w:lang w:val="en-US"/>
-        </w:rPr>
-      </w:pPr>
-    </w:p>
-    <w:p>
-      <w:pPr>
-        <w:rPr>
-          <w:lang w:val="en-US"/>
-        </w:rPr>
-      </w:pPr>
-    </w:p>
-    <w:p>
-      <w:pPr>
-        <w:rPr>
-          <w:lang w:val="en-US"/>
-        </w:rPr>
-      </w:pPr>
-    </w:p>
-    <w:p>
-      <w:pPr>
-        <w:rPr>
-          <w:lang w:val="en-US"/>
-        </w:rPr>
-      </w:pPr>
-    </w:p>
-    <w:p>
-      <w:pPr>
-        <w:rPr>
-          <w:lang w:val="en-US"/>
-        </w:rPr>
-      </w:pPr>
-    </w:p>
-    <w:p>
-      <w:pPr>
-        <w:rPr>
-          <w:lang w:val="en-US"/>
-        </w:rPr>
-      </w:pPr>
-    </w:p>
-    <w:p>
-      <w:pPr>
-        <w:rPr>
-          <w:lang w:val="en-US"/>
-        </w:rPr>
-      </w:pPr>
-    </w:p>
-    <w:p>
-      <w:pPr>
-        <w:rPr>
-          <w:lang w:val="en-US"/>
-        </w:rPr>
-      </w:pPr>
-    </w:p>
-    <w:p>
-      <w:pPr>
-        <w:rPr>
-          <w:lang w:val="en-US"/>
-        </w:rPr>
-      </w:pPr>
-    </w:p>
-    <w:p>
-      <w:pPr>
-        <w:rPr>
-          <w:lang w:val="en-US"/>
-        </w:rPr>
-      </w:pPr>
-    </w:p>
-    <w:p>
-      <w:pPr>
-        <w:rPr>
-          <w:lang w:val="en-US"/>
-        </w:rPr>
-      </w:pPr>
-    </w:p>
-    <w:p>
-      <w:pPr>
-        <w:rPr>
-          <w:lang w:val="en-US"/>
-        </w:rPr>
-      </w:pPr>
-    </w:p>
-    <w:p>
-      <w:pPr>
-        <w:rPr>
-          <w:lang w:val="en-US"/>
-        </w:rPr>
-      </w:pPr>
-    </w:p>
-    <w:p>
-      <w:pPr>
-        <w:rPr>
-          <w:lang w:val="en-US"/>
-        </w:rPr>
-      </w:pPr>
-    </w:p>
-    <w:p>
-      <w:pPr>
-        <w:rPr>
-          <w:lang w:val="en-US"/>
-        </w:rPr>
-      </w:pPr>
-    </w:p>
-    <w:p>
-      <w:pPr>
-        <w:rPr>
-          <w:lang w:val="en-US"/>
-        </w:rPr>
-      </w:pPr>
-    </w:p>
-    <w:p>
-      <w:pPr>
-        <w:rPr>
-          <w:lang w:val="en-US"/>
-        </w:rPr>
-      </w:pPr>
-    </w:p>
-    <w:p>
-      <w:pPr>
-        <w:rPr>
-          <w:lang w:val="en-US"/>
-        </w:rPr>
-      </w:pPr>
-    </w:p>
-    <w:p>
-      <w:pPr>
-        <w:rPr>
-          <w:lang w:val="en-US"/>
-        </w:rPr>
-      </w:pPr>
-    </w:p>
-    <w:p>
-      <w:pPr>
-        <w:rPr>
-          <w:lang w:val="en-US"/>
-        </w:rPr>
-      </w:pPr>
-    </w:p>
-    <w:p>
-      <w:pPr>
-        <w:rPr>
-          <w:lang w:val="en-US"/>
-        </w:rPr>
-      </w:pPr>
-    </w:p>
-    <w:p>
-      <w:pPr>
-        <w:rPr>
-          <w:lang w:val="en-US"/>
-        </w:rPr>
-      </w:pPr>
-    </w:p>
+    <w:p/>
+    <w:p/>
+    <w:p/>
+    <w:p/>
+    <w:p/>
+    <w:p/>
+    <w:p/>
+    <w:p/>
+    <w:p/>
+    <w:p/>
+    <w:p/>
+    <w:p/>
+    <w:p/>
+    <w:p/>
+    <w:p/>
+    <w:p/>
+    <w:p/>
+    <w:p/>
+    <w:p/>
+    <w:p/>
+    <w:p/>
+    <w:p/>
+    <w:p/>
+    <w:p/>
+    <w:p/>
     <w:p>
       <w:pPr>
         <w:rPr>
@@ -1129,7 +941,6 @@
           <w:bCs/>
           <w:sz w:val="28"/>
           <w:szCs w:val="28"/>
-          <w:lang w:val="en-US"/>
         </w:rPr>
       </w:pPr>
       <w:bookmarkStart w:id="0" w:name="prepetation"/>
@@ -1159,7 +970,6 @@
           <w:bCs/>
           <w:sz w:val="28"/>
           <w:szCs w:val="28"/>
-          <w:lang w:val="en"/>
         </w:rPr>
         <w:t>:</w:t>
       </w:r>
@@ -1167,26 +977,22 @@
     <w:bookmarkEnd w:id="0"/>
     <w:p>
       <w:pPr>
-        <w:rPr>
-          <w:lang w:val="en-US"/>
-        </w:rPr>
+        <w:pStyle w:val="ListParagraph"/>
+        <w:numPr>
+          <w:ilvl w:val="0"/>
+          <w:numId w:val="10"/>
+        </w:numPr>
       </w:pPr>
       <w:r>
         <w:t>Εγκατέστησα</w:t>
       </w:r>
       <w:r>
-        <w:rPr>
-          <w:lang w:val="en-US"/>
-        </w:rPr>
         <w:t xml:space="preserve"> </w:t>
       </w:r>
       <w:r>
         <w:t>την</w:t>
       </w:r>
       <w:r>
-        <w:rPr>
-          <w:lang w:val="en-US"/>
-        </w:rPr>
         <w:t xml:space="preserve"> </w:t>
       </w:r>
       <w:r>
@@ -1198,46 +1004,44 @@
         <w:t>PyCharm</w:t>
       </w:r>
       <w:r>
-        <w:rPr>
-          <w:lang w:val="en-US"/>
-        </w:rPr>
         <w:t xml:space="preserve">. </w:t>
       </w:r>
     </w:p>
     <w:p>
       <w:pPr>
-        <w:rPr>
-          <w:lang w:val="en-US"/>
-        </w:rPr>
-      </w:pPr>
-      <w:r>
-        <w:t>Πρόσθεσα</w:t>
-      </w:r>
-      <w:r>
-        <w:rPr>
-          <w:lang w:val="en-US"/>
-        </w:rPr>
+        <w:pStyle w:val="ListParagraph"/>
+        <w:numPr>
+          <w:ilvl w:val="0"/>
+          <w:numId w:val="10"/>
+        </w:numPr>
+      </w:pPr>
+      <w:r>
+        <w:t>Θα χρησιμοποιήσω</w:t>
+      </w:r>
+      <w:r>
         <w:t xml:space="preserve"> </w:t>
       </w:r>
       <w:r>
         <w:t>τις</w:t>
       </w:r>
       <w:r>
-        <w:rPr>
-          <w:lang w:val="en-US"/>
-        </w:rPr>
         <w:t xml:space="preserve"> </w:t>
       </w:r>
       <w:r>
         <w:t>βιβλιοθήκες</w:t>
       </w:r>
       <w:r>
-        <w:rPr>
-          <w:lang w:val="en-US"/>
-        </w:rPr>
         <w:t xml:space="preserve"> </w:t>
       </w:r>
-      <w:proofErr w:type="spellStart"/>
+    </w:p>
+    <w:p>
+      <w:pPr>
+        <w:pStyle w:val="ListParagraph"/>
+        <w:numPr>
+          <w:ilvl w:val="0"/>
+          <w:numId w:val="9"/>
+        </w:numPr>
+      </w:pPr>
       <w:r>
         <w:rPr>
           <w:b/>
@@ -1254,14 +1058,21 @@
         </w:rPr>
         <w:t>umPy</w:t>
       </w:r>
-      <w:proofErr w:type="spellEnd"/>
-      <w:r>
-        <w:rPr>
-          <w:lang w:val="en-US"/>
-        </w:rPr>
-        <w:t xml:space="preserve"> &amp; </w:t>
-      </w:r>
-      <w:proofErr w:type="spellStart"/>
+      <w:r>
+        <w:t>,</w:t>
+      </w:r>
+      <w:r>
+        <w:t xml:space="preserve"> </w:t>
+      </w:r>
+    </w:p>
+    <w:p>
+      <w:pPr>
+        <w:pStyle w:val="ListParagraph"/>
+        <w:numPr>
+          <w:ilvl w:val="0"/>
+          <w:numId w:val="9"/>
+        </w:numPr>
+      </w:pPr>
       <w:r>
         <w:rPr>
           <w:b/>
@@ -1270,12 +1081,10 @@
         </w:rPr>
         <w:t>opencv</w:t>
       </w:r>
-      <w:proofErr w:type="spellEnd"/>
-      <w:r>
-        <w:rPr>
-          <w:b/>
-          <w:bCs/>
-          <w:lang w:val="en-US"/>
+      <w:r>
+        <w:rPr>
+          <w:b/>
+          <w:bCs/>
         </w:rPr>
         <w:t>-</w:t>
       </w:r>
@@ -1287,8 +1096,81 @@
         </w:rPr>
         <w:t>python</w:t>
       </w:r>
-    </w:p>
-    <w:p>
+      <w:r>
+        <w:t>(</w:t>
+      </w:r>
+      <w:r>
+        <w:t>για ανάγνωση/αποθήκευση αρχείων</w:t>
+      </w:r>
+      <w:r>
+        <w:t xml:space="preserve"> - </w:t>
+      </w:r>
+      <w:r>
+        <w:t>απαιτείται εγκατάσταση</w:t>
+      </w:r>
+      <w:r>
+        <w:t>)</w:t>
+      </w:r>
+      <w:r>
+        <w:t xml:space="preserve"> και</w:t>
+      </w:r>
+    </w:p>
+    <w:p>
+      <w:pPr>
+        <w:pStyle w:val="ListParagraph"/>
+        <w:numPr>
+          <w:ilvl w:val="0"/>
+          <w:numId w:val="9"/>
+        </w:numPr>
+      </w:pPr>
+      <w:r>
+        <w:t xml:space="preserve"> </w:t>
+      </w:r>
+      <w:r>
+        <w:rPr>
+          <w:b/>
+          <w:bCs/>
+        </w:rPr>
+        <w:t>zlib</w:t>
+      </w:r>
+      <w:r>
+        <w:rPr>
+          <w:b/>
+          <w:bCs/>
+        </w:rPr>
+        <w:t xml:space="preserve">: </w:t>
+      </w:r>
+      <w:r>
+        <w:t>για συμπίεση</w:t>
+      </w:r>
+      <w:r>
+        <w:t xml:space="preserve"> </w:t>
+      </w:r>
+      <w:r>
+        <w:t>χωρίς απώλειες και αποσυμπίεση δεδομένων</w:t>
+      </w:r>
+      <w:r>
+        <w:t>(</w:t>
+      </w:r>
+      <w:r>
+        <w:t>για συμπίεση τόσο του I-Frame όσο και του Error Frame</w:t>
+      </w:r>
+      <w:r>
+        <w:t>) .</w:t>
+      </w:r>
+    </w:p>
+    <w:p>
+      <w:pPr>
+        <w:pStyle w:val="ListParagraph"/>
+        <w:numPr>
+          <w:ilvl w:val="0"/>
+          <w:numId w:val="11"/>
+        </w:numPr>
+        <w:rPr>
+          <w:b/>
+          <w:bCs/>
+        </w:rPr>
+      </w:pPr>
       <w:r>
         <w:t xml:space="preserve">Βρήκα ένα </w:t>
       </w:r>
@@ -1311,7 +1193,6 @@
         </w:rPr>
         <w:t>.</w:t>
       </w:r>
-      <w:proofErr w:type="spellStart"/>
       <w:r>
         <w:rPr>
           <w:b/>
@@ -1320,7 +1201,6 @@
         </w:rPr>
         <w:t>avi</w:t>
       </w:r>
-      <w:proofErr w:type="spellEnd"/>
       <w:r>
         <w:rPr>
           <w:b/>
@@ -1342,22 +1222,185 @@
           <w:b/>
           <w:bCs/>
         </w:rPr>
-        <w:t>10</w:t>
-      </w:r>
-      <w:r>
-        <w:rPr>
-          <w:b/>
-          <w:bCs/>
-        </w:rPr>
+        <w:t xml:space="preserve">10 </w:t>
+      </w:r>
+      <w:r>
+        <w:rPr>
+          <w:b/>
+          <w:bCs/>
+          <w:lang w:val="en-US"/>
+        </w:rPr>
+        <w:t>seconds</w:t>
+      </w:r>
+      <w:r>
+        <w:rPr>
+          <w:b/>
+          <w:bCs/>
+        </w:rPr>
+        <w:t>.</w:t>
+      </w:r>
+    </w:p>
+    <w:p>
+      <w:pPr>
+        <w:ind w:left="360"/>
+      </w:pPr>
+      <w:r>
+        <w:rPr>
+          <w:u w:val="single"/>
+        </w:rPr>
+        <w:t>Σημείωση</w:t>
+      </w:r>
+      <w:r>
+        <w:t xml:space="preserve">: Στο αρχείο </w:t>
+      </w:r>
+      <w:r>
+        <w:rPr>
+          <w:b/>
+          <w:bCs/>
+          <w:lang w:val="en-US"/>
+        </w:rPr>
+        <w:t>coder</w:t>
+      </w:r>
+      <w:r>
+        <w:rPr>
+          <w:b/>
+          <w:bCs/>
+        </w:rPr>
+        <w:t>.</w:t>
+      </w:r>
+      <w:r>
+        <w:rPr>
+          <w:b/>
+          <w:bCs/>
+          <w:lang w:val="en-US"/>
+        </w:rPr>
+        <w:t>py</w:t>
+      </w:r>
+      <w:r>
         <w:t xml:space="preserve"> </w:t>
       </w:r>
       <w:r>
         <w:rPr>
-          <w:b/>
-          <w:bCs/>
-          <w:lang w:val="en-US"/>
-        </w:rPr>
-        <w:t>seconds</w:t>
+          <w:u w:val="single"/>
+        </w:rPr>
+        <w:t xml:space="preserve"> </w:t>
+      </w:r>
+      <w:r>
+        <w:t xml:space="preserve"> έχει υλοποιηθεί το</w:t>
+      </w:r>
+      <w:r>
+        <w:t xml:space="preserve"> </w:t>
+      </w:r>
+      <w:r>
+        <w:rPr>
+          <w:b/>
+          <w:bCs/>
+        </w:rPr>
+        <w:t>(</w:t>
+      </w:r>
+      <w:r>
+        <w:rPr>
+          <w:b/>
+          <w:bCs/>
+          <w:lang w:val="en-US"/>
+        </w:rPr>
+        <w:t>i</w:t>
+      </w:r>
+      <w:r>
+        <w:rPr>
+          <w:b/>
+          <w:bCs/>
+        </w:rPr>
+        <w:t xml:space="preserve">) </w:t>
+      </w:r>
+      <w:r>
+        <w:t xml:space="preserve">ερώτημα καθώς και το μισό </w:t>
+      </w:r>
+      <w:r>
+        <w:rPr>
+          <w:b/>
+          <w:bCs/>
+        </w:rPr>
+        <w:t>(</w:t>
+      </w:r>
+      <w:r>
+        <w:rPr>
+          <w:b/>
+          <w:bCs/>
+          <w:lang w:val="en-US"/>
+        </w:rPr>
+        <w:t>iv</w:t>
+      </w:r>
+      <w:r>
+        <w:rPr>
+          <w:b/>
+          <w:bCs/>
+        </w:rPr>
+        <w:t xml:space="preserve">). </w:t>
+      </w:r>
+      <w:r>
+        <w:t xml:space="preserve">Στην τεκμηρίωση του </w:t>
+      </w:r>
+      <w:r>
+        <w:rPr>
+          <w:b/>
+          <w:bCs/>
+          <w:lang w:val="en-US"/>
+        </w:rPr>
+        <w:t>coder</w:t>
+      </w:r>
+      <w:r>
+        <w:rPr>
+          <w:b/>
+          <w:bCs/>
+        </w:rPr>
+        <w:t>.</w:t>
+      </w:r>
+      <w:r>
+        <w:rPr>
+          <w:b/>
+          <w:bCs/>
+          <w:lang w:val="en-US"/>
+        </w:rPr>
+        <w:t>py</w:t>
+      </w:r>
+      <w:r>
+        <w:rPr>
+          <w:b/>
+          <w:bCs/>
+        </w:rPr>
+        <w:t xml:space="preserve"> </w:t>
+      </w:r>
+      <w:r>
+        <w:t xml:space="preserve">δεν εξηγούνται σημεία που έχουν να κάνουν με το </w:t>
+      </w:r>
+      <w:r>
+        <w:rPr>
+          <w:b/>
+          <w:bCs/>
+          <w:lang w:val="en-US"/>
+        </w:rPr>
+        <w:t>menu</w:t>
+      </w:r>
+      <w:r>
+        <w:rPr>
+          <w:b/>
+          <w:bCs/>
+        </w:rPr>
+        <w:t xml:space="preserve"> </w:t>
+      </w:r>
+      <w:r>
+        <w:t xml:space="preserve">ή με τον τρόπο </w:t>
+      </w:r>
+      <w:r>
+        <w:rPr>
+          <w:b/>
+          <w:bCs/>
+        </w:rPr>
+        <w:t>δημιουργίας αρχείων</w:t>
+      </w:r>
+      <w:r>
+        <w:t xml:space="preserve"> που προστέθηκαν για καλύτερη χρήση και κατανόηση.</w:t>
       </w:r>
     </w:p>
     <w:p>
@@ -1368,7 +1411,6 @@
         </w:rPr>
       </w:pPr>
       <w:bookmarkStart w:id="1" w:name="i"/>
-      <w:proofErr w:type="spellStart"/>
       <w:r>
         <w:rPr>
           <w:b/>
@@ -1377,7 +1419,6 @@
         </w:rPr>
         <w:t>i</w:t>
       </w:r>
-      <w:proofErr w:type="spellEnd"/>
       <w:r>
         <w:rPr>
           <w:b/>
@@ -1425,7 +1466,6 @@
         </w:rPr>
         <w:t>.</w:t>
       </w:r>
-      <w:proofErr w:type="spellStart"/>
       <w:r>
         <w:rPr>
           <w:b/>
@@ -1434,7 +1474,6 @@
         </w:rPr>
         <w:t>py</w:t>
       </w:r>
-      <w:proofErr w:type="spellEnd"/>
       <w:r>
         <w:t xml:space="preserve"> </w:t>
       </w:r>
@@ -1506,14 +1545,11 @@
         <w:ind w:left="1080"/>
       </w:pPr>
       <w:r>
-        <w:rPr>
-          <w:lang w:val="en-US"/>
-        </w:rPr>
         <w:drawing>
-          <wp:inline distT="0" distB="0" distL="0" distR="0" wp14:anchorId="4300E68D" wp14:editId="0924A875">
-            <wp:extent cx="5731510" cy="2643505"/>
-            <wp:effectExtent l="0" t="0" r="2540" b="4445"/>
-            <wp:docPr id="2058139037" name="Picture 1" descr="A computer screen shot of a computer code&#10;&#10;Description automatically generated"/>
+          <wp:inline distT="0" distB="0" distL="0" distR="0" wp14:anchorId="200269E7" wp14:editId="2BB8118A">
+            <wp:extent cx="5731510" cy="3322955"/>
+            <wp:effectExtent l="0" t="0" r="2540" b="0"/>
+            <wp:docPr id="1963417709" name="Picture 1" descr="A computer screen shot of a program&#10;&#10;Description automatically generated"/>
             <wp:cNvGraphicFramePr>
               <a:graphicFrameLocks xmlns:a="http://schemas.openxmlformats.org/drawingml/2006/main" noChangeAspect="1"/>
             </wp:cNvGraphicFramePr>
@@ -1521,7 +1557,7 @@
               <a:graphicData uri="http://schemas.openxmlformats.org/drawingml/2006/picture">
                 <pic:pic xmlns:pic="http://schemas.openxmlformats.org/drawingml/2006/picture">
                   <pic:nvPicPr>
-                    <pic:cNvPr id="2058139037" name="Picture 1" descr="A computer screen shot of a computer code&#10;&#10;Description automatically generated"/>
+                    <pic:cNvPr id="1963417709" name="Picture 1" descr="A computer screen shot of a program&#10;&#10;Description automatically generated"/>
                     <pic:cNvPicPr/>
                   </pic:nvPicPr>
                   <pic:blipFill>
@@ -1533,7 +1569,7 @@
                   <pic:spPr>
                     <a:xfrm>
                       <a:off x="0" y="0"/>
-                      <a:ext cx="5731510" cy="2643505"/>
+                      <a:ext cx="5731510" cy="3322955"/>
                     </a:xfrm>
                     <a:prstGeom prst="rect">
                       <a:avLst/>
@@ -1816,6 +1852,7 @@
         </w:numPr>
       </w:pPr>
       <w:r>
+        <w:lastRenderedPageBreak/>
         <w:t xml:space="preserve">Σε </w:t>
       </w:r>
       <w:r>
@@ -2146,105 +2183,131 @@
         </w:numPr>
       </w:pPr>
       <w:r>
-        <w:lastRenderedPageBreak/>
-        <w:t>Χρησιμοποιείται η μέθοδος</w:t>
+        <w:t>Η</w:t>
+      </w:r>
+      <w:r>
+        <w:rPr>
+          <w:b/>
+          <w:bCs/>
+        </w:rPr>
+        <w:t xml:space="preserve"> μ</w:t>
+      </w:r>
+      <w:r>
+        <w:rPr>
+          <w:b/>
+          <w:bCs/>
+        </w:rPr>
+        <w:t>ετατροπή σε byte array</w:t>
       </w:r>
       <w:r>
         <w:t xml:space="preserve"> </w:t>
       </w:r>
       <w:r>
-        <w:rPr>
-          <w:b/>
-          <w:bCs/>
-          <w:lang w:val="en-US"/>
-        </w:rPr>
-        <w:t>clip</w:t>
-      </w:r>
-      <w:r>
-        <w:rPr>
-          <w:b/>
-          <w:bCs/>
-        </w:rPr>
-        <w:t>()</w:t>
+        <w:t>με την χρήση της</w:t>
+      </w:r>
+      <w:r>
+        <w:t xml:space="preserve"> .</w:t>
+      </w:r>
+      <w:r>
+        <w:rPr>
+          <w:b/>
+          <w:bCs/>
+        </w:rPr>
+        <w:t>tobytes</w:t>
+      </w:r>
+      <w:r>
+        <w:t>() μετατρ</w:t>
+      </w:r>
+      <w:r>
+        <w:t>έπει</w:t>
+      </w:r>
+      <w:r>
+        <w:t xml:space="preserve"> το καρέ από </w:t>
+      </w:r>
+      <w:r>
+        <w:rPr>
+          <w:b/>
+          <w:bCs/>
+        </w:rPr>
+        <w:t>numpy array</w:t>
+      </w:r>
+      <w:r>
+        <w:t xml:space="preserve"> σε μια </w:t>
+      </w:r>
+      <w:r>
+        <w:rPr>
+          <w:b/>
+          <w:bCs/>
+        </w:rPr>
+        <w:t>ακολουθία</w:t>
       </w:r>
       <w:r>
         <w:t xml:space="preserve"> </w:t>
       </w:r>
       <w:r>
+        <w:rPr>
+          <w:b/>
+          <w:bCs/>
+        </w:rPr>
+        <w:t>byte</w:t>
+      </w:r>
+      <w:r>
+        <w:t>. Αυτό είναι απαραίτητο για τη συμπίεση</w:t>
+      </w:r>
+      <w:r>
+        <w:t>.</w:t>
+      </w:r>
+    </w:p>
+    <w:p>
+      <w:pPr>
+        <w:pStyle w:val="ListParagraph"/>
+        <w:numPr>
+          <w:ilvl w:val="0"/>
+          <w:numId w:val="3"/>
+        </w:numPr>
+      </w:pPr>
+      <w:r>
+        <w:t xml:space="preserve">Για να αποφευχθεί </w:t>
+      </w:r>
+      <w:r>
+        <w:rPr>
+          <w:b/>
+          <w:bCs/>
+        </w:rPr>
+        <w:t>υπερχείλιση τιμών</w:t>
+      </w:r>
+      <w:r>
+        <w:t xml:space="preserve"> κατά την </w:t>
+      </w:r>
+      <w:r>
+        <w:rPr>
+          <w:b/>
+          <w:bCs/>
+        </w:rPr>
+        <w:t>αφαίρεση</w:t>
+      </w:r>
+      <w:r>
+        <w:t>, τα δεδομένα των καρέ μετατρέπονται προσωρινά σε ακέραιους (</w:t>
+      </w:r>
+      <w:r>
+        <w:rPr>
+          <w:b/>
+          <w:bCs/>
+        </w:rPr>
+        <w:t>astype</w:t>
+      </w:r>
+      <w:r>
         <w:t>(</w:t>
       </w:r>
       <w:r>
-        <w:t xml:space="preserve">από την </w:t>
-      </w:r>
-      <w:proofErr w:type="spellStart"/>
-      <w:r>
-        <w:rPr>
-          <w:b/>
-          <w:bCs/>
-          <w:lang w:val="en-US"/>
-        </w:rPr>
-        <w:t>numpy</w:t>
-      </w:r>
-      <w:proofErr w:type="spellEnd"/>
-      <w:r>
-        <w:t xml:space="preserve">) </w:t>
-      </w:r>
-      <w:r>
-        <w:t>για την αφαίρεση των δύο καρέ</w:t>
-      </w:r>
-      <w:r>
-        <w:t>(</w:t>
-      </w:r>
-      <w:r>
-        <w:rPr>
-          <w:lang w:val="en-US"/>
-        </w:rPr>
-        <w:t>line</w:t>
-      </w:r>
-      <w:r>
-        <w:t>29)</w:t>
-      </w:r>
-      <w:r>
-        <w:t>.</w:t>
-      </w:r>
-      <w:r>
-        <w:t xml:space="preserve"> Συγκεκριμένα χρησιμοποιούμε τ</w:t>
-      </w:r>
-      <w:r>
-        <w:t xml:space="preserve">ην </w:t>
-      </w:r>
-      <w:proofErr w:type="spellStart"/>
-      <w:r>
-        <w:rPr>
-          <w:b/>
-          <w:bCs/>
-          <w:lang w:val="en-US"/>
-        </w:rPr>
-        <w:t>astype</w:t>
-      </w:r>
-      <w:proofErr w:type="spellEnd"/>
-      <w:r>
-        <w:rPr>
-          <w:b/>
-          <w:bCs/>
-        </w:rPr>
-        <w:t>()</w:t>
-      </w:r>
-      <w:r>
-        <w:t xml:space="preserve"> </w:t>
-      </w:r>
-      <w:r>
-        <w:t xml:space="preserve"> για μετατροπή σε ακεραίους, για να αποφύγουμε την υπερχείλιση κατά την </w:t>
-      </w:r>
-      <w:r>
-        <w:rPr>
-          <w:b/>
-          <w:bCs/>
-        </w:rPr>
-        <w:t>αφαίρεση</w:t>
-      </w:r>
-      <w:r>
-        <w:t>.</w:t>
+        <w:rPr>
+          <w:b/>
+          <w:bCs/>
+        </w:rPr>
+        <w:t>int</w:t>
+      </w:r>
+      <w:r>
+        <w:t>)).</w:t>
       </w:r>
     </w:p>
     <w:p>
@@ -2253,14 +2316,11 @@
         <w:ind w:left="1080"/>
       </w:pPr>
       <w:r>
-        <w:rPr>
-          <w:lang w:val="en-US"/>
-        </w:rPr>
         <w:drawing>
-          <wp:inline distT="0" distB="0" distL="0" distR="0" wp14:anchorId="2D148C8C" wp14:editId="294F3C96">
-            <wp:extent cx="5731510" cy="1514475"/>
-            <wp:effectExtent l="0" t="0" r="2540" b="9525"/>
-            <wp:docPr id="715219346" name="Picture 1" descr="A computer screen shot of text&#10;&#10;Description automatically generated"/>
+          <wp:inline distT="0" distB="0" distL="0" distR="0" wp14:anchorId="40D2CD42" wp14:editId="184B2EC1">
+            <wp:extent cx="5731510" cy="1360805"/>
+            <wp:effectExtent l="0" t="0" r="2540" b="0"/>
+            <wp:docPr id="404868786" name="Picture 1" descr="A computer screen shot of a black screen&#10;&#10;Description automatically generated"/>
             <wp:cNvGraphicFramePr>
               <a:graphicFrameLocks xmlns:a="http://schemas.openxmlformats.org/drawingml/2006/main" noChangeAspect="1"/>
             </wp:cNvGraphicFramePr>
@@ -2268,7 +2328,7 @@
               <a:graphicData uri="http://schemas.openxmlformats.org/drawingml/2006/picture">
                 <pic:pic xmlns:pic="http://schemas.openxmlformats.org/drawingml/2006/picture">
                   <pic:nvPicPr>
-                    <pic:cNvPr id="715219346" name="Picture 1" descr="A computer screen shot of text&#10;&#10;Description automatically generated"/>
+                    <pic:cNvPr id="404868786" name="Picture 1" descr="A computer screen shot of a black screen&#10;&#10;Description automatically generated"/>
                     <pic:cNvPicPr/>
                   </pic:nvPicPr>
                   <pic:blipFill>
@@ -2280,7 +2340,7 @@
                   <pic:spPr>
                     <a:xfrm>
                       <a:off x="0" y="0"/>
-                      <a:ext cx="5731510" cy="1514475"/>
+                      <a:ext cx="5731510" cy="1360805"/>
                     </a:xfrm>
                     <a:prstGeom prst="rect">
                       <a:avLst/>
@@ -2309,14 +2369,7 @@
           <w:b/>
           <w:bCs/>
         </w:rPr>
-        <w:t>auxiliary</w:t>
-      </w:r>
-      <w:r>
-        <w:rPr>
-          <w:b/>
-          <w:bCs/>
-        </w:rPr>
-        <w:t xml:space="preserve"> </w:t>
+        <w:t xml:space="preserve">auxiliary </w:t>
       </w:r>
       <w:r>
         <w:t xml:space="preserve">μπορούμε να δούμε όλα </w:t>
@@ -2490,64 +2543,33 @@
         </w:numPr>
       </w:pPr>
       <w:r>
-        <w:t xml:space="preserve">Η </w:t>
-      </w:r>
-      <w:r>
-        <w:rPr>
-          <w:b/>
-          <w:bCs/>
-        </w:rPr>
-        <w:t>ανακατασκευή</w:t>
-      </w:r>
-      <w:r>
-        <w:t xml:space="preserve"> γίνεται με τη χρήση της συνάρτησης </w:t>
-      </w:r>
-      <w:r>
-        <w:rPr>
-          <w:b/>
-          <w:bCs/>
-        </w:rPr>
-        <w:t>clip</w:t>
-      </w:r>
-      <w:r>
-        <w:rPr>
-          <w:b/>
-          <w:bCs/>
-        </w:rPr>
+        <w:t xml:space="preserve">Η κωδικοποιημένη μορφή του καρέ (στη λίστα </w:t>
+      </w:r>
+      <w:r>
+        <w:rPr>
+          <w:b/>
+          <w:bCs/>
+        </w:rPr>
+        <w:t>encoded_frames</w:t>
+      </w:r>
+      <w:r>
+        <w:t xml:space="preserve">) αποσυμπιέζεται με τη μέθοδο </w:t>
+      </w:r>
+      <w:r>
+        <w:rPr>
+          <w:b/>
+          <w:bCs/>
+        </w:rPr>
+        <w:t>zlib.decompress</w:t>
+      </w:r>
+      <w:r>
         <w:t>()</w:t>
       </w:r>
       <w:r>
-        <w:t xml:space="preserve"> από τη βιβλιοθήκη </w:t>
-      </w:r>
-      <w:r>
-        <w:rPr>
-          <w:b/>
-          <w:bCs/>
-        </w:rPr>
-        <w:t>NumPy</w:t>
-      </w:r>
-      <w:r>
-        <w:t xml:space="preserve">, η οποία </w:t>
-      </w:r>
-      <w:r>
-        <w:rPr>
-          <w:b/>
-          <w:bCs/>
-        </w:rPr>
-        <w:t>προσθέτει</w:t>
-      </w:r>
-      <w:r>
-        <w:t xml:space="preserve"> τα δεδομένα του προηγούμενου καρέ με την </w:t>
-      </w:r>
-      <w:r>
-        <w:rPr>
-          <w:b/>
-          <w:bCs/>
-        </w:rPr>
-        <w:t xml:space="preserve">εικόνα σφάλματος </w:t>
-      </w:r>
-      <w:r>
-        <w:t>και εξασφαλίζει ότι οι τιμές παραμένουν εντός του εύρους [0, 255]</w:t>
+        <w:t>.</w:t>
+      </w:r>
+      <w:r>
+        <w:t>Η μέθοδος αυτή επαναφέρει τα συμπιεσμένα byte στην αρχική τους μορφή</w:t>
       </w:r>
       <w:r>
         <w:t>.</w:t>
@@ -2560,64 +2582,119 @@
           <w:ilvl w:val="0"/>
           <w:numId w:val="3"/>
         </w:numPr>
-        <w:rPr>
-          <w:b/>
-          <w:bCs/>
-        </w:rPr>
-      </w:pPr>
-      <w:r>
-        <w:t xml:space="preserve">Χρησιμοποιήσαμε τη συνάρτηση </w:t>
-      </w:r>
-      <w:r>
-        <w:rPr>
-          <w:b/>
-          <w:bCs/>
-        </w:rPr>
-        <w:t>clip</w:t>
-      </w:r>
-      <w:r>
-        <w:rPr>
-          <w:b/>
-          <w:bCs/>
-        </w:rPr>
-        <w:t>()</w:t>
-      </w:r>
-      <w:r>
-        <w:t xml:space="preserve"> επειδή αυτή </w:t>
-      </w:r>
-      <w:r>
-        <w:rPr>
-          <w:b/>
-          <w:bCs/>
-        </w:rPr>
-        <w:t>εξασφαλίζει</w:t>
-      </w:r>
-      <w:r>
-        <w:t xml:space="preserve"> ότι οι υπολογισμένες τιμές παραμένουν εντός του επιτρεπτού </w:t>
-      </w:r>
-      <w:r>
-        <w:rPr>
-          <w:b/>
-          <w:bCs/>
-        </w:rPr>
-        <w:t>εύρους [0, 255].</w:t>
-      </w:r>
-      <w:r>
-        <w:t xml:space="preserve"> </w:t>
-      </w:r>
-      <w:r>
-        <w:t>Χωρίς αυτή τη συνάρτηση, οι τιμές των pixel ενδέχεται να γίνουν αρνητικές ή μεγαλύτερες από 255, κάτι που δεν είναι αποδεκτό σε εικόνες</w:t>
-      </w:r>
-      <w:r>
-        <w:t>.</w:t>
-      </w:r>
+      </w:pPr>
+      <w:r>
+        <w:t xml:space="preserve">Τα </w:t>
+      </w:r>
+      <w:r>
+        <w:rPr>
+          <w:b/>
+          <w:bCs/>
+        </w:rPr>
+        <w:t>αποσυμπιεσμένα</w:t>
+      </w:r>
+      <w:r>
+        <w:t xml:space="preserve"> δεδομένα είναι σε μορφή ακολουθίας </w:t>
+      </w:r>
+      <w:r>
+        <w:rPr>
+          <w:b/>
+          <w:bCs/>
+        </w:rPr>
+        <w:t>byte</w:t>
+      </w:r>
+      <w:r>
+        <w:t>, οπότε χρειάζεται να μετατραπούν ξανά σε πίνακα εικόνας (numpy array).Αυτό γίνεται με τη χρήση της np.</w:t>
+      </w:r>
+      <w:r>
+        <w:rPr>
+          <w:b/>
+          <w:bCs/>
+        </w:rPr>
+        <w:t>frombuffer</w:t>
+      </w:r>
+      <w:r>
+        <w:t>(), όπου καθορίζουμε τον τύπο δεδομένων (dtype=np.uint8) και το σχήμα (</w:t>
+      </w:r>
+      <w:r>
+        <w:rPr>
+          <w:b/>
+          <w:bCs/>
+        </w:rPr>
+        <w:t>reshape(frames[0].shape</w:t>
+      </w:r>
+      <w:r>
+        <w:t>)).</w:t>
+      </w:r>
+    </w:p>
+    <w:p>
+      <w:pPr>
+        <w:pStyle w:val="ListParagraph"/>
+        <w:numPr>
+          <w:ilvl w:val="0"/>
+          <w:numId w:val="3"/>
+        </w:numPr>
+      </w:pPr>
+      <w:r>
+        <w:t>Όπως πριν, τα αποσυμπιεσμένα δεδομένα μετατρέπονται σε πίνακα (</w:t>
+      </w:r>
+      <w:r>
+        <w:rPr>
+          <w:b/>
+          <w:bCs/>
+        </w:rPr>
+        <w:t>numpy array</w:t>
+      </w:r>
+      <w:r>
+        <w:t xml:space="preserve">) με </w:t>
+      </w:r>
+      <w:r>
+        <w:t>τη</w:t>
+      </w:r>
+      <w:r>
+        <w:rPr>
+          <w:b/>
+          <w:bCs/>
+        </w:rPr>
+        <w:t xml:space="preserve"> np.frombuffer</w:t>
+      </w:r>
+      <w:r>
+        <w:t xml:space="preserve">(). Εδώ ο τύπος δεδομένων είναι </w:t>
+      </w:r>
+      <w:r>
+        <w:rPr>
+          <w:b/>
+          <w:bCs/>
+        </w:rPr>
+        <w:t>np.int16</w:t>
+      </w:r>
+      <w:r>
+        <w:t xml:space="preserve">, καθώς το </w:t>
+      </w:r>
+      <w:r>
+        <w:rPr>
+          <w:b/>
+          <w:bCs/>
+        </w:rPr>
+        <w:t>Error Frame</w:t>
+      </w:r>
+      <w:r>
+        <w:t xml:space="preserve"> περιέχει θετικές και αρνητικές διαφορές.</w:t>
+      </w:r>
+    </w:p>
+    <w:p>
+      <w:pPr>
+        <w:pStyle w:val="ListParagraph"/>
+        <w:ind w:left="1080"/>
+        <w:rPr>
+          <w:b/>
+          <w:bCs/>
+        </w:rPr>
+      </w:pPr>
       <w:r>
         <w:rPr>
           <w:noProof/>
         </w:rPr>
-        <w:t xml:space="preserve"> </w:t>
-      </w:r>
-      <w:r>
         <w:drawing>
           <wp:inline distT="0" distB="0" distL="0" distR="0" wp14:anchorId="1747D27B" wp14:editId="376E7EE1">
             <wp:extent cx="5731510" cy="1320165"/>
@@ -2693,76 +2770,16 @@
         <w:t>zip</w:t>
       </w:r>
     </w:p>
-    <w:p>
-      <w:pPr>
-        <w:rPr>
-          <w:lang w:val="en-US"/>
-        </w:rPr>
-      </w:pPr>
-    </w:p>
-    <w:p>
-      <w:pPr>
-        <w:rPr>
-          <w:lang w:val="en-US"/>
-        </w:rPr>
-      </w:pPr>
-    </w:p>
-    <w:p>
-      <w:pPr>
-        <w:rPr>
-          <w:lang w:val="en-US"/>
-        </w:rPr>
-      </w:pPr>
-    </w:p>
-    <w:p>
-      <w:pPr>
-        <w:rPr>
-          <w:lang w:val="en-US"/>
-        </w:rPr>
-      </w:pPr>
-    </w:p>
-    <w:p>
-      <w:pPr>
-        <w:rPr>
-          <w:lang w:val="en-US"/>
-        </w:rPr>
-      </w:pPr>
-    </w:p>
-    <w:p>
-      <w:pPr>
-        <w:rPr>
-          <w:lang w:val="en-US"/>
-        </w:rPr>
-      </w:pPr>
-    </w:p>
-    <w:p>
-      <w:pPr>
-        <w:rPr>
-          <w:lang w:val="en-US"/>
-        </w:rPr>
-      </w:pPr>
-    </w:p>
-    <w:p>
-      <w:pPr>
-        <w:rPr>
-          <w:lang w:val="en-US"/>
-        </w:rPr>
-      </w:pPr>
-    </w:p>
-    <w:p>
-      <w:pPr>
-        <w:rPr>
-          <w:lang w:val="en-US"/>
-        </w:rPr>
-      </w:pPr>
-    </w:p>
-    <w:p>
-      <w:pPr>
-        <w:rPr>
-          <w:lang w:val="en-US"/>
-        </w:rPr>
-      </w:pPr>
-    </w:p>
+    <w:p/>
+    <w:p/>
+    <w:p/>
+    <w:p/>
+    <w:p/>
+    <w:p/>
+    <w:p/>
+    <w:p/>
+    <w:p/>
+    <w:p/>
     <w:p>
       <w:pPr>
         <w:rPr>
@@ -2770,7 +2787,6 @@
           <w:bCs/>
           <w:sz w:val="28"/>
           <w:szCs w:val="28"/>
-          <w:lang w:val="en-US"/>
         </w:rPr>
       </w:pPr>
     </w:p>
@@ -2781,7 +2797,6 @@
           <w:bCs/>
           <w:sz w:val="28"/>
           <w:szCs w:val="28"/>
-          <w:lang w:val="en-US"/>
         </w:rPr>
       </w:pPr>
       <w:bookmarkStart w:id="2" w:name="ii"/>
@@ -2793,19 +2808,17 @@
           <w:szCs w:val="28"/>
           <w:lang w:val="en-US"/>
         </w:rPr>
-        <w:t>ii)</w:t>
-      </w:r>
-    </w:p>
-    <w:p>
-      <w:pPr>
+        <w:t>ii</w:t>
+      </w:r>
+      <w:r>
         <w:rPr>
           <w:b/>
           <w:bCs/>
           <w:sz w:val="28"/>
           <w:szCs w:val="28"/>
-          <w:lang w:val="en-US"/>
-        </w:rPr>
-      </w:pPr>
+        </w:rPr>
+        <w:t>)</w:t>
+      </w:r>
     </w:p>
     <w:p>
       <w:pPr>
@@ -2814,7 +2827,6 @@
           <w:bCs/>
           <w:sz w:val="28"/>
           <w:szCs w:val="28"/>
-          <w:lang w:val="en-US"/>
         </w:rPr>
       </w:pPr>
     </w:p>
@@ -2825,7 +2837,6 @@
           <w:bCs/>
           <w:sz w:val="28"/>
           <w:szCs w:val="28"/>
-          <w:lang w:val="en-US"/>
         </w:rPr>
       </w:pPr>
     </w:p>
@@ -2836,11 +2847,9 @@
           <w:bCs/>
           <w:sz w:val="28"/>
           <w:szCs w:val="28"/>
-          <w:lang w:val="en-US"/>
-        </w:rPr>
-      </w:pPr>
-    </w:p>
-    <w:bookmarkEnd w:id="2"/>
+        </w:rPr>
+      </w:pPr>
+    </w:p>
     <w:p>
       <w:pPr>
         <w:rPr>
@@ -2848,11 +2857,10 @@
           <w:bCs/>
           <w:sz w:val="28"/>
           <w:szCs w:val="28"/>
-        </w:rPr>
-      </w:pPr>
-    </w:p>
-    <w:p>
-      <w:pPr>
+          <w:lang w:val="en-US"/>
+        </w:rPr>
+      </w:pPr>
+      <w:r>
         <w:rPr>
           <w:b/>
           <w:bCs/>
@@ -2860,19 +2868,230 @@
           <w:szCs w:val="28"/>
           <w:lang w:val="en-US"/>
         </w:rPr>
-      </w:pPr>
-    </w:p>
-    <w:p>
-      <w:pPr>
+        <w:t>iv</w:t>
+      </w:r>
+      <w:r>
         <w:rPr>
           <w:b/>
           <w:bCs/>
           <w:sz w:val="28"/>
           <w:szCs w:val="28"/>
-          <w:lang w:val="en-US"/>
-        </w:rPr>
-      </w:pPr>
-    </w:p>
+        </w:rPr>
+        <w:t>)</w:t>
+      </w:r>
+    </w:p>
+    <w:p>
+      <w:pPr>
+        <w:pStyle w:val="ListParagraph"/>
+        <w:numPr>
+          <w:ilvl w:val="0"/>
+          <w:numId w:val="2"/>
+        </w:numPr>
+      </w:pPr>
+      <w:r>
+        <w:t>Για τον</w:t>
+      </w:r>
+      <w:r>
+        <w:t xml:space="preserve"> υπολογισμό του </w:t>
+      </w:r>
+      <w:r>
+        <w:rPr>
+          <w:b/>
+          <w:bCs/>
+        </w:rPr>
+        <w:t>βαθμού συμπίεσης</w:t>
+      </w:r>
+      <w:r>
+        <w:rPr>
+          <w:b/>
+          <w:bCs/>
+        </w:rPr>
+        <w:t xml:space="preserve"> </w:t>
+      </w:r>
+      <w:r>
+        <w:t xml:space="preserve">για την περίπτωση </w:t>
+      </w:r>
+      <w:r>
+        <w:rPr>
+          <w:b/>
+          <w:bCs/>
+          <w:lang w:val="en-US"/>
+        </w:rPr>
+        <w:t>i</w:t>
+      </w:r>
+      <w:r>
+        <w:rPr>
+          <w:b/>
+          <w:bCs/>
+        </w:rPr>
+        <w:t xml:space="preserve"> </w:t>
+      </w:r>
+      <w:r>
+        <w:rPr>
+          <w:b/>
+          <w:bCs/>
+        </w:rPr>
+        <w:t>:</w:t>
+      </w:r>
+    </w:p>
+    <w:p>
+      <w:pPr>
+        <w:pStyle w:val="ListParagraph"/>
+        <w:numPr>
+          <w:ilvl w:val="0"/>
+          <w:numId w:val="1"/>
+        </w:numPr>
+      </w:pPr>
+      <w:r>
+        <w:t>Υπολογίζεται διαιρώντας το συνολικό μέγεθος των αρχικών δεδομένων (π.χ. τα καρέ χωρίς συμπίεση) με το συνολικό μέγεθος των συμπιεσμένων δεδομένων</w:t>
+      </w:r>
+      <w:r>
+        <w:t>.</w:t>
+      </w:r>
+      <w:r>
+        <w:drawing>
+          <wp:inline distT="0" distB="0" distL="0" distR="0" wp14:anchorId="55A82B45" wp14:editId="36800A5C">
+            <wp:extent cx="5731510" cy="1182370"/>
+            <wp:effectExtent l="0" t="0" r="2540" b="0"/>
+            <wp:docPr id="123510377" name="Picture 1" descr="A computer screen shot of a program code&#10;&#10;Description automatically generated"/>
+            <wp:cNvGraphicFramePr>
+              <a:graphicFrameLocks xmlns:a="http://schemas.openxmlformats.org/drawingml/2006/main" noChangeAspect="1"/>
+            </wp:cNvGraphicFramePr>
+            <a:graphic xmlns:a="http://schemas.openxmlformats.org/drawingml/2006/main">
+              <a:graphicData uri="http://schemas.openxmlformats.org/drawingml/2006/picture">
+                <pic:pic xmlns:pic="http://schemas.openxmlformats.org/drawingml/2006/picture">
+                  <pic:nvPicPr>
+                    <pic:cNvPr id="123510377" name="Picture 1" descr="A computer screen shot of a program code&#10;&#10;Description automatically generated"/>
+                    <pic:cNvPicPr/>
+                  </pic:nvPicPr>
+                  <pic:blipFill>
+                    <a:blip r:embed="rId13"/>
+                    <a:stretch>
+                      <a:fillRect/>
+                    </a:stretch>
+                  </pic:blipFill>
+                  <pic:spPr>
+                    <a:xfrm>
+                      <a:off x="0" y="0"/>
+                      <a:ext cx="5731510" cy="1182370"/>
+                    </a:xfrm>
+                    <a:prstGeom prst="rect">
+                      <a:avLst/>
+                    </a:prstGeom>
+                  </pic:spPr>
+                </pic:pic>
+              </a:graphicData>
+            </a:graphic>
+          </wp:inline>
+        </w:drawing>
+      </w:r>
+    </w:p>
+    <w:p>
+      <w:pPr>
+        <w:pStyle w:val="ListParagraph"/>
+        <w:numPr>
+          <w:ilvl w:val="0"/>
+          <w:numId w:val="1"/>
+        </w:numPr>
+      </w:pPr>
+      <w:r>
+        <w:rPr>
+          <w:b/>
+          <w:bCs/>
+          <w:lang w:val="en-US"/>
+        </w:rPr>
+        <w:t>Output</w:t>
+      </w:r>
+      <w:r>
+        <w:rPr>
+          <w:lang w:val="en-US"/>
+        </w:rPr>
+        <w:t xml:space="preserve">: </w:t>
+      </w:r>
+      <w:r>
+        <w:rPr>
+          <w:lang w:val="en-US"/>
+        </w:rPr>
+        <w:br/>
+      </w:r>
+      <w:r>
+        <w:t>Βαθμός Συμπίεσης:</w:t>
+      </w:r>
+    </w:p>
+    <w:p>
+      <w:pPr>
+        <w:pStyle w:val="ListParagraph"/>
+        <w:ind w:left="1080"/>
+      </w:pPr>
+      <w:r>
+        <w:t>Μέγεθος αρχικών δεδομένων: 1779.79 MB</w:t>
+      </w:r>
+    </w:p>
+    <w:p>
+      <w:pPr>
+        <w:pStyle w:val="ListParagraph"/>
+        <w:ind w:left="1080"/>
+      </w:pPr>
+      <w:r>
+        <w:t>Μέγεθος συμπιεσμένων δεδομένων: 296.92 MB</w:t>
+      </w:r>
+    </w:p>
+    <w:p>
+      <w:pPr>
+        <w:pStyle w:val="ListParagraph"/>
+        <w:ind w:left="1080"/>
+      </w:pPr>
+      <w:r>
+        <w:t>Συνολικός βαθμός συμπίεσης: 5.99</w:t>
+      </w:r>
+    </w:p>
+    <w:p>
+      <w:pPr>
+        <w:pStyle w:val="ListParagraph"/>
+        <w:numPr>
+          <w:ilvl w:val="0"/>
+          <w:numId w:val="1"/>
+        </w:numPr>
+      </w:pPr>
+      <w:r>
+        <w:t>Επομένως τ</w:t>
+      </w:r>
+      <w:r>
+        <w:t xml:space="preserve">α συμπιεσμένα δεδομένα είναι σχεδόν </w:t>
+      </w:r>
+      <w:r>
+        <w:rPr>
+          <w:b/>
+          <w:bCs/>
+        </w:rPr>
+        <w:t>6 φορές μικρότερα</w:t>
+      </w:r>
+      <w:r>
+        <w:t xml:space="preserve"> από τα αρχικά. Με τη συμπίεση, εξοικονομήθηκε σημαντικός χώρος αποθήκευσης, καθώς το μέγεθος μειώθηκε από </w:t>
+      </w:r>
+      <w:r>
+        <w:rPr>
+          <w:b/>
+          <w:bCs/>
+        </w:rPr>
+        <w:t>1779.79 MB</w:t>
+      </w:r>
+      <w:r>
+        <w:t xml:space="preserve"> σε μόλις </w:t>
+      </w:r>
+      <w:r>
+        <w:rPr>
+          <w:b/>
+          <w:bCs/>
+        </w:rPr>
+        <w:t>296.92 MB</w:t>
+      </w:r>
+      <w:r>
+        <w:t>.</w:t>
+      </w:r>
+    </w:p>
+    <w:p/>
+    <w:bookmarkEnd w:id="2"/>
     <w:p>
       <w:pPr>
         <w:rPr>
@@ -2880,7 +3099,6 @@
           <w:bCs/>
           <w:sz w:val="28"/>
           <w:szCs w:val="28"/>
-          <w:lang w:val="en-US"/>
         </w:rPr>
       </w:pPr>
     </w:p>
@@ -2891,7 +3109,6 @@
           <w:bCs/>
           <w:sz w:val="28"/>
           <w:szCs w:val="28"/>
-          <w:lang w:val="en-US"/>
         </w:rPr>
       </w:pPr>
     </w:p>
@@ -2902,7 +3119,6 @@
           <w:bCs/>
           <w:sz w:val="28"/>
           <w:szCs w:val="28"/>
-          <w:lang w:val="en-US"/>
         </w:rPr>
       </w:pPr>
     </w:p>
@@ -2913,7 +3129,6 @@
           <w:bCs/>
           <w:sz w:val="28"/>
           <w:szCs w:val="28"/>
-          <w:lang w:val="en-US"/>
         </w:rPr>
       </w:pPr>
     </w:p>
@@ -2924,7 +3139,6 @@
           <w:bCs/>
           <w:sz w:val="28"/>
           <w:szCs w:val="28"/>
-          <w:lang w:val="en-US"/>
         </w:rPr>
       </w:pPr>
     </w:p>
@@ -2935,7 +3149,36 @@
           <w:bCs/>
           <w:sz w:val="28"/>
           <w:szCs w:val="28"/>
-          <w:lang w:val="en-US"/>
+        </w:rPr>
+      </w:pPr>
+    </w:p>
+    <w:p>
+      <w:pPr>
+        <w:rPr>
+          <w:b/>
+          <w:bCs/>
+          <w:sz w:val="28"/>
+          <w:szCs w:val="28"/>
+        </w:rPr>
+      </w:pPr>
+    </w:p>
+    <w:p>
+      <w:pPr>
+        <w:rPr>
+          <w:b/>
+          <w:bCs/>
+          <w:sz w:val="28"/>
+          <w:szCs w:val="28"/>
+        </w:rPr>
+      </w:pPr>
+    </w:p>
+    <w:p>
+      <w:pPr>
+        <w:rPr>
+          <w:b/>
+          <w:bCs/>
+          <w:sz w:val="28"/>
+          <w:szCs w:val="28"/>
         </w:rPr>
       </w:pPr>
     </w:p>
@@ -3043,7 +3286,6 @@
         </w:rPr>
         <w:t xml:space="preserve">Ερώτημα </w:t>
       </w:r>
-      <w:proofErr w:type="spellStart"/>
       <w:r>
         <w:rPr>
           <w:b/>
@@ -3054,10 +3296,8 @@
         </w:rPr>
         <w:t>i</w:t>
       </w:r>
-      <w:proofErr w:type="spellEnd"/>
-    </w:p>
-    <w:p>
-      <w:proofErr w:type="gramStart"/>
+    </w:p>
+    <w:p>
       <w:r>
         <w:rPr>
           <w:lang w:val="en-US"/>
@@ -3065,11 +3305,7 @@
         <w:t>File</w:t>
       </w:r>
       <w:r>
-        <w:t xml:space="preserve"> :</w:t>
-      </w:r>
-      <w:proofErr w:type="gramEnd"/>
-      <w:r>
-        <w:t xml:space="preserve"> “</w:t>
+        <w:t xml:space="preserve"> : “</w:t>
       </w:r>
       <w:r>
         <w:t xml:space="preserve"> 300 </w:t>
@@ -3153,7 +3389,7 @@
                     <pic:cNvPicPr/>
                   </pic:nvPicPr>
                   <pic:blipFill>
-                    <a:blip r:embed="rId13"/>
+                    <a:blip r:embed="rId14"/>
                     <a:stretch>
                       <a:fillRect/>
                     </a:stretch>
@@ -3180,7 +3416,6 @@
           <w:lang w:val="en-US"/>
         </w:rPr>
       </w:pPr>
-      <w:proofErr w:type="gramStart"/>
       <w:r>
         <w:rPr>
           <w:lang w:val="en-US"/>
@@ -3191,26 +3426,13 @@
         <w:rPr>
           <w:lang w:val="en-US"/>
         </w:rPr>
-        <w:t xml:space="preserve"> :</w:t>
-      </w:r>
-      <w:proofErr w:type="gramEnd"/>
-      <w:r>
-        <w:rPr>
-          <w:lang w:val="en-US"/>
-        </w:rPr>
-        <w:t xml:space="preserve"> “</w:t>
-      </w:r>
-      <w:r>
-        <w:rPr>
-          <w:lang w:val="en-US"/>
-        </w:rPr>
-        <w:t xml:space="preserve"> </w:t>
-      </w:r>
-      <w:r>
-        <w:rPr>
-          <w:lang w:val="en-US"/>
-        </w:rPr>
-        <w:t>Error Frames(Only P-frames)</w:t>
+        <w:t xml:space="preserve"> : “</w:t>
+      </w:r>
+      <w:r>
+        <w:rPr>
+          <w:lang w:val="en-US"/>
+        </w:rPr>
+        <w:t xml:space="preserve"> Error Frames(Only P-frames)</w:t>
       </w:r>
       <w:r>
         <w:rPr>
@@ -3300,7 +3522,7 @@
                     <pic:cNvPicPr/>
                   </pic:nvPicPr>
                   <pic:blipFill>
-                    <a:blip r:embed="rId14"/>
+                    <a:blip r:embed="rId15"/>
                     <a:stretch>
                       <a:fillRect/>
                     </a:stretch>
@@ -3322,7 +3544,6 @@
       </w:r>
     </w:p>
     <w:p>
-      <w:proofErr w:type="gramStart"/>
       <w:r>
         <w:rPr>
           <w:lang w:val="en-US"/>
@@ -3330,11 +3551,7 @@
         <w:t>File</w:t>
       </w:r>
       <w:r>
-        <w:t xml:space="preserve"> :</w:t>
-      </w:r>
-      <w:proofErr w:type="gramEnd"/>
-      <w:r>
-        <w:t xml:space="preserve"> “</w:t>
+        <w:t xml:space="preserve"> : “</w:t>
       </w:r>
       <w:r>
         <w:rPr>
@@ -3417,7 +3634,6 @@
           <w:noProof/>
           <w:lang w:val="en-US"/>
         </w:rPr>
-        <w:lastRenderedPageBreak/>
         <w:drawing>
           <wp:inline distT="0" distB="0" distL="0" distR="0" wp14:anchorId="4242E159" wp14:editId="6CDC08CB">
             <wp:extent cx="5731510" cy="651510"/>
@@ -3434,7 +3650,7 @@
                     <pic:cNvPicPr/>
                   </pic:nvPicPr>
                   <pic:blipFill>
-                    <a:blip r:embed="rId15"/>
+                    <a:blip r:embed="rId16"/>
                     <a:stretch>
                       <a:fillRect/>
                     </a:stretch>
@@ -3494,17 +3710,7 @@
           <w:szCs w:val="28"/>
           <w:lang w:val="en-US"/>
         </w:rPr>
-        <w:t>i</w:t>
-      </w:r>
-      <w:r>
-        <w:rPr>
-          <w:b/>
-          <w:bCs/>
-          <w:sz w:val="28"/>
-          <w:szCs w:val="28"/>
-          <w:lang w:val="en-US"/>
-        </w:rPr>
-        <w:t>i</w:t>
+        <w:t>ii</w:t>
       </w:r>
     </w:p>
     <w:p>
@@ -3644,7 +3850,7 @@
       </w:r>
     </w:p>
     <w:sectPr>
-      <w:footerReference w:type="default" r:id="rId16"/>
+      <w:footerReference w:type="default" r:id="rId17"/>
       <w:pgSz w:w="11906" w:h="16838"/>
       <w:pgMar w:top="1440" w:right="1440" w:bottom="1440" w:left="1440" w:header="708" w:footer="708" w:gutter="0"/>
       <w:pgNumType w:start="0"/>
@@ -4103,7 +4309,7 @@
   <w:abstractNum w:abstractNumId="3" w15:restartNumberingAfterBreak="0">
     <w:nsid w:val="298C2477"/>
     <w:multiLevelType w:val="hybridMultilevel"/>
-    <w:tmpl w:val="6AC46DC0"/>
+    <w:tmpl w:val="01E65100"/>
     <w:lvl w:ilvl="0" w:tplc="0408000B">
       <w:start w:val="1"/>
       <w:numFmt w:val="bullet"/>
@@ -4216,7 +4422,7 @@
   <w:abstractNum w:abstractNumId="4" w15:restartNumberingAfterBreak="0">
     <w:nsid w:val="3039391E"/>
     <w:multiLevelType w:val="hybridMultilevel"/>
-    <w:tmpl w:val="3372082A"/>
+    <w:tmpl w:val="F176FA1C"/>
     <w:lvl w:ilvl="0" w:tplc="04080001">
       <w:start w:val="1"/>
       <w:numFmt w:val="bullet"/>
@@ -4440,6 +4646,345 @@
     </w:lvl>
   </w:abstractNum>
   <w:abstractNum w:abstractNumId="6" w15:restartNumberingAfterBreak="0">
+    <w:nsid w:val="377822F7"/>
+    <w:multiLevelType w:val="hybridMultilevel"/>
+    <w:tmpl w:val="4AAE7B78"/>
+    <w:lvl w:ilvl="0" w:tplc="0408000B">
+      <w:start w:val="1"/>
+      <w:numFmt w:val="bullet"/>
+      <w:lvlText w:val=""/>
+      <w:lvlJc w:val="left"/>
+      <w:pPr>
+        <w:ind w:left="720" w:hanging="360"/>
+      </w:pPr>
+      <w:rPr>
+        <w:rFonts w:ascii="Wingdings" w:hAnsi="Wingdings" w:hint="default"/>
+      </w:rPr>
+    </w:lvl>
+    <w:lvl w:ilvl="1" w:tplc="04080003" w:tentative="1">
+      <w:start w:val="1"/>
+      <w:numFmt w:val="bullet"/>
+      <w:lvlText w:val="o"/>
+      <w:lvlJc w:val="left"/>
+      <w:pPr>
+        <w:ind w:left="1440" w:hanging="360"/>
+      </w:pPr>
+      <w:rPr>
+        <w:rFonts w:ascii="Courier New" w:hAnsi="Courier New" w:cs="Courier New" w:hint="default"/>
+      </w:rPr>
+    </w:lvl>
+    <w:lvl w:ilvl="2" w:tplc="04080005" w:tentative="1">
+      <w:start w:val="1"/>
+      <w:numFmt w:val="bullet"/>
+      <w:lvlText w:val=""/>
+      <w:lvlJc w:val="left"/>
+      <w:pPr>
+        <w:ind w:left="2160" w:hanging="360"/>
+      </w:pPr>
+      <w:rPr>
+        <w:rFonts w:ascii="Wingdings" w:hAnsi="Wingdings" w:hint="default"/>
+      </w:rPr>
+    </w:lvl>
+    <w:lvl w:ilvl="3" w:tplc="04080001" w:tentative="1">
+      <w:start w:val="1"/>
+      <w:numFmt w:val="bullet"/>
+      <w:lvlText w:val=""/>
+      <w:lvlJc w:val="left"/>
+      <w:pPr>
+        <w:ind w:left="2880" w:hanging="360"/>
+      </w:pPr>
+      <w:rPr>
+        <w:rFonts w:ascii="Symbol" w:hAnsi="Symbol" w:hint="default"/>
+      </w:rPr>
+    </w:lvl>
+    <w:lvl w:ilvl="4" w:tplc="04080003" w:tentative="1">
+      <w:start w:val="1"/>
+      <w:numFmt w:val="bullet"/>
+      <w:lvlText w:val="o"/>
+      <w:lvlJc w:val="left"/>
+      <w:pPr>
+        <w:ind w:left="3600" w:hanging="360"/>
+      </w:pPr>
+      <w:rPr>
+        <w:rFonts w:ascii="Courier New" w:hAnsi="Courier New" w:cs="Courier New" w:hint="default"/>
+      </w:rPr>
+    </w:lvl>
+    <w:lvl w:ilvl="5" w:tplc="04080005" w:tentative="1">
+      <w:start w:val="1"/>
+      <w:numFmt w:val="bullet"/>
+      <w:lvlText w:val=""/>
+      <w:lvlJc w:val="left"/>
+      <w:pPr>
+        <w:ind w:left="4320" w:hanging="360"/>
+      </w:pPr>
+      <w:rPr>
+        <w:rFonts w:ascii="Wingdings" w:hAnsi="Wingdings" w:hint="default"/>
+      </w:rPr>
+    </w:lvl>
+    <w:lvl w:ilvl="6" w:tplc="04080001" w:tentative="1">
+      <w:start w:val="1"/>
+      <w:numFmt w:val="bullet"/>
+      <w:lvlText w:val=""/>
+      <w:lvlJc w:val="left"/>
+      <w:pPr>
+        <w:ind w:left="5040" w:hanging="360"/>
+      </w:pPr>
+      <w:rPr>
+        <w:rFonts w:ascii="Symbol" w:hAnsi="Symbol" w:hint="default"/>
+      </w:rPr>
+    </w:lvl>
+    <w:lvl w:ilvl="7" w:tplc="04080003" w:tentative="1">
+      <w:start w:val="1"/>
+      <w:numFmt w:val="bullet"/>
+      <w:lvlText w:val="o"/>
+      <w:lvlJc w:val="left"/>
+      <w:pPr>
+        <w:ind w:left="5760" w:hanging="360"/>
+      </w:pPr>
+      <w:rPr>
+        <w:rFonts w:ascii="Courier New" w:hAnsi="Courier New" w:cs="Courier New" w:hint="default"/>
+      </w:rPr>
+    </w:lvl>
+    <w:lvl w:ilvl="8" w:tplc="04080005" w:tentative="1">
+      <w:start w:val="1"/>
+      <w:numFmt w:val="bullet"/>
+      <w:lvlText w:val=""/>
+      <w:lvlJc w:val="left"/>
+      <w:pPr>
+        <w:ind w:left="6480" w:hanging="360"/>
+      </w:pPr>
+      <w:rPr>
+        <w:rFonts w:ascii="Wingdings" w:hAnsi="Wingdings" w:hint="default"/>
+      </w:rPr>
+    </w:lvl>
+  </w:abstractNum>
+  <w:abstractNum w:abstractNumId="7" w15:restartNumberingAfterBreak="0">
+    <w:nsid w:val="60653F2C"/>
+    <w:multiLevelType w:val="hybridMultilevel"/>
+    <w:tmpl w:val="810ACCEA"/>
+    <w:lvl w:ilvl="0" w:tplc="04080001">
+      <w:start w:val="1"/>
+      <w:numFmt w:val="bullet"/>
+      <w:lvlText w:val=""/>
+      <w:lvlJc w:val="left"/>
+      <w:pPr>
+        <w:ind w:left="1080" w:hanging="360"/>
+      </w:pPr>
+      <w:rPr>
+        <w:rFonts w:ascii="Symbol" w:hAnsi="Symbol" w:hint="default"/>
+      </w:rPr>
+    </w:lvl>
+    <w:lvl w:ilvl="1" w:tplc="04080003" w:tentative="1">
+      <w:start w:val="1"/>
+      <w:numFmt w:val="bullet"/>
+      <w:lvlText w:val="o"/>
+      <w:lvlJc w:val="left"/>
+      <w:pPr>
+        <w:ind w:left="1800" w:hanging="360"/>
+      </w:pPr>
+      <w:rPr>
+        <w:rFonts w:ascii="Courier New" w:hAnsi="Courier New" w:cs="Courier New" w:hint="default"/>
+      </w:rPr>
+    </w:lvl>
+    <w:lvl w:ilvl="2" w:tplc="04080005" w:tentative="1">
+      <w:start w:val="1"/>
+      <w:numFmt w:val="bullet"/>
+      <w:lvlText w:val=""/>
+      <w:lvlJc w:val="left"/>
+      <w:pPr>
+        <w:ind w:left="2520" w:hanging="360"/>
+      </w:pPr>
+      <w:rPr>
+        <w:rFonts w:ascii="Wingdings" w:hAnsi="Wingdings" w:hint="default"/>
+      </w:rPr>
+    </w:lvl>
+    <w:lvl w:ilvl="3" w:tplc="04080001" w:tentative="1">
+      <w:start w:val="1"/>
+      <w:numFmt w:val="bullet"/>
+      <w:lvlText w:val=""/>
+      <w:lvlJc w:val="left"/>
+      <w:pPr>
+        <w:ind w:left="3240" w:hanging="360"/>
+      </w:pPr>
+      <w:rPr>
+        <w:rFonts w:ascii="Symbol" w:hAnsi="Symbol" w:hint="default"/>
+      </w:rPr>
+    </w:lvl>
+    <w:lvl w:ilvl="4" w:tplc="04080003" w:tentative="1">
+      <w:start w:val="1"/>
+      <w:numFmt w:val="bullet"/>
+      <w:lvlText w:val="o"/>
+      <w:lvlJc w:val="left"/>
+      <w:pPr>
+        <w:ind w:left="3960" w:hanging="360"/>
+      </w:pPr>
+      <w:rPr>
+        <w:rFonts w:ascii="Courier New" w:hAnsi="Courier New" w:cs="Courier New" w:hint="default"/>
+      </w:rPr>
+    </w:lvl>
+    <w:lvl w:ilvl="5" w:tplc="04080005" w:tentative="1">
+      <w:start w:val="1"/>
+      <w:numFmt w:val="bullet"/>
+      <w:lvlText w:val=""/>
+      <w:lvlJc w:val="left"/>
+      <w:pPr>
+        <w:ind w:left="4680" w:hanging="360"/>
+      </w:pPr>
+      <w:rPr>
+        <w:rFonts w:ascii="Wingdings" w:hAnsi="Wingdings" w:hint="default"/>
+      </w:rPr>
+    </w:lvl>
+    <w:lvl w:ilvl="6" w:tplc="04080001" w:tentative="1">
+      <w:start w:val="1"/>
+      <w:numFmt w:val="bullet"/>
+      <w:lvlText w:val=""/>
+      <w:lvlJc w:val="left"/>
+      <w:pPr>
+        <w:ind w:left="5400" w:hanging="360"/>
+      </w:pPr>
+      <w:rPr>
+        <w:rFonts w:ascii="Symbol" w:hAnsi="Symbol" w:hint="default"/>
+      </w:rPr>
+    </w:lvl>
+    <w:lvl w:ilvl="7" w:tplc="04080003" w:tentative="1">
+      <w:start w:val="1"/>
+      <w:numFmt w:val="bullet"/>
+      <w:lvlText w:val="o"/>
+      <w:lvlJc w:val="left"/>
+      <w:pPr>
+        <w:ind w:left="6120" w:hanging="360"/>
+      </w:pPr>
+      <w:rPr>
+        <w:rFonts w:ascii="Courier New" w:hAnsi="Courier New" w:cs="Courier New" w:hint="default"/>
+      </w:rPr>
+    </w:lvl>
+    <w:lvl w:ilvl="8" w:tplc="04080005" w:tentative="1">
+      <w:start w:val="1"/>
+      <w:numFmt w:val="bullet"/>
+      <w:lvlText w:val=""/>
+      <w:lvlJc w:val="left"/>
+      <w:pPr>
+        <w:ind w:left="6840" w:hanging="360"/>
+      </w:pPr>
+      <w:rPr>
+        <w:rFonts w:ascii="Wingdings" w:hAnsi="Wingdings" w:hint="default"/>
+      </w:rPr>
+    </w:lvl>
+  </w:abstractNum>
+  <w:abstractNum w:abstractNumId="8" w15:restartNumberingAfterBreak="0">
+    <w:nsid w:val="629530CD"/>
+    <w:multiLevelType w:val="hybridMultilevel"/>
+    <w:tmpl w:val="EA1836B8"/>
+    <w:lvl w:ilvl="0" w:tplc="0408000B">
+      <w:start w:val="1"/>
+      <w:numFmt w:val="bullet"/>
+      <w:lvlText w:val=""/>
+      <w:lvlJc w:val="left"/>
+      <w:pPr>
+        <w:ind w:left="720" w:hanging="360"/>
+      </w:pPr>
+      <w:rPr>
+        <w:rFonts w:ascii="Wingdings" w:hAnsi="Wingdings" w:hint="default"/>
+      </w:rPr>
+    </w:lvl>
+    <w:lvl w:ilvl="1" w:tplc="04080003" w:tentative="1">
+      <w:start w:val="1"/>
+      <w:numFmt w:val="bullet"/>
+      <w:lvlText w:val="o"/>
+      <w:lvlJc w:val="left"/>
+      <w:pPr>
+        <w:ind w:left="1440" w:hanging="360"/>
+      </w:pPr>
+      <w:rPr>
+        <w:rFonts w:ascii="Courier New" w:hAnsi="Courier New" w:cs="Courier New" w:hint="default"/>
+      </w:rPr>
+    </w:lvl>
+    <w:lvl w:ilvl="2" w:tplc="04080005" w:tentative="1">
+      <w:start w:val="1"/>
+      <w:numFmt w:val="bullet"/>
+      <w:lvlText w:val=""/>
+      <w:lvlJc w:val="left"/>
+      <w:pPr>
+        <w:ind w:left="2160" w:hanging="360"/>
+      </w:pPr>
+      <w:rPr>
+        <w:rFonts w:ascii="Wingdings" w:hAnsi="Wingdings" w:hint="default"/>
+      </w:rPr>
+    </w:lvl>
+    <w:lvl w:ilvl="3" w:tplc="04080001" w:tentative="1">
+      <w:start w:val="1"/>
+      <w:numFmt w:val="bullet"/>
+      <w:lvlText w:val=""/>
+      <w:lvlJc w:val="left"/>
+      <w:pPr>
+        <w:ind w:left="2880" w:hanging="360"/>
+      </w:pPr>
+      <w:rPr>
+        <w:rFonts w:ascii="Symbol" w:hAnsi="Symbol" w:hint="default"/>
+      </w:rPr>
+    </w:lvl>
+    <w:lvl w:ilvl="4" w:tplc="04080003" w:tentative="1">
+      <w:start w:val="1"/>
+      <w:numFmt w:val="bullet"/>
+      <w:lvlText w:val="o"/>
+      <w:lvlJc w:val="left"/>
+      <w:pPr>
+        <w:ind w:left="3600" w:hanging="360"/>
+      </w:pPr>
+      <w:rPr>
+        <w:rFonts w:ascii="Courier New" w:hAnsi="Courier New" w:cs="Courier New" w:hint="default"/>
+      </w:rPr>
+    </w:lvl>
+    <w:lvl w:ilvl="5" w:tplc="04080005" w:tentative="1">
+      <w:start w:val="1"/>
+      <w:numFmt w:val="bullet"/>
+      <w:lvlText w:val=""/>
+      <w:lvlJc w:val="left"/>
+      <w:pPr>
+        <w:ind w:left="4320" w:hanging="360"/>
+      </w:pPr>
+      <w:rPr>
+        <w:rFonts w:ascii="Wingdings" w:hAnsi="Wingdings" w:hint="default"/>
+      </w:rPr>
+    </w:lvl>
+    <w:lvl w:ilvl="6" w:tplc="04080001" w:tentative="1">
+      <w:start w:val="1"/>
+      <w:numFmt w:val="bullet"/>
+      <w:lvlText w:val=""/>
+      <w:lvlJc w:val="left"/>
+      <w:pPr>
+        <w:ind w:left="5040" w:hanging="360"/>
+      </w:pPr>
+      <w:rPr>
+        <w:rFonts w:ascii="Symbol" w:hAnsi="Symbol" w:hint="default"/>
+      </w:rPr>
+    </w:lvl>
+    <w:lvl w:ilvl="7" w:tplc="04080003" w:tentative="1">
+      <w:start w:val="1"/>
+      <w:numFmt w:val="bullet"/>
+      <w:lvlText w:val="o"/>
+      <w:lvlJc w:val="left"/>
+      <w:pPr>
+        <w:ind w:left="5760" w:hanging="360"/>
+      </w:pPr>
+      <w:rPr>
+        <w:rFonts w:ascii="Courier New" w:hAnsi="Courier New" w:cs="Courier New" w:hint="default"/>
+      </w:rPr>
+    </w:lvl>
+    <w:lvl w:ilvl="8" w:tplc="04080005" w:tentative="1">
+      <w:start w:val="1"/>
+      <w:numFmt w:val="bullet"/>
+      <w:lvlText w:val=""/>
+      <w:lvlJc w:val="left"/>
+      <w:pPr>
+        <w:ind w:left="6480" w:hanging="360"/>
+      </w:pPr>
+      <w:rPr>
+        <w:rFonts w:ascii="Wingdings" w:hAnsi="Wingdings" w:hint="default"/>
+      </w:rPr>
+    </w:lvl>
+  </w:abstractNum>
+  <w:abstractNum w:abstractNumId="9" w15:restartNumberingAfterBreak="0">
     <w:nsid w:val="748B3CA5"/>
     <w:multiLevelType w:val="hybridMultilevel"/>
     <w:tmpl w:val="9D74ECBA"/>
@@ -4552,7 +5097,7 @@
       </w:rPr>
     </w:lvl>
   </w:abstractNum>
-  <w:abstractNum w:abstractNumId="7" w15:restartNumberingAfterBreak="0">
+  <w:abstractNum w:abstractNumId="10" w15:restartNumberingAfterBreak="0">
     <w:nsid w:val="7CEC34E8"/>
     <w:multiLevelType w:val="hybridMultilevel"/>
     <w:tmpl w:val="B4E43AD6"/>
@@ -4681,13 +5226,22 @@
     <w:abstractNumId w:val="2"/>
   </w:num>
   <w:num w:numId="6" w16cid:durableId="1967659442">
-    <w:abstractNumId w:val="6"/>
+    <w:abstractNumId w:val="9"/>
   </w:num>
   <w:num w:numId="7" w16cid:durableId="996297715">
-    <w:abstractNumId w:val="7"/>
+    <w:abstractNumId w:val="10"/>
   </w:num>
   <w:num w:numId="8" w16cid:durableId="428428927">
     <w:abstractNumId w:val="5"/>
+  </w:num>
+  <w:num w:numId="9" w16cid:durableId="567157147">
+    <w:abstractNumId w:val="7"/>
+  </w:num>
+  <w:num w:numId="10" w16cid:durableId="1667707859">
+    <w:abstractNumId w:val="8"/>
+  </w:num>
+  <w:num w:numId="11" w16cid:durableId="1164781538">
+    <w:abstractNumId w:val="6"/>
   </w:num>
 </w:numbering>
 </file>
@@ -5704,6 +6258,36 @@
       <w:u w:val="single"/>
     </w:rPr>
   </w:style>
+  <w:style w:type="paragraph" w:styleId="HTMLPreformatted">
+    <w:name w:val="HTML Preformatted"/>
+    <w:basedOn w:val="Normal"/>
+    <w:link w:val="HTMLPreformattedChar"/>
+    <w:uiPriority w:val="99"/>
+    <w:semiHidden/>
+    <w:unhideWhenUsed/>
+    <w:rsid w:val="00D30422"/>
+    <w:pPr>
+      <w:spacing w:after="0" w:line="240" w:lineRule="auto"/>
+    </w:pPr>
+    <w:rPr>
+      <w:rFonts w:ascii="Consolas" w:hAnsi="Consolas"/>
+      <w:sz w:val="20"/>
+      <w:szCs w:val="20"/>
+    </w:rPr>
+  </w:style>
+  <w:style w:type="character" w:customStyle="1" w:styleId="HTMLPreformattedChar">
+    <w:name w:val="HTML Preformatted Char"/>
+    <w:basedOn w:val="DefaultParagraphFont"/>
+    <w:link w:val="HTMLPreformatted"/>
+    <w:uiPriority w:val="99"/>
+    <w:semiHidden/>
+    <w:rsid w:val="00D30422"/>
+    <w:rPr>
+      <w:rFonts w:ascii="Consolas" w:hAnsi="Consolas"/>
+      <w:sz w:val="20"/>
+      <w:szCs w:val="20"/>
+    </w:rPr>
+  </w:style>
 </w:styles>
 </file>
 
@@ -5906,6 +6490,13 @@
     <w:pitch w:val="variable"/>
     <w:sig w:usb0="20000287" w:usb1="00000003" w:usb2="00000000" w:usb3="00000000" w:csb0="0000019F" w:csb1="00000000"/>
   </w:font>
+  <w:font w:name="Consolas">
+    <w:panose1 w:val="020B0609020204030204"/>
+    <w:charset w:val="00"/>
+    <w:family w:val="modern"/>
+    <w:pitch w:val="fixed"/>
+    <w:sig w:usb0="E00006FF" w:usb1="0000FCFF" w:usb2="00000001" w:usb3="00000000" w:csb0="0000019F" w:csb1="00000000"/>
+  </w:font>
 </w:fonts>
 </file>
 
@@ -5927,9 +6518,11 @@
     <w:rsidRoot w:val="00D20040"/>
     <w:rsid w:val="000C0363"/>
     <w:rsid w:val="00125F65"/>
+    <w:rsid w:val="00587821"/>
     <w:rsid w:val="00693941"/>
     <w:rsid w:val="00721302"/>
     <w:rsid w:val="007B4FC5"/>
+    <w:rsid w:val="007F02CB"/>
     <w:rsid w:val="009D77EA"/>
     <w:rsid w:val="009E2CB3"/>
     <w:rsid w:val="00B5318E"/>

</xml_diff>

<commit_message>
+ coded frame files
</commit_message>
<xml_diff>
--- a/doc.docx
+++ b/doc.docx
@@ -840,6 +840,7 @@
           </w:rPr>
           <w:t xml:space="preserve"> </w:t>
         </w:r>
+        <w:proofErr w:type="spellStart"/>
         <w:r>
           <w:rPr>
             <w:rStyle w:val="Hyperlink"/>
@@ -847,6 +848,7 @@
           </w:rPr>
           <w:t>i</w:t>
         </w:r>
+        <w:proofErr w:type="spellEnd"/>
       </w:hyperlink>
     </w:p>
     <w:p>
@@ -1042,6 +1044,7 @@
           <w:numId w:val="9"/>
         </w:numPr>
       </w:pPr>
+      <w:proofErr w:type="spellStart"/>
       <w:r>
         <w:rPr>
           <w:b/>
@@ -1058,6 +1061,7 @@
         </w:rPr>
         <w:t>umPy</w:t>
       </w:r>
+      <w:proofErr w:type="spellEnd"/>
       <w:r>
         <w:t>,</w:t>
       </w:r>
@@ -1073,6 +1077,7 @@
           <w:numId w:val="9"/>
         </w:numPr>
       </w:pPr>
+      <w:proofErr w:type="spellStart"/>
       <w:r>
         <w:rPr>
           <w:b/>
@@ -1081,6 +1086,7 @@
         </w:rPr>
         <w:t>opencv</w:t>
       </w:r>
+      <w:proofErr w:type="spellEnd"/>
       <w:r>
         <w:rPr>
           <w:b/>
@@ -1088,6 +1094,7 @@
         </w:rPr>
         <w:t>-</w:t>
       </w:r>
+      <w:proofErr w:type="gramStart"/>
       <w:r>
         <w:rPr>
           <w:b/>
@@ -1099,6 +1106,7 @@
       <w:r>
         <w:t>(</w:t>
       </w:r>
+      <w:proofErr w:type="gramEnd"/>
       <w:r>
         <w:t>για ανάγνωση/αποθήκευση αρχείων</w:t>
       </w:r>
@@ -1193,6 +1201,7 @@
         </w:rPr>
         <w:t>.</w:t>
       </w:r>
+      <w:proofErr w:type="spellStart"/>
       <w:r>
         <w:rPr>
           <w:b/>
@@ -1201,6 +1210,7 @@
         </w:rPr>
         <w:t>avi</w:t>
       </w:r>
+      <w:proofErr w:type="spellEnd"/>
       <w:r>
         <w:rPr>
           <w:b/>
@@ -1268,6 +1278,7 @@
         </w:rPr>
         <w:t>.</w:t>
       </w:r>
+      <w:proofErr w:type="spellStart"/>
       <w:r>
         <w:rPr>
           <w:b/>
@@ -1276,6 +1287,7 @@
         </w:rPr>
         <w:t>py</w:t>
       </w:r>
+      <w:proofErr w:type="spellEnd"/>
       <w:r>
         <w:t xml:space="preserve"> </w:t>
       </w:r>
@@ -1298,6 +1310,7 @@
         </w:rPr>
         <w:t>(</w:t>
       </w:r>
+      <w:proofErr w:type="spellStart"/>
       <w:r>
         <w:rPr>
           <w:b/>
@@ -1306,6 +1319,7 @@
         </w:rPr>
         <w:t>i</w:t>
       </w:r>
+      <w:proofErr w:type="spellEnd"/>
       <w:r>
         <w:rPr>
           <w:b/>
@@ -1356,6 +1370,7 @@
         </w:rPr>
         <w:t>.</w:t>
       </w:r>
+      <w:proofErr w:type="spellStart"/>
       <w:r>
         <w:rPr>
           <w:b/>
@@ -1364,6 +1379,7 @@
         </w:rPr>
         <w:t>py</w:t>
       </w:r>
+      <w:proofErr w:type="spellEnd"/>
       <w:r>
         <w:rPr>
           <w:b/>
@@ -1411,6 +1427,7 @@
         </w:rPr>
       </w:pPr>
       <w:bookmarkStart w:id="1" w:name="i"/>
+      <w:proofErr w:type="spellStart"/>
       <w:r>
         <w:rPr>
           <w:b/>
@@ -1419,6 +1436,7 @@
         </w:rPr>
         <w:t>i</w:t>
       </w:r>
+      <w:proofErr w:type="spellEnd"/>
       <w:r>
         <w:rPr>
           <w:b/>
@@ -1466,6 +1484,7 @@
         </w:rPr>
         <w:t>.</w:t>
       </w:r>
+      <w:proofErr w:type="spellStart"/>
       <w:r>
         <w:rPr>
           <w:b/>
@@ -1474,6 +1493,7 @@
         </w:rPr>
         <w:t>py</w:t>
       </w:r>
+      <w:proofErr w:type="spellEnd"/>
       <w:r>
         <w:t xml:space="preserve"> </w:t>
       </w:r>
@@ -1545,6 +1565,9 @@
         <w:ind w:left="1080"/>
       </w:pPr>
       <w:r>
+        <w:rPr>
+          <w:noProof/>
+        </w:rPr>
         <w:drawing>
           <wp:inline distT="0" distB="0" distL="0" distR="0" wp14:anchorId="200269E7" wp14:editId="2BB8118A">
             <wp:extent cx="5731510" cy="3322955"/>
@@ -2316,6 +2339,9 @@
         <w:ind w:left="1080"/>
       </w:pPr>
       <w:r>
+        <w:rPr>
+          <w:noProof/>
+        </w:rPr>
         <w:drawing>
           <wp:inline distT="0" distB="0" distL="0" distR="0" wp14:anchorId="40D2CD42" wp14:editId="184B2EC1">
             <wp:extent cx="5731510" cy="1360805"/>
@@ -2563,13 +2589,7 @@
         <w:t>zlib.decompress</w:t>
       </w:r>
       <w:r>
-        <w:t>()</w:t>
-      </w:r>
-      <w:r>
-        <w:t>.</w:t>
-      </w:r>
-      <w:r>
-        <w:t>Η μέθοδος αυτή επαναφέρει τα συμπιεσμένα byte στην αρχική τους μορφή</w:t>
+        <w:t>().Η μέθοδος αυτή επαναφέρει τα συμπιεσμένα byte στην αρχική τους μορφή</w:t>
       </w:r>
       <w:r>
         <w:t>.</w:t>
@@ -2797,6 +2817,7 @@
           <w:bCs/>
           <w:sz w:val="28"/>
           <w:szCs w:val="28"/>
+          <w:lang w:val="en-US"/>
         </w:rPr>
       </w:pPr>
       <w:bookmarkStart w:id="2" w:name="ii"/>
@@ -2819,6 +2840,56 @@
         </w:rPr>
         <w:t>)</w:t>
       </w:r>
+    </w:p>
+    <w:p>
+      <w:pPr>
+        <w:rPr>
+          <w:b/>
+          <w:bCs/>
+          <w:sz w:val="28"/>
+          <w:szCs w:val="28"/>
+        </w:rPr>
+      </w:pPr>
+    </w:p>
+    <w:p>
+      <w:pPr>
+        <w:rPr>
+          <w:b/>
+          <w:bCs/>
+          <w:sz w:val="28"/>
+          <w:szCs w:val="28"/>
+        </w:rPr>
+      </w:pPr>
+    </w:p>
+    <w:p>
+      <w:pPr>
+        <w:rPr>
+          <w:b/>
+          <w:bCs/>
+          <w:sz w:val="28"/>
+          <w:szCs w:val="28"/>
+        </w:rPr>
+      </w:pPr>
+    </w:p>
+    <w:p>
+      <w:pPr>
+        <w:rPr>
+          <w:b/>
+          <w:bCs/>
+          <w:sz w:val="28"/>
+          <w:szCs w:val="28"/>
+        </w:rPr>
+      </w:pPr>
+    </w:p>
+    <w:p>
+      <w:pPr>
+        <w:rPr>
+          <w:b/>
+          <w:bCs/>
+          <w:sz w:val="28"/>
+          <w:szCs w:val="28"/>
+        </w:rPr>
+      </w:pPr>
     </w:p>
     <w:p>
       <w:pPr>
@@ -2911,6 +2982,7 @@
       <w:r>
         <w:t xml:space="preserve">για την περίπτωση </w:t>
       </w:r>
+      <w:proofErr w:type="spellStart"/>
       <w:r>
         <w:rPr>
           <w:b/>
@@ -2919,6 +2991,7 @@
         </w:rPr>
         <w:t>i</w:t>
       </w:r>
+      <w:proofErr w:type="spellEnd"/>
       <w:r>
         <w:rPr>
           <w:b/>
@@ -2943,12 +3016,15 @@
         </w:numPr>
       </w:pPr>
       <w:r>
-        <w:t>Υπολογίζεται διαιρώντας το συνολικό μέγεθος των αρχικών δεδομένων (π.χ. τα καρέ χωρίς συμπίεση) με το συνολικό μέγεθος των συμπιεσμένων δεδομένων</w:t>
+        <w:t>Υπολογίζεται διαιρώντας το συνολικό μέγεθος των αρχικών δεδομένων (τα καρέ χωρίς συμπίεση) με το συνολικό μέγεθος των συμπιεσμένων δεδομένων</w:t>
       </w:r>
       <w:r>
         <w:t>.</w:t>
       </w:r>
       <w:r>
+        <w:rPr>
+          <w:noProof/>
+        </w:rPr>
         <w:drawing>
           <wp:inline distT="0" distB="0" distL="0" distR="0" wp14:anchorId="55A82B45" wp14:editId="36800A5C">
             <wp:extent cx="5731510" cy="1182370"/>
@@ -3042,6 +3118,7 @@
         <w:ind w:left="1080"/>
       </w:pPr>
       <w:r>
+        <w:lastRenderedPageBreak/>
         <w:t>Συνολικός βαθμός συμπίεσης: 5.99</w:t>
       </w:r>
     </w:p>
@@ -3286,6 +3363,7 @@
         </w:rPr>
         <w:t xml:space="preserve">Ερώτημα </w:t>
       </w:r>
+      <w:proofErr w:type="spellStart"/>
       <w:r>
         <w:rPr>
           <w:b/>
@@ -3296,8 +3374,127 @@
         </w:rPr>
         <w:t>i</w:t>
       </w:r>
-    </w:p>
-    <w:p>
+      <w:proofErr w:type="spellEnd"/>
+    </w:p>
+    <w:p/>
+    <w:p>
+      <w:pPr>
+        <w:rPr>
+          <w:lang w:val="en-US"/>
+        </w:rPr>
+      </w:pPr>
+      <w:proofErr w:type="gramStart"/>
+      <w:r>
+        <w:rPr>
+          <w:lang w:val="en-US"/>
+        </w:rPr>
+        <w:t>File :</w:t>
+      </w:r>
+      <w:proofErr w:type="gramEnd"/>
+      <w:r>
+        <w:rPr>
+          <w:lang w:val="en-US"/>
+        </w:rPr>
+        <w:t xml:space="preserve"> “ </w:t>
+      </w:r>
+      <w:proofErr w:type="spellStart"/>
+      <w:r>
+        <w:rPr>
+          <w:lang w:val="en-US"/>
+        </w:rPr>
+        <w:t>encoded_frames</w:t>
+      </w:r>
+      <w:proofErr w:type="spellEnd"/>
+      <w:r>
+        <w:rPr>
+          <w:lang w:val="en-US"/>
+        </w:rPr>
+        <w:t>” [</w:t>
+      </w:r>
+      <w:r>
+        <w:t>Τα</w:t>
+      </w:r>
+      <w:r>
+        <w:rPr>
+          <w:lang w:val="en-US"/>
+        </w:rPr>
+        <w:t xml:space="preserve"> </w:t>
+      </w:r>
+      <w:r>
+        <w:t>κωδικοποιημένα</w:t>
+      </w:r>
+      <w:r>
+        <w:rPr>
+          <w:lang w:val="en-US"/>
+        </w:rPr>
+        <w:t xml:space="preserve"> </w:t>
+      </w:r>
+      <w:r>
+        <w:rPr>
+          <w:lang w:val="en-US"/>
+        </w:rPr>
+        <w:t>frames</w:t>
+      </w:r>
+      <w:r>
+        <w:rPr>
+          <w:lang w:val="en-US"/>
+        </w:rPr>
+        <w:t>]</w:t>
+      </w:r>
+    </w:p>
+    <w:p>
+      <w:proofErr w:type="gramStart"/>
+      <w:r>
+        <w:rPr>
+          <w:lang w:val="en-US"/>
+        </w:rPr>
+        <w:t>File :</w:t>
+      </w:r>
+      <w:proofErr w:type="gramEnd"/>
+      <w:r>
+        <w:rPr>
+          <w:lang w:val="en-US"/>
+        </w:rPr>
+        <w:t xml:space="preserve"> “ </w:t>
+      </w:r>
+      <w:proofErr w:type="spellStart"/>
+      <w:r>
+        <w:rPr>
+          <w:lang w:val="en-US"/>
+        </w:rPr>
+        <w:t>de</w:t>
+      </w:r>
+      <w:r>
+        <w:rPr>
+          <w:lang w:val="en-US"/>
+        </w:rPr>
+        <w:t>coded_frames</w:t>
+      </w:r>
+      <w:proofErr w:type="spellEnd"/>
+      <w:r>
+        <w:rPr>
+          <w:lang w:val="en-US"/>
+        </w:rPr>
+        <w:t>” [</w:t>
+      </w:r>
+      <w:r>
+        <w:t>Τα αποκωδικοποιημένα</w:t>
+      </w:r>
+      <w:r>
+        <w:rPr>
+          <w:lang w:val="en-US"/>
+        </w:rPr>
+        <w:t xml:space="preserve"> frames</w:t>
+      </w:r>
+      <w:r>
+        <w:rPr>
+          <w:lang w:val="en-US"/>
+        </w:rPr>
+        <w:t>]</w:t>
+      </w:r>
+    </w:p>
+    <w:p>
+      <w:proofErr w:type="gramStart"/>
       <w:r>
         <w:rPr>
           <w:lang w:val="en-US"/>
@@ -3305,7 +3502,11 @@
         <w:t>File</w:t>
       </w:r>
       <w:r>
-        <w:t xml:space="preserve"> : “</w:t>
+        <w:t xml:space="preserve"> :</w:t>
+      </w:r>
+      <w:proofErr w:type="gramEnd"/>
+      <w:r>
+        <w:t xml:space="preserve"> “</w:t>
       </w:r>
       <w:r>
         <w:t xml:space="preserve"> 300 </w:t>
@@ -3416,6 +3617,7 @@
           <w:lang w:val="en-US"/>
         </w:rPr>
       </w:pPr>
+      <w:proofErr w:type="gramStart"/>
       <w:r>
         <w:rPr>
           <w:lang w:val="en-US"/>
@@ -3426,7 +3628,14 @@
         <w:rPr>
           <w:lang w:val="en-US"/>
         </w:rPr>
-        <w:t xml:space="preserve"> : “</w:t>
+        <w:t xml:space="preserve"> :</w:t>
+      </w:r>
+      <w:proofErr w:type="gramEnd"/>
+      <w:r>
+        <w:rPr>
+          <w:lang w:val="en-US"/>
+        </w:rPr>
+        <w:t xml:space="preserve"> “</w:t>
       </w:r>
       <w:r>
         <w:rPr>
@@ -3544,6 +3753,7 @@
       </w:r>
     </w:p>
     <w:p>
+      <w:proofErr w:type="gramStart"/>
       <w:r>
         <w:rPr>
           <w:lang w:val="en-US"/>
@@ -3551,7 +3761,11 @@
         <w:t>File</w:t>
       </w:r>
       <w:r>
-        <w:t xml:space="preserve"> : “</w:t>
+        <w:t xml:space="preserve"> :</w:t>
+      </w:r>
+      <w:proofErr w:type="gramEnd"/>
+      <w:r>
+        <w:t xml:space="preserve"> “</w:t>
       </w:r>
       <w:r>
         <w:rPr>
@@ -3634,6 +3848,7 @@
           <w:noProof/>
           <w:lang w:val="en-US"/>
         </w:rPr>
+        <w:lastRenderedPageBreak/>
         <w:drawing>
           <wp:inline distT="0" distB="0" distL="0" distR="0" wp14:anchorId="4242E159" wp14:editId="6CDC08CB">
             <wp:extent cx="5731510" cy="651510"/>
@@ -6518,6 +6733,7 @@
     <w:rsidRoot w:val="00D20040"/>
     <w:rsid w:val="000C0363"/>
     <w:rsid w:val="00125F65"/>
+    <w:rsid w:val="00577199"/>
     <w:rsid w:val="00587821"/>
     <w:rsid w:val="00693941"/>
     <w:rsid w:val="00721302"/>
@@ -6525,8 +6741,11 @@
     <w:rsid w:val="007F02CB"/>
     <w:rsid w:val="009D77EA"/>
     <w:rsid w:val="009E2CB3"/>
+    <w:rsid w:val="00AB702E"/>
+    <w:rsid w:val="00B51A8A"/>
     <w:rsid w:val="00B5318E"/>
     <w:rsid w:val="00D20040"/>
+    <w:rsid w:val="00DA71A6"/>
     <w:rsid w:val="00DE40EF"/>
   </w:rsids>
   <m:mathPr>

</xml_diff>

<commit_message>
update coder.py(ii) + encoded_folder_motion
</commit_message>
<xml_diff>
--- a/doc.docx
+++ b/doc.docx
@@ -816,7 +816,14 @@
             <w:rStyle w:val="Hyperlink"/>
             <w:lang w:val="en"/>
           </w:rPr>
-          <w:t>preparation</w:t>
+          <w:t>preparatio</w:t>
+        </w:r>
+        <w:r>
+          <w:rPr>
+            <w:rStyle w:val="Hyperlink"/>
+            <w:lang w:val="en"/>
+          </w:rPr>
+          <w:t>n………………………………………………………………………………………………………………….1</w:t>
         </w:r>
       </w:hyperlink>
     </w:p>
@@ -847,7 +854,21 @@
           </w:rPr>
           <w:t>i</w:t>
         </w:r>
+        <w:r>
+          <w:rPr>
+            <w:rStyle w:val="Hyperlink"/>
+            <w:lang w:val="en-US"/>
+          </w:rPr>
+          <w:t>………………………………………………………………………………………………………………………..1</w:t>
+        </w:r>
       </w:hyperlink>
+      <w:r>
+        <w:rPr>
+          <w:rStyle w:val="Hyperlink"/>
+          <w:lang w:val="en-US"/>
+        </w:rPr>
+        <w:t xml:space="preserve"> </w:t>
+      </w:r>
     </w:p>
     <w:p>
       <w:pPr>
@@ -867,73 +888,359 @@
             <w:rStyle w:val="Hyperlink"/>
             <w:lang w:val="en-US"/>
           </w:rPr>
-          <w:t xml:space="preserve"> ii</w:t>
+          <w:t xml:space="preserve"> </w:t>
+        </w:r>
+        <w:r>
+          <w:rPr>
+            <w:rStyle w:val="Hyperlink"/>
+            <w:lang w:val="en-US"/>
+          </w:rPr>
+          <w:t>ii</w:t>
+        </w:r>
+        <w:r>
+          <w:rPr>
+            <w:rStyle w:val="Hyperlink"/>
+            <w:lang w:val="en-US"/>
+          </w:rPr>
+          <w:t>……………………………………………………………………………………………………………………….2</w:t>
         </w:r>
       </w:hyperlink>
     </w:p>
     <w:p>
-      <w:r>
-        <w:t>ΘΕΜΑ</w:t>
-      </w:r>
-      <w:r>
-        <w:t xml:space="preserve"> </w:t>
-      </w:r>
-      <w:r>
-        <w:rPr>
-          <w:lang w:val="en-US"/>
-        </w:rPr>
-        <w:t>iii</w:t>
-      </w:r>
-    </w:p>
-    <w:p>
-      <w:r>
-        <w:t>ΘΕΜΑ</w:t>
-      </w:r>
-      <w:r>
-        <w:t xml:space="preserve"> </w:t>
-      </w:r>
-      <w:r>
-        <w:rPr>
-          <w:lang w:val="en-US"/>
-        </w:rPr>
-        <w:t>iv</w:t>
-      </w:r>
-    </w:p>
-    <w:p>
+      <w:hyperlink w:anchor="iii" w:history="1">
+        <w:r>
+          <w:rPr>
+            <w:rStyle w:val="Hyperlink"/>
+          </w:rPr>
+          <w:t xml:space="preserve">ΘΕΜΑ </w:t>
+        </w:r>
+        <w:r>
+          <w:rPr>
+            <w:rStyle w:val="Hyperlink"/>
+            <w:lang w:val="en-US"/>
+          </w:rPr>
+          <w:t>iii</w:t>
+        </w:r>
+        <w:r>
+          <w:rPr>
+            <w:rStyle w:val="Hyperlink"/>
+          </w:rPr>
+          <w:t>…………</w:t>
+        </w:r>
+        <w:r>
+          <w:rPr>
+            <w:rStyle w:val="Hyperlink"/>
+          </w:rPr>
+          <w:t>……………………………………………………………………………………………………………</w:t>
+        </w:r>
+        <w:r>
+          <w:rPr>
+            <w:rStyle w:val="Hyperlink"/>
+          </w:rPr>
+          <w:t>5</w:t>
+        </w:r>
+      </w:hyperlink>
+    </w:p>
+    <w:p>
+      <w:hyperlink w:anchor="iv" w:history="1">
+        <w:r>
+          <w:rPr>
+            <w:rStyle w:val="Hyperlink"/>
+          </w:rPr>
+          <w:t xml:space="preserve">ΘΕΜΑ </w:t>
+        </w:r>
+        <w:r>
+          <w:rPr>
+            <w:rStyle w:val="Hyperlink"/>
+            <w:lang w:val="en-US"/>
+          </w:rPr>
+          <w:t>iv</w:t>
+        </w:r>
+        <w:r>
+          <w:rPr>
+            <w:rStyle w:val="Hyperlink"/>
+          </w:rPr>
+          <w:t>………………………………………………………………………………………………………………………6</w:t>
+        </w:r>
+      </w:hyperlink>
+    </w:p>
+    <w:p>
+      <w:pPr>
+        <w:rPr>
+          <w:rStyle w:val="Hyperlink"/>
+          <w:lang w:val="en-US"/>
+        </w:rPr>
+      </w:pPr>
       <w:hyperlink w:anchor="giatoauxiliary" w:history="1">
         <w:r>
           <w:rPr>
             <w:rStyle w:val="Hyperlink"/>
           </w:rPr>
-          <w:t>Για το auxiliary</w:t>
+          <w:t>Για</w:t>
+        </w:r>
+        <w:r>
+          <w:rPr>
+            <w:rStyle w:val="Hyperlink"/>
+            <w:lang w:val="en-US"/>
+          </w:rPr>
+          <w:t xml:space="preserve"> </w:t>
+        </w:r>
+        <w:r>
+          <w:rPr>
+            <w:rStyle w:val="Hyperlink"/>
+          </w:rPr>
+          <w:t>το</w:t>
+        </w:r>
+        <w:r>
+          <w:rPr>
+            <w:rStyle w:val="Hyperlink"/>
+            <w:lang w:val="en-US"/>
+          </w:rPr>
+          <w:t xml:space="preserve"> auxiliar</w:t>
+        </w:r>
+        <w:r>
+          <w:rPr>
+            <w:rStyle w:val="Hyperlink"/>
+            <w:lang w:val="en-US"/>
+          </w:rPr>
+          <w:t>y</w:t>
+        </w:r>
+        <w:r>
+          <w:rPr>
+            <w:rStyle w:val="Hyperlink"/>
+            <w:lang w:val="en-US"/>
+          </w:rPr>
+          <w:t>……………………………………………………………………………………………………………</w:t>
         </w:r>
       </w:hyperlink>
-    </w:p>
-    <w:p/>
-    <w:p/>
-    <w:p/>
-    <w:p/>
-    <w:p/>
-    <w:p/>
-    <w:p/>
-    <w:p/>
-    <w:p/>
-    <w:p/>
-    <w:p/>
-    <w:p/>
-    <w:p/>
-    <w:p/>
-    <w:p/>
-    <w:p/>
-    <w:p/>
-    <w:p/>
-    <w:p/>
-    <w:p/>
-    <w:p/>
-    <w:p/>
-    <w:p/>
-    <w:p/>
-    <w:p/>
+      <w:r>
+        <w:rPr>
+          <w:rStyle w:val="Hyperlink"/>
+          <w:lang w:val="en-US"/>
+        </w:rPr>
+        <w:t>..</w:t>
+      </w:r>
+      <w:r>
+        <w:rPr>
+          <w:rStyle w:val="Hyperlink"/>
+          <w:lang w:val="en-US"/>
+        </w:rPr>
+        <w:t>7</w:t>
+      </w:r>
+    </w:p>
+    <w:p>
+      <w:pPr>
+        <w:rPr>
+          <w:b/>
+          <w:bCs/>
+          <w:lang w:val="en-US"/>
+        </w:rPr>
+      </w:pPr>
+      <w:hyperlink r:id="rId10" w:history="1">
+        <w:r>
+          <w:rPr>
+            <w:rStyle w:val="Hyperlink"/>
+            <w:b/>
+            <w:bCs/>
+            <w:lang w:val="en-US"/>
+          </w:rPr>
+          <w:t>MyGith</w:t>
+        </w:r>
+        <w:r>
+          <w:rPr>
+            <w:rStyle w:val="Hyperlink"/>
+            <w:b/>
+            <w:bCs/>
+            <w:lang w:val="en-US"/>
+          </w:rPr>
+          <w:t>u</w:t>
+        </w:r>
+        <w:r>
+          <w:rPr>
+            <w:rStyle w:val="Hyperlink"/>
+            <w:b/>
+            <w:bCs/>
+            <w:lang w:val="en-US"/>
+          </w:rPr>
+          <w:t>b</w:t>
+        </w:r>
+      </w:hyperlink>
+    </w:p>
+    <w:p>
+      <w:pPr>
+        <w:rPr>
+          <w:lang w:val="en-US"/>
+        </w:rPr>
+      </w:pPr>
+    </w:p>
+    <w:p>
+      <w:pPr>
+        <w:rPr>
+          <w:lang w:val="en-US"/>
+        </w:rPr>
+      </w:pPr>
+    </w:p>
+    <w:p>
+      <w:pPr>
+        <w:rPr>
+          <w:lang w:val="en-US"/>
+        </w:rPr>
+      </w:pPr>
+    </w:p>
+    <w:p>
+      <w:pPr>
+        <w:rPr>
+          <w:lang w:val="en-US"/>
+        </w:rPr>
+      </w:pPr>
+    </w:p>
+    <w:p>
+      <w:pPr>
+        <w:rPr>
+          <w:lang w:val="en-US"/>
+        </w:rPr>
+      </w:pPr>
+    </w:p>
+    <w:p>
+      <w:pPr>
+        <w:rPr>
+          <w:lang w:val="en-US"/>
+        </w:rPr>
+      </w:pPr>
+    </w:p>
+    <w:p>
+      <w:pPr>
+        <w:rPr>
+          <w:lang w:val="en-US"/>
+        </w:rPr>
+      </w:pPr>
+    </w:p>
+    <w:p>
+      <w:pPr>
+        <w:rPr>
+          <w:lang w:val="en-US"/>
+        </w:rPr>
+      </w:pPr>
+    </w:p>
+    <w:p>
+      <w:pPr>
+        <w:rPr>
+          <w:lang w:val="en-US"/>
+        </w:rPr>
+      </w:pPr>
+    </w:p>
+    <w:p>
+      <w:pPr>
+        <w:rPr>
+          <w:lang w:val="en-US"/>
+        </w:rPr>
+      </w:pPr>
+    </w:p>
+    <w:p>
+      <w:pPr>
+        <w:rPr>
+          <w:lang w:val="en-US"/>
+        </w:rPr>
+      </w:pPr>
+    </w:p>
+    <w:p>
+      <w:pPr>
+        <w:rPr>
+          <w:lang w:val="en-US"/>
+        </w:rPr>
+      </w:pPr>
+    </w:p>
+    <w:p>
+      <w:pPr>
+        <w:rPr>
+          <w:lang w:val="en-US"/>
+        </w:rPr>
+      </w:pPr>
+    </w:p>
+    <w:p>
+      <w:pPr>
+        <w:rPr>
+          <w:lang w:val="en-US"/>
+        </w:rPr>
+      </w:pPr>
+    </w:p>
+    <w:p>
+      <w:pPr>
+        <w:rPr>
+          <w:lang w:val="en-US"/>
+        </w:rPr>
+      </w:pPr>
+    </w:p>
+    <w:p>
+      <w:pPr>
+        <w:rPr>
+          <w:lang w:val="en-US"/>
+        </w:rPr>
+      </w:pPr>
+    </w:p>
+    <w:p>
+      <w:pPr>
+        <w:rPr>
+          <w:lang w:val="en-US"/>
+        </w:rPr>
+      </w:pPr>
+    </w:p>
+    <w:p>
+      <w:pPr>
+        <w:rPr>
+          <w:lang w:val="en-US"/>
+        </w:rPr>
+      </w:pPr>
+    </w:p>
+    <w:p>
+      <w:pPr>
+        <w:rPr>
+          <w:lang w:val="en-US"/>
+        </w:rPr>
+      </w:pPr>
+    </w:p>
+    <w:p>
+      <w:pPr>
+        <w:rPr>
+          <w:lang w:val="en-US"/>
+        </w:rPr>
+      </w:pPr>
+    </w:p>
+    <w:p>
+      <w:pPr>
+        <w:rPr>
+          <w:lang w:val="en-US"/>
+        </w:rPr>
+      </w:pPr>
+    </w:p>
+    <w:p>
+      <w:pPr>
+        <w:rPr>
+          <w:lang w:val="en-US"/>
+        </w:rPr>
+      </w:pPr>
+    </w:p>
+    <w:p>
+      <w:pPr>
+        <w:rPr>
+          <w:lang w:val="en-US"/>
+        </w:rPr>
+      </w:pPr>
+    </w:p>
+    <w:p>
+      <w:pPr>
+        <w:rPr>
+          <w:lang w:val="en-US"/>
+        </w:rPr>
+      </w:pPr>
+    </w:p>
+    <w:p>
+      <w:pPr>
+        <w:rPr>
+          <w:lang w:val="en-US"/>
+        </w:rPr>
+      </w:pPr>
+    </w:p>
     <w:p>
       <w:pPr>
         <w:rPr>
@@ -941,6 +1248,7 @@
           <w:bCs/>
           <w:sz w:val="28"/>
           <w:szCs w:val="28"/>
+          <w:lang w:val="en-US"/>
         </w:rPr>
       </w:pPr>
       <w:bookmarkStart w:id="0" w:name="prepetation"/>
@@ -970,6 +1278,7 @@
           <w:bCs/>
           <w:sz w:val="28"/>
           <w:szCs w:val="28"/>
+          <w:lang w:val="en-US"/>
         </w:rPr>
         <w:t>:</w:t>
       </w:r>
@@ -984,13 +1293,10 @@
         </w:numPr>
       </w:pPr>
       <w:r>
-        <w:t>Εγκατέστησα</w:t>
-      </w:r>
-      <w:r>
-        <w:t xml:space="preserve"> </w:t>
-      </w:r>
-      <w:r>
-        <w:t>την</w:t>
+        <w:t>Εγκατ</w:t>
+      </w:r>
+      <w:r>
+        <w:t>άσταση</w:t>
       </w:r>
       <w:r>
         <w:t xml:space="preserve"> </w:t>
@@ -1161,6 +1467,29 @@
         <w:pStyle w:val="ListParagraph"/>
         <w:numPr>
           <w:ilvl w:val="0"/>
+          <w:numId w:val="9"/>
+        </w:numPr>
+      </w:pPr>
+      <w:r>
+        <w:rPr>
+          <w:b/>
+          <w:bCs/>
+          <w:lang w:val="en-US"/>
+        </w:rPr>
+        <w:t>Os</w:t>
+      </w:r>
+      <w:r>
+        <w:t xml:space="preserve">, </w:t>
+      </w:r>
+      <w:r>
+        <w:t>για δημιουργεία φακέλων στο σύστημα</w:t>
+      </w:r>
+    </w:p>
+    <w:p>
+      <w:pPr>
+        <w:pStyle w:val="ListParagraph"/>
+        <w:numPr>
+          <w:ilvl w:val="0"/>
           <w:numId w:val="11"/>
         </w:numPr>
         <w:rPr>
@@ -1169,7 +1498,10 @@
         </w:rPr>
       </w:pPr>
       <w:r>
-        <w:t xml:space="preserve">Βρήκα ένα </w:t>
+        <w:t>Χρησιμοποιούμε</w:t>
+      </w:r>
+      <w:r>
+        <w:t xml:space="preserve"> ένα </w:t>
       </w:r>
       <w:r>
         <w:t>βίντεο</w:t>
@@ -1289,6 +1621,9 @@
         <w:t xml:space="preserve"> </w:t>
       </w:r>
       <w:r>
+        <w:t xml:space="preserve">ερώτημα </w:t>
+      </w:r>
+      <w:r>
         <w:rPr>
           <w:b/>
           <w:bCs/>
@@ -1308,17 +1643,46 @@
           <w:b/>
           <w:bCs/>
         </w:rPr>
+        <w:t>)</w:t>
+      </w:r>
+      <w:r>
+        <w:rPr>
+          <w:b/>
+          <w:bCs/>
+        </w:rPr>
+        <w:t xml:space="preserve">, </w:t>
+      </w:r>
+      <w:r>
+        <w:rPr>
+          <w:b/>
+          <w:bCs/>
+        </w:rPr>
+        <w:t>(</w:t>
+      </w:r>
+      <w:r>
+        <w:rPr>
+          <w:b/>
+          <w:bCs/>
+          <w:lang w:val="en-US"/>
+        </w:rPr>
+        <w:t>ii</w:t>
+      </w:r>
+      <w:r>
+        <w:rPr>
+          <w:b/>
+          <w:bCs/>
+        </w:rPr>
         <w:t xml:space="preserve">) </w:t>
       </w:r>
       <w:r>
-        <w:t xml:space="preserve">ερώτημα καθώς και το μισό </w:t>
-      </w:r>
-      <w:r>
-        <w:rPr>
-          <w:b/>
-          <w:bCs/>
-        </w:rPr>
-        <w:t>(</w:t>
+        <w:t>&amp;</w:t>
+      </w:r>
+      <w:r>
+        <w:rPr>
+          <w:b/>
+          <w:bCs/>
+        </w:rPr>
+        <w:t xml:space="preserve"> (</w:t>
       </w:r>
       <w:r>
         <w:rPr>
@@ -1403,8 +1767,7 @@
     <w:p>
       <w:pPr>
         <w:rPr>
-          <w:b/>
-          <w:bCs/>
+          <w:lang w:val="en-US"/>
         </w:rPr>
       </w:pPr>
       <w:bookmarkStart w:id="1" w:name="i"/>
@@ -1422,6 +1785,13 @@
           <w:bCs/>
         </w:rPr>
         <w:t>)</w:t>
+      </w:r>
+      <w:r>
+        <w:rPr>
+          <w:b/>
+          <w:bCs/>
+        </w:rPr>
+        <w:t xml:space="preserve"> </w:t>
       </w:r>
     </w:p>
     <w:bookmarkEnd w:id="1"/>
@@ -1446,7 +1816,10 @@
         <w:t xml:space="preserve">, </w:t>
       </w:r>
       <w:r>
-        <w:t xml:space="preserve">δημιουργούμε το αρχείο </w:t>
+        <w:t>σ</w:t>
+      </w:r>
+      <w:r>
+        <w:t xml:space="preserve">το αρχείο </w:t>
       </w:r>
       <w:r>
         <w:rPr>
@@ -1475,7 +1848,7 @@
         <w:t xml:space="preserve"> </w:t>
       </w:r>
       <w:r>
-        <w:t>και στο</w:t>
+        <w:t>στο</w:t>
       </w:r>
       <w:r>
         <w:t>ν</w:t>
@@ -1561,7 +1934,7 @@
                     <pic:cNvPicPr/>
                   </pic:nvPicPr>
                   <pic:blipFill>
-                    <a:blip r:embed="rId10"/>
+                    <a:blip r:embed="rId11"/>
                     <a:stretch>
                       <a:fillRect/>
                     </a:stretch>
@@ -1775,6 +2148,7 @@
         </w:numPr>
       </w:pPr>
       <w:r>
+        <w:lastRenderedPageBreak/>
         <w:t xml:space="preserve">Σε </w:t>
       </w:r>
       <w:r>
@@ -1945,7 +2319,6 @@
         </w:numPr>
       </w:pPr>
       <w:r>
-        <w:lastRenderedPageBreak/>
         <w:t xml:space="preserve">Να αναφέρουμε εν τάχει πώς τα </w:t>
       </w:r>
       <w:r>
@@ -2258,7 +2631,7 @@
                     <pic:cNvPicPr/>
                   </pic:nvPicPr>
                   <pic:blipFill>
-                    <a:blip r:embed="rId11"/>
+                    <a:blip r:embed="rId12"/>
                     <a:stretch>
                       <a:fillRect/>
                     </a:stretch>
@@ -2631,7 +3004,7 @@
                     <pic:cNvPicPr/>
                   </pic:nvPicPr>
                   <pic:blipFill>
-                    <a:blip r:embed="rId12"/>
+                    <a:blip r:embed="rId13"/>
                     <a:stretch>
                       <a:fillRect/>
                     </a:stretch>
@@ -2690,16 +3063,6 @@
         <w:t>zip</w:t>
       </w:r>
     </w:p>
-    <w:p/>
-    <w:p/>
-    <w:p/>
-    <w:p/>
-    <w:p/>
-    <w:p/>
-    <w:p/>
-    <w:p/>
-    <w:p/>
-    <w:p/>
     <w:p>
       <w:pPr>
         <w:rPr>
@@ -2717,7 +3080,6 @@
           <w:bCs/>
           <w:sz w:val="28"/>
           <w:szCs w:val="28"/>
-          <w:lang w:val="en-US"/>
         </w:rPr>
       </w:pPr>
       <w:bookmarkStart w:id="2" w:name="ii"/>
@@ -2729,6 +3091,7 @@
           <w:szCs w:val="28"/>
           <w:lang w:val="en-US"/>
         </w:rPr>
+        <w:lastRenderedPageBreak/>
         <w:t>ii</w:t>
       </w:r>
       <w:r>
@@ -2740,16 +3103,484 @@
         </w:rPr>
         <w:t>)</w:t>
       </w:r>
-    </w:p>
-    <w:p>
-      <w:pPr>
+      <w:r>
         <w:rPr>
           <w:b/>
           <w:bCs/>
           <w:sz w:val="28"/>
           <w:szCs w:val="28"/>
         </w:rPr>
-      </w:pPr>
+        <w:t xml:space="preserve"> </w:t>
+      </w:r>
+      <w:r>
+        <w:t>Υ</w:t>
+      </w:r>
+      <w:r>
+        <w:t>λοποιήσαμε την τεχνική εξαντλητικής αντιστάθμισης κίνησης για τη βελτίωση της συμπίεσης βίντεο. Η προσέγγιση αυτή βασίζεται στον διαχωρισμό των καρέ σε macroblocks και τη χρήση διανυσμάτων κίνησης για την πρόβλεψη των P-frames.</w:t>
+      </w:r>
+    </w:p>
+    <w:p>
+      <w:r>
+        <w:t>Διαδικασία:</w:t>
+      </w:r>
+    </w:p>
+    <w:p>
+      <w:pPr>
+        <w:numPr>
+          <w:ilvl w:val="0"/>
+          <w:numId w:val="12"/>
+        </w:numPr>
+      </w:pPr>
+      <w:r>
+        <w:t>Διαχωρισμός Καρέ σε Macroblocks:</w:t>
+      </w:r>
+    </w:p>
+    <w:p>
+      <w:pPr>
+        <w:numPr>
+          <w:ilvl w:val="1"/>
+          <w:numId w:val="12"/>
+        </w:numPr>
+        <w:tabs>
+          <w:tab w:val="num" w:pos="1440"/>
+        </w:tabs>
+      </w:pPr>
+      <w:r>
+        <w:t>Κάθε καρέ διαχωρίστηκε σε macroblocks μεγέθους 16x16 pixels.</w:t>
+      </w:r>
+    </w:p>
+    <w:p>
+      <w:pPr>
+        <w:numPr>
+          <w:ilvl w:val="1"/>
+          <w:numId w:val="12"/>
+        </w:numPr>
+        <w:tabs>
+          <w:tab w:val="num" w:pos="1440"/>
+        </w:tabs>
+      </w:pPr>
+      <w:r>
+        <w:t>Ο διαχωρισμός αυτός επιτρέπει την επεξεργασία μικρότερων περιοχών του καρέ.</w:t>
+      </w:r>
+    </w:p>
+    <w:p>
+      <w:pPr>
+        <w:ind w:left="1440"/>
+      </w:pPr>
+      <w:r>
+        <w:drawing>
+          <wp:inline distT="0" distB="0" distL="0" distR="0" wp14:anchorId="0E59A98C" wp14:editId="0E1D9F63">
+            <wp:extent cx="3488054" cy="1552214"/>
+            <wp:effectExtent l="0" t="0" r="0" b="0"/>
+            <wp:docPr id="1254428286" name="Picture 1" descr="A computer screen shot of a code&#10;&#10;Description automatically generated"/>
+            <wp:cNvGraphicFramePr>
+              <a:graphicFrameLocks xmlns:a="http://schemas.openxmlformats.org/drawingml/2006/main" noChangeAspect="1"/>
+            </wp:cNvGraphicFramePr>
+            <a:graphic xmlns:a="http://schemas.openxmlformats.org/drawingml/2006/main">
+              <a:graphicData uri="http://schemas.openxmlformats.org/drawingml/2006/picture">
+                <pic:pic xmlns:pic="http://schemas.openxmlformats.org/drawingml/2006/picture">
+                  <pic:nvPicPr>
+                    <pic:cNvPr id="1254428286" name="Picture 1" descr="A computer screen shot of a code&#10;&#10;Description automatically generated"/>
+                    <pic:cNvPicPr/>
+                  </pic:nvPicPr>
+                  <pic:blipFill>
+                    <a:blip r:embed="rId14"/>
+                    <a:stretch>
+                      <a:fillRect/>
+                    </a:stretch>
+                  </pic:blipFill>
+                  <pic:spPr>
+                    <a:xfrm>
+                      <a:off x="0" y="0"/>
+                      <a:ext cx="3515324" cy="1564349"/>
+                    </a:xfrm>
+                    <a:prstGeom prst="rect">
+                      <a:avLst/>
+                    </a:prstGeom>
+                  </pic:spPr>
+                </pic:pic>
+              </a:graphicData>
+            </a:graphic>
+          </wp:inline>
+        </w:drawing>
+      </w:r>
+    </w:p>
+    <w:p>
+      <w:pPr>
+        <w:numPr>
+          <w:ilvl w:val="0"/>
+          <w:numId w:val="12"/>
+        </w:numPr>
+      </w:pPr>
+      <w:r>
+        <w:t>Ορισμός Περιοχής Αναζήτησης:</w:t>
+      </w:r>
+    </w:p>
+    <w:p>
+      <w:pPr>
+        <w:numPr>
+          <w:ilvl w:val="1"/>
+          <w:numId w:val="12"/>
+        </w:numPr>
+        <w:tabs>
+          <w:tab w:val="num" w:pos="1440"/>
+        </w:tabs>
+      </w:pPr>
+      <w:r>
+        <w:t>Για κάθε macroblock του τρέχοντος καρέ (P-frame), ορίστηκε μια περιοχή αναζήτησης στο προηγούμενο καρέ (I-frame ή P-frame) με ακτίνα 8 pixels γύρω από τη θέση του macroblock.</w:t>
+      </w:r>
+    </w:p>
+    <w:p>
+      <w:pPr>
+        <w:ind w:left="1440"/>
+      </w:pPr>
+      <w:r>
+        <w:drawing>
+          <wp:inline distT="0" distB="0" distL="0" distR="0" wp14:anchorId="11A7D06F" wp14:editId="50B554BB">
+            <wp:extent cx="3096057" cy="1105054"/>
+            <wp:effectExtent l="0" t="0" r="9525" b="0"/>
+            <wp:docPr id="349309320" name="Picture 1" descr="A black background with white text&#10;&#10;Description automatically generated"/>
+            <wp:cNvGraphicFramePr>
+              <a:graphicFrameLocks xmlns:a="http://schemas.openxmlformats.org/drawingml/2006/main" noChangeAspect="1"/>
+            </wp:cNvGraphicFramePr>
+            <a:graphic xmlns:a="http://schemas.openxmlformats.org/drawingml/2006/main">
+              <a:graphicData uri="http://schemas.openxmlformats.org/drawingml/2006/picture">
+                <pic:pic xmlns:pic="http://schemas.openxmlformats.org/drawingml/2006/picture">
+                  <pic:nvPicPr>
+                    <pic:cNvPr id="349309320" name="Picture 1" descr="A black background with white text&#10;&#10;Description automatically generated"/>
+                    <pic:cNvPicPr/>
+                  </pic:nvPicPr>
+                  <pic:blipFill>
+                    <a:blip r:embed="rId15"/>
+                    <a:stretch>
+                      <a:fillRect/>
+                    </a:stretch>
+                  </pic:blipFill>
+                  <pic:spPr>
+                    <a:xfrm>
+                      <a:off x="0" y="0"/>
+                      <a:ext cx="3096057" cy="1105054"/>
+                    </a:xfrm>
+                    <a:prstGeom prst="rect">
+                      <a:avLst/>
+                    </a:prstGeom>
+                  </pic:spPr>
+                </pic:pic>
+              </a:graphicData>
+            </a:graphic>
+          </wp:inline>
+        </w:drawing>
+      </w:r>
+    </w:p>
+    <w:p>
+      <w:pPr>
+        <w:numPr>
+          <w:ilvl w:val="0"/>
+          <w:numId w:val="12"/>
+        </w:numPr>
+      </w:pPr>
+      <w:r>
+        <w:t>Υπολογισμός Διανυσμάτων Κίνησης (Motion Vectors):</w:t>
+      </w:r>
+    </w:p>
+    <w:p>
+      <w:pPr>
+        <w:numPr>
+          <w:ilvl w:val="1"/>
+          <w:numId w:val="12"/>
+        </w:numPr>
+        <w:tabs>
+          <w:tab w:val="num" w:pos="1440"/>
+        </w:tabs>
+      </w:pPr>
+      <w:r>
+        <w:t>Για κάθε macroblock, εξετάσαμε όλα τα υποψήφια macroblocks εντός της περιοχής αναζήτησης.</w:t>
+      </w:r>
+    </w:p>
+    <w:p>
+      <w:pPr>
+        <w:numPr>
+          <w:ilvl w:val="1"/>
+          <w:numId w:val="12"/>
+        </w:numPr>
+        <w:tabs>
+          <w:tab w:val="num" w:pos="1440"/>
+        </w:tabs>
+      </w:pPr>
+      <w:r>
+        <w:t>Χρησιμοποιήσαμε ως μέτρο σύγκρισης τη Μέση Απόλυτη Διαφορά (MAD), η οποία υπολογίζεται ως το άθροισμα των απόλυτων διαφορών των pixel μεταξύ των δύο macroblocks.</w:t>
+      </w:r>
+    </w:p>
+    <w:p>
+      <w:pPr>
+        <w:numPr>
+          <w:ilvl w:val="1"/>
+          <w:numId w:val="12"/>
+        </w:numPr>
+        <w:tabs>
+          <w:tab w:val="num" w:pos="1440"/>
+        </w:tabs>
+      </w:pPr>
+      <w:r>
+        <w:t>Το macroblock με την ελάχιστη MAD επιλέγεται ως το "καλύτερο ταίριασμα". Αν δεν βρεθεί καλό ταίριασμα, χρησιμοποιείται μηδενικό διάνυσμα κίνησης.</w:t>
+      </w:r>
+    </w:p>
+    <w:p>
+      <w:pPr>
+        <w:ind w:left="1440"/>
+      </w:pPr>
+      <w:r>
+        <w:lastRenderedPageBreak/>
+        <w:drawing>
+          <wp:inline distT="0" distB="0" distL="0" distR="0" wp14:anchorId="51974F12" wp14:editId="3CAAE5AD">
+            <wp:extent cx="4664710" cy="2769575"/>
+            <wp:effectExtent l="0" t="0" r="2540" b="0"/>
+            <wp:docPr id="1673335676" name="Picture 1" descr="A computer screen shot of a black screen&#10;&#10;Description automatically generated"/>
+            <wp:cNvGraphicFramePr>
+              <a:graphicFrameLocks xmlns:a="http://schemas.openxmlformats.org/drawingml/2006/main" noChangeAspect="1"/>
+            </wp:cNvGraphicFramePr>
+            <a:graphic xmlns:a="http://schemas.openxmlformats.org/drawingml/2006/main">
+              <a:graphicData uri="http://schemas.openxmlformats.org/drawingml/2006/picture">
+                <pic:pic xmlns:pic="http://schemas.openxmlformats.org/drawingml/2006/picture">
+                  <pic:nvPicPr>
+                    <pic:cNvPr id="1673335676" name="Picture 1" descr="A computer screen shot of a black screen&#10;&#10;Description automatically generated"/>
+                    <pic:cNvPicPr/>
+                  </pic:nvPicPr>
+                  <pic:blipFill>
+                    <a:blip r:embed="rId16"/>
+                    <a:stretch>
+                      <a:fillRect/>
+                    </a:stretch>
+                  </pic:blipFill>
+                  <pic:spPr>
+                    <a:xfrm>
+                      <a:off x="0" y="0"/>
+                      <a:ext cx="4676114" cy="2776346"/>
+                    </a:xfrm>
+                    <a:prstGeom prst="rect">
+                      <a:avLst/>
+                    </a:prstGeom>
+                  </pic:spPr>
+                </pic:pic>
+              </a:graphicData>
+            </a:graphic>
+          </wp:inline>
+        </w:drawing>
+      </w:r>
+    </w:p>
+    <w:p>
+      <w:pPr>
+        <w:numPr>
+          <w:ilvl w:val="0"/>
+          <w:numId w:val="12"/>
+        </w:numPr>
+      </w:pPr>
+      <w:r>
+        <w:t>Υπολογισμός Εικόνας Σφάλματος:</w:t>
+      </w:r>
+    </w:p>
+    <w:p>
+      <w:pPr>
+        <w:numPr>
+          <w:ilvl w:val="1"/>
+          <w:numId w:val="12"/>
+        </w:numPr>
+        <w:tabs>
+          <w:tab w:val="num" w:pos="1440"/>
+        </w:tabs>
+      </w:pPr>
+      <w:r>
+        <w:t xml:space="preserve">Η εικόνα σφάλματος (Error Frame) προκύπτει από τη διαφορά μεταξύ του τρέχοντος macroblock και του αντίστοιχου ταιριάσματος: </w:t>
+      </w:r>
+      <w:r>
+        <w:drawing>
+          <wp:inline distT="0" distB="0" distL="0" distR="0" wp14:anchorId="705C749B" wp14:editId="05BBBDA0">
+            <wp:extent cx="5731510" cy="356870"/>
+            <wp:effectExtent l="0" t="0" r="2540" b="5080"/>
+            <wp:docPr id="1279206694" name="Picture 1"/>
+            <wp:cNvGraphicFramePr>
+              <a:graphicFrameLocks xmlns:a="http://schemas.openxmlformats.org/drawingml/2006/main" noChangeAspect="1"/>
+            </wp:cNvGraphicFramePr>
+            <a:graphic xmlns:a="http://schemas.openxmlformats.org/drawingml/2006/main">
+              <a:graphicData uri="http://schemas.openxmlformats.org/drawingml/2006/picture">
+                <pic:pic xmlns:pic="http://schemas.openxmlformats.org/drawingml/2006/picture">
+                  <pic:nvPicPr>
+                    <pic:cNvPr id="1279206694" name=""/>
+                    <pic:cNvPicPr/>
+                  </pic:nvPicPr>
+                  <pic:blipFill>
+                    <a:blip r:embed="rId17"/>
+                    <a:stretch>
+                      <a:fillRect/>
+                    </a:stretch>
+                  </pic:blipFill>
+                  <pic:spPr>
+                    <a:xfrm>
+                      <a:off x="0" y="0"/>
+                      <a:ext cx="5731510" cy="356870"/>
+                    </a:xfrm>
+                    <a:prstGeom prst="rect">
+                      <a:avLst/>
+                    </a:prstGeom>
+                  </pic:spPr>
+                </pic:pic>
+              </a:graphicData>
+            </a:graphic>
+          </wp:inline>
+        </w:drawing>
+      </w:r>
+    </w:p>
+    <w:p>
+      <w:pPr>
+        <w:numPr>
+          <w:ilvl w:val="1"/>
+          <w:numId w:val="12"/>
+        </w:numPr>
+        <w:tabs>
+          <w:tab w:val="num" w:pos="1440"/>
+        </w:tabs>
+      </w:pPr>
+      <w:r>
+        <w:t>Τα Error Frames αποθηκεύονται για κάθε P-frame.</w:t>
+      </w:r>
+    </w:p>
+    <w:p>
+      <w:pPr>
+        <w:numPr>
+          <w:ilvl w:val="0"/>
+          <w:numId w:val="12"/>
+        </w:numPr>
+      </w:pPr>
+      <w:r>
+        <w:t>Αποθήκευση Συμπιεσμένων Δεδομένων:</w:t>
+      </w:r>
+    </w:p>
+    <w:p>
+      <w:pPr>
+        <w:numPr>
+          <w:ilvl w:val="1"/>
+          <w:numId w:val="12"/>
+        </w:numPr>
+        <w:tabs>
+          <w:tab w:val="num" w:pos="1440"/>
+        </w:tabs>
+      </w:pPr>
+      <w:r>
+        <w:t>Τα διανύσματα κίνησης και τα Error Frames συμπιέστηκαν χρησιμοποιώντας τη βιβλιοθήκη zlib και αποθηκεύτηκαν σε ξεχωριστό φάκελο (encoded_frames_with_motion).</w:t>
+      </w:r>
+    </w:p>
+    <w:p>
+      <w:pPr>
+        <w:ind w:left="1440"/>
+      </w:pPr>
+      <w:r>
+        <w:drawing>
+          <wp:inline distT="0" distB="0" distL="0" distR="0" wp14:anchorId="04E9189E" wp14:editId="1BD0BED0">
+            <wp:extent cx="5129530" cy="1757202"/>
+            <wp:effectExtent l="0" t="0" r="0" b="0"/>
+            <wp:docPr id="1800564118" name="Picture 1" descr="A computer screen shot of a program code&#10;&#10;Description automatically generated"/>
+            <wp:cNvGraphicFramePr>
+              <a:graphicFrameLocks xmlns:a="http://schemas.openxmlformats.org/drawingml/2006/main" noChangeAspect="1"/>
+            </wp:cNvGraphicFramePr>
+            <a:graphic xmlns:a="http://schemas.openxmlformats.org/drawingml/2006/main">
+              <a:graphicData uri="http://schemas.openxmlformats.org/drawingml/2006/picture">
+                <pic:pic xmlns:pic="http://schemas.openxmlformats.org/drawingml/2006/picture">
+                  <pic:nvPicPr>
+                    <pic:cNvPr id="1800564118" name="Picture 1" descr="A computer screen shot of a program code&#10;&#10;Description automatically generated"/>
+                    <pic:cNvPicPr/>
+                  </pic:nvPicPr>
+                  <pic:blipFill>
+                    <a:blip r:embed="rId18"/>
+                    <a:stretch>
+                      <a:fillRect/>
+                    </a:stretch>
+                  </pic:blipFill>
+                  <pic:spPr>
+                    <a:xfrm>
+                      <a:off x="0" y="0"/>
+                      <a:ext cx="5144793" cy="1762430"/>
+                    </a:xfrm>
+                    <a:prstGeom prst="rect">
+                      <a:avLst/>
+                    </a:prstGeom>
+                  </pic:spPr>
+                </pic:pic>
+              </a:graphicData>
+            </a:graphic>
+          </wp:inline>
+        </w:drawing>
+      </w:r>
+    </w:p>
+    <w:p>
+      <w:r>
+        <w:t>Παρατηρήσεις:</w:t>
+      </w:r>
+    </w:p>
+    <w:p>
+      <w:pPr>
+        <w:numPr>
+          <w:ilvl w:val="0"/>
+          <w:numId w:val="13"/>
+        </w:numPr>
+      </w:pPr>
+      <w:r>
+        <w:t>Τα διανύσματα κίνησης καταγράφουν τη μετατόπιση κάθε macroblock σε σχέση με το προηγούμενο καρέ, διευκολύνοντας την ανακατασκευή των P-frames.</w:t>
+      </w:r>
+    </w:p>
+    <w:p>
+      <w:pPr>
+        <w:numPr>
+          <w:ilvl w:val="0"/>
+          <w:numId w:val="13"/>
+        </w:numPr>
+      </w:pPr>
+      <w:r>
+        <w:t>Η διαδικασία εξαντλητικής αναζήτησης είναι ακριβής αλλά υπολογιστικά εντατική, καθώς εξετάζονται όλες οι πιθανές μετατοπίσεις.</w:t>
+      </w:r>
+    </w:p>
+    <w:p>
+      <w:pPr>
+        <w:numPr>
+          <w:ilvl w:val="0"/>
+          <w:numId w:val="13"/>
+        </w:numPr>
+      </w:pPr>
+      <w:r>
+        <w:t>Τα Error Frames περιέχουν μόνο τις διαφορές, μειώνοντας σημαντικά το μέγεθος των δεδομένων.</w:t>
+      </w:r>
+    </w:p>
+    <w:p>
+      <w:r>
+        <w:lastRenderedPageBreak/>
+        <w:t>Συμπεράσματα:</w:t>
+      </w:r>
+    </w:p>
+    <w:p>
+      <w:pPr>
+        <w:numPr>
+          <w:ilvl w:val="0"/>
+          <w:numId w:val="14"/>
+        </w:numPr>
+      </w:pPr>
+      <w:r>
+        <w:t>Η εξαντλητική αντιστάθμιση κίνησης προσφέρει καλύτερη συμπίεση σε σχέση με την απλή πρόβλεψη χωρίς αντιστάθμιση.</w:t>
+      </w:r>
+    </w:p>
+    <w:p>
+      <w:pPr>
+        <w:numPr>
+          <w:ilvl w:val="0"/>
+          <w:numId w:val="14"/>
+        </w:numPr>
+      </w:pPr>
+      <w:r>
+        <w:t>Τα δεδομένα που προκύπτουν (διανύσματα κίνησης και Error Frames) παρέχουν τα απαραίτητα στοιχεία για την ακριβή αποκωδικοποίηση.</w:t>
+      </w:r>
+    </w:p>
+    <w:p>
+      <w:r>
+        <w:t>Όπως στο Ερώτημα i, οι παραγόμενες εικόνες σφάλματος και τα διανύσματα κίνησης αποθηκεύονται στο auxiliary2024.zip. Παραδείγματα περιλαμβάνονται για καλύτερη κατανόηση.</w:t>
+      </w:r>
     </w:p>
     <w:p>
       <w:pPr>
@@ -2774,53 +3605,48 @@
     <w:p>
       <w:pPr>
         <w:rPr>
-          <w:b/>
-          <w:bCs/>
           <w:sz w:val="28"/>
           <w:szCs w:val="28"/>
         </w:rPr>
       </w:pPr>
-    </w:p>
-    <w:p>
-      <w:pPr>
+      <w:bookmarkStart w:id="3" w:name="iii"/>
+      <w:r>
         <w:rPr>
           <w:b/>
           <w:bCs/>
           <w:sz w:val="28"/>
           <w:szCs w:val="28"/>
-        </w:rPr>
-      </w:pPr>
-    </w:p>
-    <w:p>
-      <w:pPr>
+          <w:lang w:val="en-US"/>
+        </w:rPr>
+        <w:t>iii</w:t>
+      </w:r>
+      <w:r>
         <w:rPr>
           <w:b/>
           <w:bCs/>
           <w:sz w:val="28"/>
           <w:szCs w:val="28"/>
         </w:rPr>
-      </w:pPr>
-    </w:p>
-    <w:p>
-      <w:pPr>
+        <w:t>)</w:t>
+      </w:r>
+      <w:r>
         <w:rPr>
           <w:b/>
           <w:bCs/>
           <w:sz w:val="28"/>
           <w:szCs w:val="28"/>
         </w:rPr>
-      </w:pPr>
-    </w:p>
-    <w:p>
-      <w:pPr>
-        <w:rPr>
-          <w:b/>
-          <w:bCs/>
+        <w:t xml:space="preserve">  </w:t>
+      </w:r>
+      <w:r>
+        <w:rPr>
           <w:sz w:val="28"/>
           <w:szCs w:val="28"/>
         </w:rPr>
-      </w:pPr>
-    </w:p>
+        <w:t>Δεν έχει υλοποιηθεί το παρόν ερώτημα.</w:t>
+      </w:r>
+    </w:p>
+    <w:bookmarkEnd w:id="3"/>
     <w:p>
       <w:pPr>
         <w:rPr>
@@ -2828,29 +3654,60 @@
           <w:bCs/>
           <w:sz w:val="28"/>
           <w:szCs w:val="28"/>
-          <w:lang w:val="en-US"/>
-        </w:rPr>
-      </w:pPr>
-      <w:r>
+        </w:rPr>
+      </w:pPr>
+    </w:p>
+    <w:p>
+      <w:pPr>
         <w:rPr>
           <w:b/>
           <w:bCs/>
           <w:sz w:val="28"/>
           <w:szCs w:val="28"/>
-          <w:lang w:val="en-US"/>
-        </w:rPr>
-        <w:t>iv</w:t>
-      </w:r>
-      <w:r>
+        </w:rPr>
+      </w:pPr>
+    </w:p>
+    <w:p>
+      <w:pPr>
         <w:rPr>
           <w:b/>
           <w:bCs/>
           <w:sz w:val="28"/>
           <w:szCs w:val="28"/>
         </w:rPr>
+      </w:pPr>
+    </w:p>
+    <w:p>
+      <w:pPr>
+        <w:rPr>
+          <w:b/>
+          <w:bCs/>
+          <w:sz w:val="28"/>
+          <w:szCs w:val="28"/>
+        </w:rPr>
+      </w:pPr>
+      <w:bookmarkStart w:id="4" w:name="iv"/>
+      <w:r>
+        <w:rPr>
+          <w:b/>
+          <w:bCs/>
+          <w:sz w:val="28"/>
+          <w:szCs w:val="28"/>
+          <w:lang w:val="en-US"/>
+        </w:rPr>
+        <w:t>iv</w:t>
+      </w:r>
+      <w:r>
+        <w:rPr>
+          <w:b/>
+          <w:bCs/>
+          <w:sz w:val="28"/>
+          <w:szCs w:val="28"/>
+        </w:rPr>
         <w:t>)</w:t>
       </w:r>
     </w:p>
+    <w:bookmarkEnd w:id="4"/>
     <w:p>
       <w:pPr>
         <w:pStyle w:val="ListParagraph"/>
@@ -2886,9 +3743,23 @@
         <w:rPr>
           <w:b/>
           <w:bCs/>
+        </w:rPr>
+        <w:t>(</w:t>
+      </w:r>
+      <w:r>
+        <w:rPr>
+          <w:b/>
+          <w:bCs/>
           <w:lang w:val="en-US"/>
         </w:rPr>
         <w:t>i</w:t>
+      </w:r>
+      <w:r>
+        <w:rPr>
+          <w:b/>
+          <w:bCs/>
+        </w:rPr>
+        <w:t>)</w:t>
       </w:r>
       <w:r>
         <w:rPr>
@@ -2939,7 +3810,7 @@
                     <pic:cNvPicPr/>
                   </pic:nvPicPr>
                   <pic:blipFill>
-                    <a:blip r:embed="rId13"/>
+                    <a:blip r:embed="rId19"/>
                     <a:stretch>
                       <a:fillRect/>
                     </a:stretch>
@@ -3016,7 +3887,10 @@
         <w:ind w:left="1080"/>
       </w:pPr>
       <w:r>
-        <w:t>Συνολικός βαθμός συμπίεσης: 5.99</w:t>
+        <w:t>Τελικός</w:t>
+      </w:r>
+      <w:r>
+        <w:t xml:space="preserve"> βαθμός συμπίεσης: 5.99</w:t>
       </w:r>
     </w:p>
     <w:p>
@@ -3028,7 +3902,6 @@
         </w:numPr>
       </w:pPr>
       <w:r>
-        <w:lastRenderedPageBreak/>
         <w:t>Επομένως τ</w:t>
       </w:r>
       <w:r>
@@ -3158,7 +4031,7 @@
       </w:pPr>
     </w:p>
     <w:p>
-      <w:bookmarkStart w:id="3" w:name="giatoauxiliary"/>
+      <w:bookmarkStart w:id="5" w:name="giatoauxiliary"/>
       <w:r>
         <w:rPr>
           <w:b/>
@@ -3168,7 +4041,7 @@
         </w:rPr>
         <w:t>Για το auxiliary</w:t>
       </w:r>
-      <w:bookmarkEnd w:id="3"/>
+      <w:bookmarkEnd w:id="5"/>
       <w:r>
         <w:rPr>
           <w:b/>
@@ -3452,7 +4325,7 @@
                     <pic:cNvPicPr/>
                   </pic:nvPicPr>
                   <pic:blipFill>
-                    <a:blip r:embed="rId14"/>
+                    <a:blip r:embed="rId20"/>
                     <a:stretch>
                       <a:fillRect/>
                     </a:stretch>
@@ -3585,7 +4458,7 @@
                     <pic:cNvPicPr/>
                   </pic:nvPicPr>
                   <pic:blipFill>
-                    <a:blip r:embed="rId15"/>
+                    <a:blip r:embed="rId21"/>
                     <a:stretch>
                       <a:fillRect/>
                     </a:stretch>
@@ -3713,7 +4586,7 @@
                     <pic:cNvPicPr/>
                   </pic:nvPicPr>
                   <pic:blipFill>
-                    <a:blip r:embed="rId16"/>
+                    <a:blip r:embed="rId22"/>
                     <a:stretch>
                       <a:fillRect/>
                     </a:stretch>
@@ -3913,7 +4786,7 @@
       </w:r>
     </w:p>
     <w:sectPr>
-      <w:footerReference w:type="default" r:id="rId17"/>
+      <w:footerReference w:type="default" r:id="rId23"/>
       <w:pgSz w:w="11906" w:h="16838"/>
       <w:pgMar w:top="1440" w:right="1440" w:bottom="1440" w:left="1440" w:header="708" w:footer="708" w:gutter="0"/>
       <w:pgNumType w:start="0"/>
@@ -4596,6 +5469,122 @@
     </w:lvl>
   </w:abstractNum>
   <w:abstractNum w:abstractNumId="5" w15:restartNumberingAfterBreak="0">
+    <w:nsid w:val="31FA13A0"/>
+    <w:multiLevelType w:val="multilevel"/>
+    <w:tmpl w:val="BF6870E4"/>
+    <w:lvl w:ilvl="0">
+      <w:start w:val="1"/>
+      <w:numFmt w:val="bullet"/>
+      <w:lvlText w:val=""/>
+      <w:lvlJc w:val="left"/>
+      <w:pPr>
+        <w:tabs>
+          <w:tab w:val="num" w:pos="720"/>
+        </w:tabs>
+        <w:ind w:left="720" w:hanging="360"/>
+      </w:pPr>
+      <w:rPr>
+        <w:rFonts w:ascii="Wingdings" w:hAnsi="Wingdings" w:hint="default"/>
+      </w:rPr>
+    </w:lvl>
+    <w:lvl w:ilvl="1">
+      <w:start w:val="1"/>
+      <w:numFmt w:val="bullet"/>
+      <w:lvlText w:val=""/>
+      <w:lvlJc w:val="left"/>
+      <w:pPr>
+        <w:ind w:left="1440" w:hanging="360"/>
+      </w:pPr>
+      <w:rPr>
+        <w:rFonts w:ascii="Symbol" w:hAnsi="Symbol" w:hint="default"/>
+      </w:rPr>
+    </w:lvl>
+    <w:lvl w:ilvl="2" w:tentative="1">
+      <w:start w:val="1"/>
+      <w:numFmt w:val="decimal"/>
+      <w:lvlText w:val="%3."/>
+      <w:lvlJc w:val="left"/>
+      <w:pPr>
+        <w:tabs>
+          <w:tab w:val="num" w:pos="2160"/>
+        </w:tabs>
+        <w:ind w:left="2160" w:hanging="360"/>
+      </w:pPr>
+    </w:lvl>
+    <w:lvl w:ilvl="3" w:tentative="1">
+      <w:start w:val="1"/>
+      <w:numFmt w:val="decimal"/>
+      <w:lvlText w:val="%4."/>
+      <w:lvlJc w:val="left"/>
+      <w:pPr>
+        <w:tabs>
+          <w:tab w:val="num" w:pos="2880"/>
+        </w:tabs>
+        <w:ind w:left="2880" w:hanging="360"/>
+      </w:pPr>
+    </w:lvl>
+    <w:lvl w:ilvl="4" w:tentative="1">
+      <w:start w:val="1"/>
+      <w:numFmt w:val="decimal"/>
+      <w:lvlText w:val="%5."/>
+      <w:lvlJc w:val="left"/>
+      <w:pPr>
+        <w:tabs>
+          <w:tab w:val="num" w:pos="3600"/>
+        </w:tabs>
+        <w:ind w:left="3600" w:hanging="360"/>
+      </w:pPr>
+    </w:lvl>
+    <w:lvl w:ilvl="5" w:tentative="1">
+      <w:start w:val="1"/>
+      <w:numFmt w:val="decimal"/>
+      <w:lvlText w:val="%6."/>
+      <w:lvlJc w:val="left"/>
+      <w:pPr>
+        <w:tabs>
+          <w:tab w:val="num" w:pos="4320"/>
+        </w:tabs>
+        <w:ind w:left="4320" w:hanging="360"/>
+      </w:pPr>
+    </w:lvl>
+    <w:lvl w:ilvl="6" w:tentative="1">
+      <w:start w:val="1"/>
+      <w:numFmt w:val="decimal"/>
+      <w:lvlText w:val="%7."/>
+      <w:lvlJc w:val="left"/>
+      <w:pPr>
+        <w:tabs>
+          <w:tab w:val="num" w:pos="5040"/>
+        </w:tabs>
+        <w:ind w:left="5040" w:hanging="360"/>
+      </w:pPr>
+    </w:lvl>
+    <w:lvl w:ilvl="7" w:tentative="1">
+      <w:start w:val="1"/>
+      <w:numFmt w:val="decimal"/>
+      <w:lvlText w:val="%8."/>
+      <w:lvlJc w:val="left"/>
+      <w:pPr>
+        <w:tabs>
+          <w:tab w:val="num" w:pos="5760"/>
+        </w:tabs>
+        <w:ind w:left="5760" w:hanging="360"/>
+      </w:pPr>
+    </w:lvl>
+    <w:lvl w:ilvl="8" w:tentative="1">
+      <w:start w:val="1"/>
+      <w:numFmt w:val="decimal"/>
+      <w:lvlText w:val="%9."/>
+      <w:lvlJc w:val="left"/>
+      <w:pPr>
+        <w:tabs>
+          <w:tab w:val="num" w:pos="6480"/>
+        </w:tabs>
+        <w:ind w:left="6480" w:hanging="360"/>
+      </w:pPr>
+    </w:lvl>
+  </w:abstractNum>
+  <w:abstractNum w:abstractNumId="6" w15:restartNumberingAfterBreak="0">
     <w:nsid w:val="3358725F"/>
     <w:multiLevelType w:val="hybridMultilevel"/>
     <w:tmpl w:val="EF9841D2"/>
@@ -4708,7 +5697,7 @@
       </w:rPr>
     </w:lvl>
   </w:abstractNum>
-  <w:abstractNum w:abstractNumId="6" w15:restartNumberingAfterBreak="0">
+  <w:abstractNum w:abstractNumId="7" w15:restartNumberingAfterBreak="0">
     <w:nsid w:val="377822F7"/>
     <w:multiLevelType w:val="hybridMultilevel"/>
     <w:tmpl w:val="4AAE7B78"/>
@@ -4821,7 +5810,305 @@
       </w:rPr>
     </w:lvl>
   </w:abstractNum>
-  <w:abstractNum w:abstractNumId="7" w15:restartNumberingAfterBreak="0">
+  <w:abstractNum w:abstractNumId="8" w15:restartNumberingAfterBreak="0">
+    <w:nsid w:val="3FBE1DFE"/>
+    <w:multiLevelType w:val="multilevel"/>
+    <w:tmpl w:val="A21EDA14"/>
+    <w:lvl w:ilvl="0">
+      <w:start w:val="1"/>
+      <w:numFmt w:val="bullet"/>
+      <w:lvlText w:val=""/>
+      <w:lvlJc w:val="left"/>
+      <w:pPr>
+        <w:tabs>
+          <w:tab w:val="num" w:pos="720"/>
+        </w:tabs>
+        <w:ind w:left="720" w:hanging="360"/>
+      </w:pPr>
+      <w:rPr>
+        <w:rFonts w:ascii="Symbol" w:hAnsi="Symbol" w:hint="default"/>
+        <w:sz w:val="20"/>
+      </w:rPr>
+    </w:lvl>
+    <w:lvl w:ilvl="1" w:tentative="1">
+      <w:start w:val="1"/>
+      <w:numFmt w:val="bullet"/>
+      <w:lvlText w:val="o"/>
+      <w:lvlJc w:val="left"/>
+      <w:pPr>
+        <w:tabs>
+          <w:tab w:val="num" w:pos="1440"/>
+        </w:tabs>
+        <w:ind w:left="1440" w:hanging="360"/>
+      </w:pPr>
+      <w:rPr>
+        <w:rFonts w:ascii="Courier New" w:hAnsi="Courier New" w:hint="default"/>
+        <w:sz w:val="20"/>
+      </w:rPr>
+    </w:lvl>
+    <w:lvl w:ilvl="2" w:tentative="1">
+      <w:start w:val="1"/>
+      <w:numFmt w:val="bullet"/>
+      <w:lvlText w:val=""/>
+      <w:lvlJc w:val="left"/>
+      <w:pPr>
+        <w:tabs>
+          <w:tab w:val="num" w:pos="2160"/>
+        </w:tabs>
+        <w:ind w:left="2160" w:hanging="360"/>
+      </w:pPr>
+      <w:rPr>
+        <w:rFonts w:ascii="Wingdings" w:hAnsi="Wingdings" w:hint="default"/>
+        <w:sz w:val="20"/>
+      </w:rPr>
+    </w:lvl>
+    <w:lvl w:ilvl="3" w:tentative="1">
+      <w:start w:val="1"/>
+      <w:numFmt w:val="bullet"/>
+      <w:lvlText w:val=""/>
+      <w:lvlJc w:val="left"/>
+      <w:pPr>
+        <w:tabs>
+          <w:tab w:val="num" w:pos="2880"/>
+        </w:tabs>
+        <w:ind w:left="2880" w:hanging="360"/>
+      </w:pPr>
+      <w:rPr>
+        <w:rFonts w:ascii="Wingdings" w:hAnsi="Wingdings" w:hint="default"/>
+        <w:sz w:val="20"/>
+      </w:rPr>
+    </w:lvl>
+    <w:lvl w:ilvl="4" w:tentative="1">
+      <w:start w:val="1"/>
+      <w:numFmt w:val="bullet"/>
+      <w:lvlText w:val=""/>
+      <w:lvlJc w:val="left"/>
+      <w:pPr>
+        <w:tabs>
+          <w:tab w:val="num" w:pos="3600"/>
+        </w:tabs>
+        <w:ind w:left="3600" w:hanging="360"/>
+      </w:pPr>
+      <w:rPr>
+        <w:rFonts w:ascii="Wingdings" w:hAnsi="Wingdings" w:hint="default"/>
+        <w:sz w:val="20"/>
+      </w:rPr>
+    </w:lvl>
+    <w:lvl w:ilvl="5" w:tentative="1">
+      <w:start w:val="1"/>
+      <w:numFmt w:val="bullet"/>
+      <w:lvlText w:val=""/>
+      <w:lvlJc w:val="left"/>
+      <w:pPr>
+        <w:tabs>
+          <w:tab w:val="num" w:pos="4320"/>
+        </w:tabs>
+        <w:ind w:left="4320" w:hanging="360"/>
+      </w:pPr>
+      <w:rPr>
+        <w:rFonts w:ascii="Wingdings" w:hAnsi="Wingdings" w:hint="default"/>
+        <w:sz w:val="20"/>
+      </w:rPr>
+    </w:lvl>
+    <w:lvl w:ilvl="6" w:tentative="1">
+      <w:start w:val="1"/>
+      <w:numFmt w:val="bullet"/>
+      <w:lvlText w:val=""/>
+      <w:lvlJc w:val="left"/>
+      <w:pPr>
+        <w:tabs>
+          <w:tab w:val="num" w:pos="5040"/>
+        </w:tabs>
+        <w:ind w:left="5040" w:hanging="360"/>
+      </w:pPr>
+      <w:rPr>
+        <w:rFonts w:ascii="Wingdings" w:hAnsi="Wingdings" w:hint="default"/>
+        <w:sz w:val="20"/>
+      </w:rPr>
+    </w:lvl>
+    <w:lvl w:ilvl="7" w:tentative="1">
+      <w:start w:val="1"/>
+      <w:numFmt w:val="bullet"/>
+      <w:lvlText w:val=""/>
+      <w:lvlJc w:val="left"/>
+      <w:pPr>
+        <w:tabs>
+          <w:tab w:val="num" w:pos="5760"/>
+        </w:tabs>
+        <w:ind w:left="5760" w:hanging="360"/>
+      </w:pPr>
+      <w:rPr>
+        <w:rFonts w:ascii="Wingdings" w:hAnsi="Wingdings" w:hint="default"/>
+        <w:sz w:val="20"/>
+      </w:rPr>
+    </w:lvl>
+    <w:lvl w:ilvl="8" w:tentative="1">
+      <w:start w:val="1"/>
+      <w:numFmt w:val="bullet"/>
+      <w:lvlText w:val=""/>
+      <w:lvlJc w:val="left"/>
+      <w:pPr>
+        <w:tabs>
+          <w:tab w:val="num" w:pos="6480"/>
+        </w:tabs>
+        <w:ind w:left="6480" w:hanging="360"/>
+      </w:pPr>
+      <w:rPr>
+        <w:rFonts w:ascii="Wingdings" w:hAnsi="Wingdings" w:hint="default"/>
+        <w:sz w:val="20"/>
+      </w:rPr>
+    </w:lvl>
+  </w:abstractNum>
+  <w:abstractNum w:abstractNumId="9" w15:restartNumberingAfterBreak="0">
+    <w:nsid w:val="4B053625"/>
+    <w:multiLevelType w:val="multilevel"/>
+    <w:tmpl w:val="CD5A7FC8"/>
+    <w:lvl w:ilvl="0">
+      <w:start w:val="1"/>
+      <w:numFmt w:val="bullet"/>
+      <w:lvlText w:val=""/>
+      <w:lvlJc w:val="left"/>
+      <w:pPr>
+        <w:tabs>
+          <w:tab w:val="num" w:pos="720"/>
+        </w:tabs>
+        <w:ind w:left="720" w:hanging="360"/>
+      </w:pPr>
+      <w:rPr>
+        <w:rFonts w:ascii="Symbol" w:hAnsi="Symbol" w:hint="default"/>
+        <w:sz w:val="20"/>
+      </w:rPr>
+    </w:lvl>
+    <w:lvl w:ilvl="1" w:tentative="1">
+      <w:start w:val="1"/>
+      <w:numFmt w:val="bullet"/>
+      <w:lvlText w:val="o"/>
+      <w:lvlJc w:val="left"/>
+      <w:pPr>
+        <w:tabs>
+          <w:tab w:val="num" w:pos="1440"/>
+        </w:tabs>
+        <w:ind w:left="1440" w:hanging="360"/>
+      </w:pPr>
+      <w:rPr>
+        <w:rFonts w:ascii="Courier New" w:hAnsi="Courier New" w:hint="default"/>
+        <w:sz w:val="20"/>
+      </w:rPr>
+    </w:lvl>
+    <w:lvl w:ilvl="2" w:tentative="1">
+      <w:start w:val="1"/>
+      <w:numFmt w:val="bullet"/>
+      <w:lvlText w:val=""/>
+      <w:lvlJc w:val="left"/>
+      <w:pPr>
+        <w:tabs>
+          <w:tab w:val="num" w:pos="2160"/>
+        </w:tabs>
+        <w:ind w:left="2160" w:hanging="360"/>
+      </w:pPr>
+      <w:rPr>
+        <w:rFonts w:ascii="Wingdings" w:hAnsi="Wingdings" w:hint="default"/>
+        <w:sz w:val="20"/>
+      </w:rPr>
+    </w:lvl>
+    <w:lvl w:ilvl="3" w:tentative="1">
+      <w:start w:val="1"/>
+      <w:numFmt w:val="bullet"/>
+      <w:lvlText w:val=""/>
+      <w:lvlJc w:val="left"/>
+      <w:pPr>
+        <w:tabs>
+          <w:tab w:val="num" w:pos="2880"/>
+        </w:tabs>
+        <w:ind w:left="2880" w:hanging="360"/>
+      </w:pPr>
+      <w:rPr>
+        <w:rFonts w:ascii="Wingdings" w:hAnsi="Wingdings" w:hint="default"/>
+        <w:sz w:val="20"/>
+      </w:rPr>
+    </w:lvl>
+    <w:lvl w:ilvl="4" w:tentative="1">
+      <w:start w:val="1"/>
+      <w:numFmt w:val="bullet"/>
+      <w:lvlText w:val=""/>
+      <w:lvlJc w:val="left"/>
+      <w:pPr>
+        <w:tabs>
+          <w:tab w:val="num" w:pos="3600"/>
+        </w:tabs>
+        <w:ind w:left="3600" w:hanging="360"/>
+      </w:pPr>
+      <w:rPr>
+        <w:rFonts w:ascii="Wingdings" w:hAnsi="Wingdings" w:hint="default"/>
+        <w:sz w:val="20"/>
+      </w:rPr>
+    </w:lvl>
+    <w:lvl w:ilvl="5" w:tentative="1">
+      <w:start w:val="1"/>
+      <w:numFmt w:val="bullet"/>
+      <w:lvlText w:val=""/>
+      <w:lvlJc w:val="left"/>
+      <w:pPr>
+        <w:tabs>
+          <w:tab w:val="num" w:pos="4320"/>
+        </w:tabs>
+        <w:ind w:left="4320" w:hanging="360"/>
+      </w:pPr>
+      <w:rPr>
+        <w:rFonts w:ascii="Wingdings" w:hAnsi="Wingdings" w:hint="default"/>
+        <w:sz w:val="20"/>
+      </w:rPr>
+    </w:lvl>
+    <w:lvl w:ilvl="6" w:tentative="1">
+      <w:start w:val="1"/>
+      <w:numFmt w:val="bullet"/>
+      <w:lvlText w:val=""/>
+      <w:lvlJc w:val="left"/>
+      <w:pPr>
+        <w:tabs>
+          <w:tab w:val="num" w:pos="5040"/>
+        </w:tabs>
+        <w:ind w:left="5040" w:hanging="360"/>
+      </w:pPr>
+      <w:rPr>
+        <w:rFonts w:ascii="Wingdings" w:hAnsi="Wingdings" w:hint="default"/>
+        <w:sz w:val="20"/>
+      </w:rPr>
+    </w:lvl>
+    <w:lvl w:ilvl="7" w:tentative="1">
+      <w:start w:val="1"/>
+      <w:numFmt w:val="bullet"/>
+      <w:lvlText w:val=""/>
+      <w:lvlJc w:val="left"/>
+      <w:pPr>
+        <w:tabs>
+          <w:tab w:val="num" w:pos="5760"/>
+        </w:tabs>
+        <w:ind w:left="5760" w:hanging="360"/>
+      </w:pPr>
+      <w:rPr>
+        <w:rFonts w:ascii="Wingdings" w:hAnsi="Wingdings" w:hint="default"/>
+        <w:sz w:val="20"/>
+      </w:rPr>
+    </w:lvl>
+    <w:lvl w:ilvl="8" w:tentative="1">
+      <w:start w:val="1"/>
+      <w:numFmt w:val="bullet"/>
+      <w:lvlText w:val=""/>
+      <w:lvlJc w:val="left"/>
+      <w:pPr>
+        <w:tabs>
+          <w:tab w:val="num" w:pos="6480"/>
+        </w:tabs>
+        <w:ind w:left="6480" w:hanging="360"/>
+      </w:pPr>
+      <w:rPr>
+        <w:rFonts w:ascii="Wingdings" w:hAnsi="Wingdings" w:hint="default"/>
+        <w:sz w:val="20"/>
+      </w:rPr>
+    </w:lvl>
+  </w:abstractNum>
+  <w:abstractNum w:abstractNumId="10" w15:restartNumberingAfterBreak="0">
     <w:nsid w:val="60653F2C"/>
     <w:multiLevelType w:val="hybridMultilevel"/>
     <w:tmpl w:val="810ACCEA"/>
@@ -4934,7 +6221,7 @@
       </w:rPr>
     </w:lvl>
   </w:abstractNum>
-  <w:abstractNum w:abstractNumId="8" w15:restartNumberingAfterBreak="0">
+  <w:abstractNum w:abstractNumId="11" w15:restartNumberingAfterBreak="0">
     <w:nsid w:val="629530CD"/>
     <w:multiLevelType w:val="hybridMultilevel"/>
     <w:tmpl w:val="EA1836B8"/>
@@ -5047,7 +6334,7 @@
       </w:rPr>
     </w:lvl>
   </w:abstractNum>
-  <w:abstractNum w:abstractNumId="9" w15:restartNumberingAfterBreak="0">
+  <w:abstractNum w:abstractNumId="12" w15:restartNumberingAfterBreak="0">
     <w:nsid w:val="748B3CA5"/>
     <w:multiLevelType w:val="hybridMultilevel"/>
     <w:tmpl w:val="9D74ECBA"/>
@@ -5160,7 +6447,7 @@
       </w:rPr>
     </w:lvl>
   </w:abstractNum>
-  <w:abstractNum w:abstractNumId="10" w15:restartNumberingAfterBreak="0">
+  <w:abstractNum w:abstractNumId="13" w15:restartNumberingAfterBreak="0">
     <w:nsid w:val="7CEC34E8"/>
     <w:multiLevelType w:val="hybridMultilevel"/>
     <w:tmpl w:val="B4E43AD6"/>
@@ -5289,22 +6576,31 @@
     <w:abstractNumId w:val="2"/>
   </w:num>
   <w:num w:numId="6" w16cid:durableId="1967659442">
-    <w:abstractNumId w:val="9"/>
+    <w:abstractNumId w:val="12"/>
   </w:num>
   <w:num w:numId="7" w16cid:durableId="996297715">
+    <w:abstractNumId w:val="13"/>
+  </w:num>
+  <w:num w:numId="8" w16cid:durableId="428428927">
+    <w:abstractNumId w:val="6"/>
+  </w:num>
+  <w:num w:numId="9" w16cid:durableId="567157147">
     <w:abstractNumId w:val="10"/>
   </w:num>
-  <w:num w:numId="8" w16cid:durableId="428428927">
+  <w:num w:numId="10" w16cid:durableId="1667707859">
+    <w:abstractNumId w:val="11"/>
+  </w:num>
+  <w:num w:numId="11" w16cid:durableId="1164781538">
+    <w:abstractNumId w:val="7"/>
+  </w:num>
+  <w:num w:numId="12" w16cid:durableId="1534611626">
     <w:abstractNumId w:val="5"/>
   </w:num>
-  <w:num w:numId="9" w16cid:durableId="567157147">
-    <w:abstractNumId w:val="7"/>
-  </w:num>
-  <w:num w:numId="10" w16cid:durableId="1667707859">
+  <w:num w:numId="13" w16cid:durableId="1431731546">
     <w:abstractNumId w:val="8"/>
   </w:num>
-  <w:num w:numId="11" w16cid:durableId="1164781538">
-    <w:abstractNumId w:val="6"/>
+  <w:num w:numId="14" w16cid:durableId="1112824885">
+    <w:abstractNumId w:val="9"/>
   </w:num>
 </w:numbering>
 </file>
@@ -5912,7 +7208,6 @@
   <w:style w:type="character" w:default="1" w:styleId="DefaultParagraphFont">
     <w:name w:val="Default Paragraph Font"/>
     <w:uiPriority w:val="1"/>
-    <w:semiHidden/>
     <w:unhideWhenUsed/>
   </w:style>
   <w:style w:type="table" w:default="1" w:styleId="TableNormal">
@@ -6585,7 +7880,9 @@
     <w:rsid w:val="001D12B4"/>
     <w:rsid w:val="00577199"/>
     <w:rsid w:val="00587821"/>
+    <w:rsid w:val="0068100F"/>
     <w:rsid w:val="00693941"/>
+    <w:rsid w:val="00696626"/>
     <w:rsid w:val="00721302"/>
     <w:rsid w:val="00724053"/>
     <w:rsid w:val="007B4FC5"/>
@@ -6598,6 +7895,8 @@
     <w:rsid w:val="00D20040"/>
     <w:rsid w:val="00DA71A6"/>
     <w:rsid w:val="00DE40EF"/>
+    <w:rsid w:val="00EA4469"/>
+    <w:rsid w:val="00FB01ED"/>
   </w:rsids>
   <m:mathPr>
     <m:mathFont m:val="Cambria Math"/>

</xml_diff>

<commit_message>
+update coder.py & doc
</commit_message>
<xml_diff>
--- a/doc.docx
+++ b/doc.docx
@@ -823,7 +823,14 @@
             <w:rStyle w:val="Hyperlink"/>
             <w:lang w:val="en"/>
           </w:rPr>
-          <w:t>n………………………………………………………………………………………………………………….1</w:t>
+          <w:t>n………………………………………………………………………………………………………………….</w:t>
+        </w:r>
+        <w:r>
+          <w:rPr>
+            <w:rStyle w:val="Hyperlink"/>
+            <w:lang w:val="en"/>
+          </w:rPr>
+          <w:t>2</w:t>
         </w:r>
       </w:hyperlink>
     </w:p>
@@ -847,6 +854,7 @@
           </w:rPr>
           <w:t xml:space="preserve"> </w:t>
         </w:r>
+        <w:proofErr w:type="spellStart"/>
         <w:r>
           <w:rPr>
             <w:rStyle w:val="Hyperlink"/>
@@ -854,12 +862,20 @@
           </w:rPr>
           <w:t>i</w:t>
         </w:r>
+        <w:proofErr w:type="spellEnd"/>
         <w:r>
           <w:rPr>
             <w:rStyle w:val="Hyperlink"/>
             <w:lang w:val="en-US"/>
           </w:rPr>
-          <w:t>………………………………………………………………………………………………………………………..1</w:t>
+          <w:t>………………………………………………………………………………………………………………………..</w:t>
+        </w:r>
+        <w:r>
+          <w:rPr>
+            <w:rStyle w:val="Hyperlink"/>
+            <w:lang w:val="en-US"/>
+          </w:rPr>
+          <w:t>2</w:t>
         </w:r>
       </w:hyperlink>
       <w:r>
@@ -902,7 +918,14 @@
             <w:rStyle w:val="Hyperlink"/>
             <w:lang w:val="en-US"/>
           </w:rPr>
-          <w:t>……………………………………………………………………………………………………………………….2</w:t>
+          <w:t>……………………………………………………………………………………………………………………….</w:t>
+        </w:r>
+        <w:r>
+          <w:rPr>
+            <w:rStyle w:val="Hyperlink"/>
+            <w:lang w:val="en-US"/>
+          </w:rPr>
+          <w:t>4</w:t>
         </w:r>
       </w:hyperlink>
     </w:p>
@@ -912,7 +935,19 @@
           <w:rPr>
             <w:rStyle w:val="Hyperlink"/>
           </w:rPr>
-          <w:t xml:space="preserve">ΘΕΜΑ </w:t>
+          <w:t>ΘΕ</w:t>
+        </w:r>
+        <w:r>
+          <w:rPr>
+            <w:rStyle w:val="Hyperlink"/>
+          </w:rPr>
+          <w:t>Μ</w:t>
+        </w:r>
+        <w:r>
+          <w:rPr>
+            <w:rStyle w:val="Hyperlink"/>
+          </w:rPr>
+          <w:t xml:space="preserve">Α </w:t>
         </w:r>
         <w:r>
           <w:rPr>
@@ -981,7 +1016,6 @@
         <w:r>
           <w:rPr>
             <w:rStyle w:val="Hyperlink"/>
-            <w:lang w:val="en-US"/>
           </w:rPr>
           <w:t xml:space="preserve"> </w:t>
         </w:r>
@@ -994,9 +1028,15 @@
         <w:r>
           <w:rPr>
             <w:rStyle w:val="Hyperlink"/>
+          </w:rPr>
+          <w:t xml:space="preserve"> </w:t>
+        </w:r>
+        <w:r>
+          <w:rPr>
+            <w:rStyle w:val="Hyperlink"/>
             <w:lang w:val="en-US"/>
           </w:rPr>
-          <w:t xml:space="preserve"> auxiliar</w:t>
+          <w:t>auxiliar</w:t>
         </w:r>
         <w:r>
           <w:rPr>
@@ -1008,7 +1048,6 @@
         <w:r>
           <w:rPr>
             <w:rStyle w:val="Hyperlink"/>
-            <w:lang w:val="en-US"/>
           </w:rPr>
           <w:t>……………………………………………………………………………………………………………</w:t>
         </w:r>
@@ -1016,7 +1055,6 @@
       <w:r>
         <w:rPr>
           <w:rStyle w:val="Hyperlink"/>
-          <w:lang w:val="en-US"/>
         </w:rPr>
         <w:t>..</w:t>
       </w:r>
@@ -1025,7 +1063,7 @@
           <w:rStyle w:val="Hyperlink"/>
           <w:lang w:val="en-US"/>
         </w:rPr>
-        <w:t>7</w:t>
+        <w:t>6</w:t>
       </w:r>
     </w:p>
     <w:p>
@@ -1037,6 +1075,7 @@
         </w:rPr>
       </w:pPr>
       <w:hyperlink r:id="rId10" w:history="1">
+        <w:proofErr w:type="spellStart"/>
         <w:r>
           <w:rPr>
             <w:rStyle w:val="Hyperlink"/>
@@ -1044,41 +1083,19 @@
             <w:bCs/>
             <w:lang w:val="en-US"/>
           </w:rPr>
-          <w:t>MyGith</w:t>
-        </w:r>
-        <w:r>
-          <w:rPr>
-            <w:rStyle w:val="Hyperlink"/>
-            <w:b/>
-            <w:bCs/>
-            <w:lang w:val="en-US"/>
-          </w:rPr>
-          <w:t>u</w:t>
-        </w:r>
-        <w:r>
-          <w:rPr>
-            <w:rStyle w:val="Hyperlink"/>
-            <w:b/>
-            <w:bCs/>
-            <w:lang w:val="en-US"/>
-          </w:rPr>
-          <w:t>b</w:t>
+          <w:t>MyGithub</w:t>
         </w:r>
       </w:hyperlink>
-    </w:p>
-    <w:p>
-      <w:pPr>
-        <w:rPr>
-          <w:lang w:val="en-US"/>
-        </w:rPr>
-      </w:pPr>
-    </w:p>
-    <w:p>
-      <w:pPr>
-        <w:rPr>
-          <w:lang w:val="en-US"/>
-        </w:rPr>
-      </w:pPr>
+      <w:r>
+        <w:rPr>
+          <w:rStyle w:val="Hyperlink"/>
+          <w:b/>
+          <w:bCs/>
+          <w:lang w:val="en-US"/>
+        </w:rPr>
+        <w:t>Repository</w:t>
+      </w:r>
+      <w:proofErr w:type="spellEnd"/>
     </w:p>
     <w:p>
       <w:pPr>
@@ -1260,6 +1277,7 @@
           <w:szCs w:val="28"/>
           <w:lang w:val="en"/>
         </w:rPr>
+        <w:lastRenderedPageBreak/>
         <w:t>P</w:t>
       </w:r>
       <w:r>
@@ -1348,6 +1366,7 @@
           <w:numId w:val="9"/>
         </w:numPr>
       </w:pPr>
+      <w:proofErr w:type="spellStart"/>
       <w:r>
         <w:rPr>
           <w:b/>
@@ -1364,6 +1383,7 @@
         </w:rPr>
         <w:t>umPy</w:t>
       </w:r>
+      <w:proofErr w:type="spellEnd"/>
       <w:r>
         <w:t>,</w:t>
       </w:r>
@@ -1379,6 +1399,7 @@
           <w:numId w:val="9"/>
         </w:numPr>
       </w:pPr>
+      <w:proofErr w:type="spellStart"/>
       <w:r>
         <w:rPr>
           <w:b/>
@@ -1387,6 +1408,7 @@
         </w:rPr>
         <w:t>opencv</w:t>
       </w:r>
+      <w:proofErr w:type="spellEnd"/>
       <w:r>
         <w:rPr>
           <w:b/>
@@ -1470,6 +1492,7 @@
           <w:numId w:val="9"/>
         </w:numPr>
       </w:pPr>
+      <w:proofErr w:type="spellStart"/>
       <w:r>
         <w:rPr>
           <w:b/>
@@ -1478,6 +1501,7 @@
         </w:rPr>
         <w:t>Os</w:t>
       </w:r>
+      <w:proofErr w:type="spellEnd"/>
       <w:r>
         <w:t xml:space="preserve">, </w:t>
       </w:r>
@@ -1522,6 +1546,7 @@
         </w:rPr>
         <w:t>.</w:t>
       </w:r>
+      <w:proofErr w:type="spellStart"/>
       <w:r>
         <w:rPr>
           <w:b/>
@@ -1530,6 +1555,7 @@
         </w:rPr>
         <w:t>avi</w:t>
       </w:r>
+      <w:proofErr w:type="spellEnd"/>
       <w:r>
         <w:rPr>
           <w:b/>
@@ -1597,6 +1623,7 @@
         </w:rPr>
         <w:t>.</w:t>
       </w:r>
+      <w:proofErr w:type="spellStart"/>
       <w:r>
         <w:rPr>
           <w:b/>
@@ -1605,6 +1632,7 @@
         </w:rPr>
         <w:t>py</w:t>
       </w:r>
+      <w:proofErr w:type="spellEnd"/>
       <w:r>
         <w:t xml:space="preserve"> </w:t>
       </w:r>
@@ -1630,6 +1658,7 @@
         </w:rPr>
         <w:t>(</w:t>
       </w:r>
+      <w:proofErr w:type="spellStart"/>
       <w:r>
         <w:rPr>
           <w:b/>
@@ -1638,6 +1667,7 @@
         </w:rPr>
         <w:t>i</w:t>
       </w:r>
+      <w:proofErr w:type="spellEnd"/>
       <w:r>
         <w:rPr>
           <w:b/>
@@ -1717,6 +1747,7 @@
         </w:rPr>
         <w:t>.</w:t>
       </w:r>
+      <w:proofErr w:type="spellStart"/>
       <w:r>
         <w:rPr>
           <w:b/>
@@ -1725,6 +1756,7 @@
         </w:rPr>
         <w:t>py</w:t>
       </w:r>
+      <w:proofErr w:type="spellEnd"/>
       <w:r>
         <w:rPr>
           <w:b/>
@@ -1771,6 +1803,7 @@
         </w:rPr>
       </w:pPr>
       <w:bookmarkStart w:id="1" w:name="i"/>
+      <w:proofErr w:type="spellStart"/>
       <w:r>
         <w:rPr>
           <w:b/>
@@ -1779,6 +1812,7 @@
         </w:rPr>
         <w:t>i</w:t>
       </w:r>
+      <w:proofErr w:type="spellEnd"/>
       <w:r>
         <w:rPr>
           <w:b/>
@@ -1836,6 +1870,7 @@
         </w:rPr>
         <w:t>.</w:t>
       </w:r>
+      <w:proofErr w:type="spellStart"/>
       <w:r>
         <w:rPr>
           <w:b/>
@@ -1844,6 +1879,7 @@
         </w:rPr>
         <w:t>py</w:t>
       </w:r>
+      <w:proofErr w:type="spellEnd"/>
       <w:r>
         <w:t xml:space="preserve"> </w:t>
       </w:r>
@@ -2148,7 +2184,6 @@
         </w:numPr>
       </w:pPr>
       <w:r>
-        <w:lastRenderedPageBreak/>
         <w:t xml:space="preserve">Σε </w:t>
       </w:r>
       <w:r>
@@ -2319,6 +2354,7 @@
         </w:numPr>
       </w:pPr>
       <w:r>
+        <w:lastRenderedPageBreak/>
         <w:t xml:space="preserve">Να αναφέρουμε εν τάχει πώς τα </w:t>
       </w:r>
       <w:r>
@@ -3070,6 +3106,7 @@
           <w:bCs/>
           <w:sz w:val="28"/>
           <w:szCs w:val="28"/>
+          <w:lang w:val="en-US"/>
         </w:rPr>
       </w:pPr>
     </w:p>
@@ -3080,15 +3117,26 @@
           <w:bCs/>
           <w:sz w:val="28"/>
           <w:szCs w:val="28"/>
-        </w:rPr>
-      </w:pPr>
-      <w:bookmarkStart w:id="2" w:name="ii"/>
-      <w:r>
+          <w:lang w:val="en-US"/>
+        </w:rPr>
+      </w:pPr>
+    </w:p>
+    <w:p>
+      <w:pPr>
         <w:rPr>
           <w:b/>
           <w:bCs/>
           <w:sz w:val="28"/>
           <w:szCs w:val="28"/>
+        </w:rPr>
+      </w:pPr>
+      <w:bookmarkStart w:id="2" w:name="ii"/>
+      <w:r>
+        <w:rPr>
+          <w:b/>
+          <w:bCs/>
+          <w:sz w:val="28"/>
+          <w:szCs w:val="28"/>
           <w:lang w:val="en-US"/>
         </w:rPr>
         <w:lastRenderedPageBreak/>
@@ -3113,26 +3161,52 @@
         <w:t xml:space="preserve"> </w:t>
       </w:r>
       <w:r>
-        <w:t>Υ</w:t>
-      </w:r>
-      <w:r>
-        <w:t>λοποιήσαμε την τεχνική εξαντλητικής αντιστάθμισης κίνησης για τη βελτίωση της συμπίεσης βίντεο. Η προσέγγιση αυτή βασίζεται στον διαχωρισμό των καρέ σε macroblocks και τη χρήση διανυσμάτων κίνησης για την πρόβλεψη των P-frames.</w:t>
+        <w:t xml:space="preserve">Υλοποιήσαμε την </w:t>
+      </w:r>
+      <w:r>
+        <w:rPr>
+          <w:b/>
+          <w:bCs/>
+        </w:rPr>
+        <w:t>τεχνική εξαντλητικής αντιστάθμισης κίνησης</w:t>
+      </w:r>
+      <w:r>
+        <w:t xml:space="preserve"> για τη βελτίωση της συμπίεσης βίντεο. Η προσέγγιση αυτή βασίζεται στον διαχωρισμό των καρέ σε </w:t>
+      </w:r>
+      <w:r>
+        <w:rPr>
+          <w:b/>
+          <w:bCs/>
+        </w:rPr>
+        <w:t>macroblocks</w:t>
+      </w:r>
+      <w:r>
+        <w:t xml:space="preserve"> και τη χρήση </w:t>
+      </w:r>
+      <w:r>
+        <w:rPr>
+          <w:b/>
+          <w:bCs/>
+        </w:rPr>
+        <w:t>διανυσμάτων κίνησης</w:t>
+      </w:r>
+      <w:r>
+        <w:t xml:space="preserve"> για την πρόβλεψη των </w:t>
+      </w:r>
+      <w:r>
+        <w:rPr>
+          <w:b/>
+          <w:bCs/>
+        </w:rPr>
+        <w:t>P-frames</w:t>
+      </w:r>
+      <w:r>
+        <w:t>.</w:t>
       </w:r>
     </w:p>
     <w:p>
       <w:r>
         <w:t>Διαδικασία:</w:t>
-      </w:r>
-    </w:p>
-    <w:p>
-      <w:pPr>
-        <w:numPr>
-          <w:ilvl w:val="0"/>
-          <w:numId w:val="12"/>
-        </w:numPr>
-      </w:pPr>
-      <w:r>
-        <w:t>Διαχωρισμός Καρέ σε Macroblocks:</w:t>
       </w:r>
     </w:p>
     <w:p>
@@ -3146,28 +3220,28 @@
         </w:tabs>
       </w:pPr>
       <w:r>
-        <w:t>Κάθε καρέ διαχωρίστηκε σε macroblocks μεγέθους 16x16 pixels.</w:t>
-      </w:r>
-    </w:p>
-    <w:p>
-      <w:pPr>
-        <w:numPr>
-          <w:ilvl w:val="1"/>
-          <w:numId w:val="12"/>
-        </w:numPr>
-        <w:tabs>
-          <w:tab w:val="num" w:pos="1440"/>
-        </w:tabs>
-      </w:pPr>
+        <w:t xml:space="preserve">Κάθε καρέ διαχωρίστηκε σε </w:t>
+      </w:r>
+      <w:r>
+        <w:rPr>
+          <w:b/>
+          <w:bCs/>
+        </w:rPr>
+        <w:t>macroblocks</w:t>
+      </w:r>
+      <w:r>
+        <w:t xml:space="preserve"> μεγέθους 16x16 pixels.</w:t>
+      </w:r>
+      <w:r>
+        <w:t xml:space="preserve"> </w:t>
+      </w:r>
       <w:r>
         <w:t>Ο διαχωρισμός αυτός επιτρέπει την επεξεργασία μικρότερων περιοχών του καρέ.</w:t>
       </w:r>
-    </w:p>
-    <w:p>
-      <w:pPr>
-        <w:ind w:left="1440"/>
-      </w:pPr>
-      <w:r>
+      <w:r>
+        <w:rPr>
+          <w:noProof/>
+        </w:rPr>
         <w:drawing>
           <wp:inline distT="0" distB="0" distL="0" distR="0" wp14:anchorId="0E59A98C" wp14:editId="0E1D9F63">
             <wp:extent cx="3488054" cy="1552214"/>
@@ -3208,17 +3282,6 @@
     <w:p>
       <w:pPr>
         <w:numPr>
-          <w:ilvl w:val="0"/>
-          <w:numId w:val="12"/>
-        </w:numPr>
-      </w:pPr>
-      <w:r>
-        <w:t>Ορισμός Περιοχής Αναζήτησης:</w:t>
-      </w:r>
-    </w:p>
-    <w:p>
-      <w:pPr>
-        <w:numPr>
           <w:ilvl w:val="1"/>
           <w:numId w:val="12"/>
         </w:numPr>
@@ -3227,7 +3290,27 @@
         </w:tabs>
       </w:pPr>
       <w:r>
-        <w:t>Για κάθε macroblock του τρέχοντος καρέ (P-frame), ορίστηκε μια περιοχή αναζήτησης στο προηγούμενο καρέ (I-frame ή P-frame) με ακτίνα 8 pixels γύρω από τη θέση του macroblock.</w:t>
+        <w:t xml:space="preserve">Για κάθε </w:t>
+      </w:r>
+      <w:r>
+        <w:rPr>
+          <w:b/>
+          <w:bCs/>
+        </w:rPr>
+        <w:t>macroblock</w:t>
+      </w:r>
+      <w:r>
+        <w:t xml:space="preserve"> του τρέχοντος καρέ (P-frame), ορίστηκε μια περιοχή αναζήτησης στο προηγούμενο καρέ (I-frame ή P-frame) με </w:t>
+      </w:r>
+      <w:r>
+        <w:rPr>
+          <w:b/>
+          <w:bCs/>
+        </w:rPr>
+        <w:t>ακτίνα 8 pixels</w:t>
+      </w:r>
+      <w:r>
+        <w:t xml:space="preserve"> γύρω από τη θέση του macroblock.</w:t>
       </w:r>
     </w:p>
     <w:p>
@@ -3235,6 +3318,9 @@
         <w:ind w:left="1440"/>
       </w:pPr>
       <w:r>
+        <w:rPr>
+          <w:noProof/>
+        </w:rPr>
         <w:drawing>
           <wp:inline distT="0" distB="0" distL="0" distR="0" wp14:anchorId="11A7D06F" wp14:editId="50B554BB">
             <wp:extent cx="3096057" cy="1105054"/>
@@ -3275,12 +3361,15 @@
     <w:p>
       <w:pPr>
         <w:numPr>
-          <w:ilvl w:val="0"/>
+          <w:ilvl w:val="1"/>
           <w:numId w:val="12"/>
         </w:numPr>
-      </w:pPr>
-      <w:r>
-        <w:t>Υπολογισμός Διανυσμάτων Κίνησης (Motion Vectors):</w:t>
+        <w:tabs>
+          <w:tab w:val="num" w:pos="1440"/>
+        </w:tabs>
+      </w:pPr>
+      <w:r>
+        <w:t>Για κάθε macroblock, εξετάσαμε όλα τα υποψήφια macroblocks εντός της περιοχής αναζήτησης.</w:t>
       </w:r>
     </w:p>
     <w:p>
@@ -3294,7 +3383,23 @@
         </w:tabs>
       </w:pPr>
       <w:r>
-        <w:t>Για κάθε macroblock, εξετάσαμε όλα τα υποψήφια macroblocks εντός της περιοχής αναζήτησης.</w:t>
+        <w:t xml:space="preserve">Χρησιμοποιήσαμε ως μέτρο σύγκρισης τη </w:t>
+      </w:r>
+      <w:r>
+        <w:rPr>
+          <w:b/>
+          <w:bCs/>
+        </w:rPr>
+        <w:t>Μέση Απόλυτη Διαφορά</w:t>
+      </w:r>
+      <w:r>
+        <w:t xml:space="preserve"> (MAD), η οποία υπολογίζεται ως το άθροισμα των απόλυτων διαφορών των pixel μεταξύ των δ</w:t>
+      </w:r>
+      <w:r>
+        <w:t>υ</w:t>
+      </w:r>
+      <w:r>
+        <w:t>ο macroblocks.</w:t>
       </w:r>
     </w:p>
     <w:p>
@@ -3308,21 +3413,17 @@
         </w:tabs>
       </w:pPr>
       <w:r>
-        <w:t>Χρησιμοποιήσαμε ως μέτρο σύγκρισης τη Μέση Απόλυτη Διαφορά (MAD), η οποία υπολογίζεται ως το άθροισμα των απόλυτων διαφορών των pixel μεταξύ των δύο macroblocks.</w:t>
-      </w:r>
-    </w:p>
-    <w:p>
-      <w:pPr>
-        <w:numPr>
-          <w:ilvl w:val="1"/>
-          <w:numId w:val="12"/>
-        </w:numPr>
-        <w:tabs>
-          <w:tab w:val="num" w:pos="1440"/>
-        </w:tabs>
-      </w:pPr>
-      <w:r>
-        <w:t>Το macroblock με την ελάχιστη MAD επιλέγεται ως το "καλύτερο ταίριασμα". Αν δεν βρεθεί καλό ταίριασμα, χρησιμοποιείται μηδενικό διάνυσμα κίνησης.</w:t>
+        <w:t xml:space="preserve">Το macroblock με την ελάχιστη </w:t>
+      </w:r>
+      <w:r>
+        <w:rPr>
+          <w:b/>
+          <w:bCs/>
+        </w:rPr>
+        <w:t>MAD</w:t>
+      </w:r>
+      <w:r>
+        <w:t xml:space="preserve"> επιλέγεται ως το "καλύτερο ταίριασμα". Αν δεν βρεθεί καλό ταίριασμα, χρησιμοποιείται μηδενικό διάνυσμα κίνησης.</w:t>
       </w:r>
     </w:p>
     <w:p>
@@ -3330,11 +3431,13 @@
         <w:ind w:left="1440"/>
       </w:pPr>
       <w:r>
-        <w:lastRenderedPageBreak/>
+        <w:rPr>
+          <w:noProof/>
+        </w:rPr>
         <w:drawing>
-          <wp:inline distT="0" distB="0" distL="0" distR="0" wp14:anchorId="51974F12" wp14:editId="3CAAE5AD">
-            <wp:extent cx="4664710" cy="2769575"/>
-            <wp:effectExtent l="0" t="0" r="2540" b="0"/>
+          <wp:inline distT="0" distB="0" distL="0" distR="0" wp14:anchorId="51974F12" wp14:editId="22EDCA1F">
+            <wp:extent cx="3898900" cy="2314891"/>
+            <wp:effectExtent l="0" t="0" r="6350" b="9525"/>
             <wp:docPr id="1673335676" name="Picture 1" descr="A computer screen shot of a black screen&#10;&#10;Description automatically generated"/>
             <wp:cNvGraphicFramePr>
               <a:graphicFrameLocks xmlns:a="http://schemas.openxmlformats.org/drawingml/2006/main" noChangeAspect="1"/>
@@ -3355,7 +3458,7 @@
                   <pic:spPr>
                     <a:xfrm>
                       <a:off x="0" y="0"/>
-                      <a:ext cx="4676114" cy="2776346"/>
+                      <a:ext cx="3919382" cy="2327052"/>
                     </a:xfrm>
                     <a:prstGeom prst="rect">
                       <a:avLst/>
@@ -3371,17 +3474,6 @@
     <w:p>
       <w:pPr>
         <w:numPr>
-          <w:ilvl w:val="0"/>
-          <w:numId w:val="12"/>
-        </w:numPr>
-      </w:pPr>
-      <w:r>
-        <w:t>Υπολογισμός Εικόνας Σφάλματος:</w:t>
-      </w:r>
-    </w:p>
-    <w:p>
-      <w:pPr>
-        <w:numPr>
           <w:ilvl w:val="1"/>
           <w:numId w:val="12"/>
         </w:numPr>
@@ -3390,9 +3482,13 @@
         </w:tabs>
       </w:pPr>
       <w:r>
+        <w:lastRenderedPageBreak/>
         <w:t xml:space="preserve">Η εικόνα σφάλματος (Error Frame) προκύπτει από τη διαφορά μεταξύ του τρέχοντος macroblock και του αντίστοιχου ταιριάσματος: </w:t>
       </w:r>
       <w:r>
+        <w:rPr>
+          <w:noProof/>
+        </w:rPr>
         <w:drawing>
           <wp:inline distT="0" distB="0" distL="0" distR="0" wp14:anchorId="705C749B" wp14:editId="05BBBDA0">
             <wp:extent cx="5731510" cy="356870"/>
@@ -3441,32 +3537,33 @@
         </w:tabs>
       </w:pPr>
       <w:r>
-        <w:t>Τα Error Frames αποθηκεύονται για κάθε P-frame.</w:t>
-      </w:r>
-    </w:p>
-    <w:p>
-      <w:pPr>
-        <w:numPr>
-          <w:ilvl w:val="0"/>
-          <w:numId w:val="12"/>
-        </w:numPr>
-      </w:pPr>
-      <w:r>
-        <w:t>Αποθήκευση Συμπιεσμένων Δεδομένων:</w:t>
-      </w:r>
-    </w:p>
-    <w:p>
-      <w:pPr>
-        <w:numPr>
-          <w:ilvl w:val="1"/>
-          <w:numId w:val="12"/>
-        </w:numPr>
-        <w:tabs>
-          <w:tab w:val="num" w:pos="1440"/>
-        </w:tabs>
-      </w:pPr>
-      <w:r>
-        <w:t>Τα διανύσματα κίνησης και τα Error Frames συμπιέστηκαν χρησιμοποιώντας τη βιβλιοθήκη zlib και αποθηκεύτηκαν σε ξεχωριστό φάκελο (encoded_frames_with_motion).</w:t>
+        <w:t xml:space="preserve">Τα </w:t>
+      </w:r>
+      <w:r>
+        <w:rPr>
+          <w:b/>
+          <w:bCs/>
+        </w:rPr>
+        <w:t>Error</w:t>
+      </w:r>
+      <w:r>
+        <w:t xml:space="preserve"> Frames αποθηκεύονται για κάθε P-frame.</w:t>
+      </w:r>
+      <w:r>
+        <w:t xml:space="preserve"> </w:t>
+      </w:r>
+      <w:r>
+        <w:t xml:space="preserve">Τα διανύσματα κίνησης και τα Error Frames συμπιέστηκαν χρησιμοποιώντας τη βιβλιοθήκη </w:t>
+      </w:r>
+      <w:r>
+        <w:rPr>
+          <w:b/>
+          <w:bCs/>
+        </w:rPr>
+        <w:t>zlib</w:t>
+      </w:r>
+      <w:r>
+        <w:t xml:space="preserve"> και αποθηκεύτηκαν σε ξεχωριστό φάκελο (encoded_frames_motion).</w:t>
       </w:r>
     </w:p>
     <w:p>
@@ -3474,6 +3571,9 @@
         <w:ind w:left="1440"/>
       </w:pPr>
       <w:r>
+        <w:rPr>
+          <w:noProof/>
+        </w:rPr>
         <w:drawing>
           <wp:inline distT="0" distB="0" distL="0" distR="0" wp14:anchorId="04E9189E" wp14:editId="1BD0BED0">
             <wp:extent cx="5129530" cy="1757202"/>
@@ -3535,7 +3635,13 @@
         </w:numPr>
       </w:pPr>
       <w:r>
-        <w:t>Η διαδικασία εξαντλητικής αναζήτησης είναι ακριβής αλλά υπολογιστικά εντατική, καθώς εξετάζονται όλες οι πιθανές μετατοπίσεις.</w:t>
+        <w:t xml:space="preserve">Η διαδικασία εξαντλητικής αναζήτησης είναι ακριβής αλλά υπολογιστικά </w:t>
+      </w:r>
+      <w:r>
+        <w:t>απαιτητική</w:t>
+      </w:r>
+      <w:r>
+        <w:t>, καθώς εξετάζονται όλες οι πιθανές μετατοπίσεις.</w:t>
       </w:r>
     </w:p>
     <w:p>
@@ -3550,12 +3656,6 @@
       </w:r>
     </w:p>
     <w:p>
-      <w:r>
-        <w:lastRenderedPageBreak/>
-        <w:t>Συμπεράσματα:</w:t>
-      </w:r>
-    </w:p>
-    <w:p>
       <w:pPr>
         <w:numPr>
           <w:ilvl w:val="0"/>
@@ -3578,9 +3678,48 @@
       </w:r>
     </w:p>
     <w:p>
-      <w:r>
-        <w:t>Όπως στο Ερώτημα i, οι παραγόμενες εικόνες σφάλματος και τα διανύσματα κίνησης αποθηκεύονται στο auxiliary2024.zip. Παραδείγματα περιλαμβάνονται για καλύτερη κατανόηση.</w:t>
-      </w:r>
+      <w:pPr>
+        <w:numPr>
+          <w:ilvl w:val="0"/>
+          <w:numId w:val="14"/>
+        </w:numPr>
+      </w:pPr>
+      <w:r>
+        <w:t>Αναλυτικά παραδείγματα εκτέλεσης(</w:t>
+      </w:r>
+      <w:r>
+        <w:rPr>
+          <w:lang w:val="en-US"/>
+        </w:rPr>
+        <w:t>Error</w:t>
+      </w:r>
+      <w:r>
+        <w:t xml:space="preserve"> </w:t>
+      </w:r>
+      <w:r>
+        <w:rPr>
+          <w:lang w:val="en-US"/>
+        </w:rPr>
+        <w:t>Frames</w:t>
+      </w:r>
+      <w:r>
+        <w:t xml:space="preserve"> &amp; </w:t>
+      </w:r>
+      <w:r>
+        <w:t xml:space="preserve">διανύσματα κίνησης) στο </w:t>
+      </w:r>
+      <w:r>
+        <w:rPr>
+          <w:b/>
+          <w:bCs/>
+        </w:rPr>
+        <w:t>auxiliary2024.zip</w:t>
+      </w:r>
+    </w:p>
+    <w:p>
+      <w:pPr>
+        <w:ind w:left="720"/>
+      </w:pPr>
     </w:p>
     <w:p>
       <w:pPr>
@@ -3595,30 +3734,29 @@
     <w:p>
       <w:pPr>
         <w:rPr>
-          <w:b/>
-          <w:bCs/>
           <w:sz w:val="28"/>
           <w:szCs w:val="28"/>
         </w:rPr>
       </w:pPr>
-    </w:p>
-    <w:p>
-      <w:pPr>
-        <w:rPr>
+      <w:bookmarkStart w:id="3" w:name="iii"/>
+      <w:r>
+        <w:rPr>
+          <w:b/>
+          <w:bCs/>
           <w:sz w:val="28"/>
           <w:szCs w:val="28"/>
-        </w:rPr>
-      </w:pPr>
-      <w:bookmarkStart w:id="3" w:name="iii"/>
+          <w:lang w:val="en-US"/>
+        </w:rPr>
+        <w:t>iii</w:t>
+      </w:r>
       <w:r>
         <w:rPr>
           <w:b/>
           <w:bCs/>
           <w:sz w:val="28"/>
           <w:szCs w:val="28"/>
-          <w:lang w:val="en-US"/>
-        </w:rPr>
-        <w:t>iii</w:t>
+        </w:rPr>
+        <w:t>)</w:t>
       </w:r>
       <w:r>
         <w:rPr>
@@ -3627,26 +3765,28 @@
           <w:sz w:val="28"/>
           <w:szCs w:val="28"/>
         </w:rPr>
-        <w:t>)</w:t>
-      </w:r>
-      <w:r>
-        <w:rPr>
-          <w:b/>
-          <w:bCs/>
+        <w:t xml:space="preserve">  </w:t>
+      </w:r>
+      <w:r>
+        <w:rPr>
           <w:sz w:val="28"/>
           <w:szCs w:val="28"/>
         </w:rPr>
-        <w:t xml:space="preserve">  </w:t>
-      </w:r>
-      <w:r>
-        <w:rPr>
+        <w:t>Δεν έχει υλοποιηθεί το παρόν ερώτημα.</w:t>
+      </w:r>
+    </w:p>
+    <w:bookmarkEnd w:id="3"/>
+    <w:p>
+      <w:pPr>
+        <w:rPr>
+          <w:b/>
+          <w:bCs/>
           <w:sz w:val="28"/>
           <w:szCs w:val="28"/>
-        </w:rPr>
-        <w:t>Δεν έχει υλοποιηθεί το παρόν ερώτημα.</w:t>
-      </w:r>
-    </w:p>
-    <w:bookmarkEnd w:id="3"/>
+          <w:lang w:val="en-US"/>
+        </w:rPr>
+      </w:pPr>
+    </w:p>
     <w:p>
       <w:pPr>
         <w:rPr>
@@ -3654,6 +3794,7 @@
           <w:bCs/>
           <w:sz w:val="28"/>
           <w:szCs w:val="28"/>
+          <w:lang w:val="en-US"/>
         </w:rPr>
       </w:pPr>
     </w:p>
@@ -3664,6 +3805,7 @@
           <w:bCs/>
           <w:sz w:val="28"/>
           <w:szCs w:val="28"/>
+          <w:lang w:val="en-US"/>
         </w:rPr>
       </w:pPr>
     </w:p>
@@ -3674,6 +3816,7 @@
           <w:bCs/>
           <w:sz w:val="28"/>
           <w:szCs w:val="28"/>
+          <w:lang w:val="en-US"/>
         </w:rPr>
       </w:pPr>
     </w:p>
@@ -3695,6 +3838,7 @@
           <w:szCs w:val="28"/>
           <w:lang w:val="en-US"/>
         </w:rPr>
+        <w:lastRenderedPageBreak/>
         <w:t>iv</w:t>
       </w:r>
       <w:r>
@@ -3746,6 +3890,7 @@
         </w:rPr>
         <w:t>(</w:t>
       </w:r>
+      <w:proofErr w:type="spellStart"/>
       <w:r>
         <w:rPr>
           <w:b/>
@@ -3754,6 +3899,7 @@
         </w:rPr>
         <w:t>i</w:t>
       </w:r>
+      <w:proofErr w:type="spellEnd"/>
       <w:r>
         <w:rPr>
           <w:b/>
@@ -3938,88 +4084,95 @@
         <w:t>.</w:t>
       </w:r>
     </w:p>
+    <w:p>
+      <w:pPr>
+        <w:pStyle w:val="ListParagraph"/>
+        <w:numPr>
+          <w:ilvl w:val="0"/>
+          <w:numId w:val="2"/>
+        </w:numPr>
+      </w:pPr>
+      <w:r>
+        <w:t>Για τον</w:t>
+      </w:r>
+      <w:r>
+        <w:t xml:space="preserve"> υπολογισμό του </w:t>
+      </w:r>
+      <w:r>
+        <w:rPr>
+          <w:b/>
+          <w:bCs/>
+        </w:rPr>
+        <w:t>βαθμού συμπίεσης</w:t>
+      </w:r>
+      <w:r>
+        <w:rPr>
+          <w:b/>
+          <w:bCs/>
+        </w:rPr>
+        <w:t xml:space="preserve"> </w:t>
+      </w:r>
+      <w:r>
+        <w:t>για την περίπτωση</w:t>
+      </w:r>
+      <w:r>
+        <w:t xml:space="preserve"> </w:t>
+      </w:r>
+      <w:r>
+        <w:rPr>
+          <w:b/>
+          <w:bCs/>
+        </w:rPr>
+        <w:t>(</w:t>
+      </w:r>
+      <w:r>
+        <w:rPr>
+          <w:b/>
+          <w:bCs/>
+          <w:lang w:val="en-US"/>
+        </w:rPr>
+        <w:t>ii</w:t>
+      </w:r>
+      <w:r>
+        <w:rPr>
+          <w:b/>
+          <w:bCs/>
+        </w:rPr>
+        <w:t>)</w:t>
+      </w:r>
+      <w:r>
+        <w:rPr>
+          <w:b/>
+          <w:bCs/>
+        </w:rPr>
+        <w:t xml:space="preserve"> </w:t>
+      </w:r>
+      <w:hyperlink w:anchor="iii" w:history="1">
+        <w:r>
+          <w:rPr>
+            <w:rStyle w:val="Hyperlink"/>
+          </w:rPr>
+          <w:t xml:space="preserve">δεν </w:t>
+        </w:r>
+        <w:r>
+          <w:rPr>
+            <w:rStyle w:val="Hyperlink"/>
+          </w:rPr>
+          <w:t>έ</w:t>
+        </w:r>
+        <w:r>
+          <w:rPr>
+            <w:rStyle w:val="Hyperlink"/>
+          </w:rPr>
+          <w:t>χει υλοποιηθεί</w:t>
+        </w:r>
+      </w:hyperlink>
+      <w:r>
+        <w:t>.</w:t>
+      </w:r>
+    </w:p>
     <w:p/>
     <w:bookmarkEnd w:id="2"/>
-    <w:p>
-      <w:pPr>
-        <w:rPr>
-          <w:b/>
-          <w:bCs/>
-          <w:sz w:val="28"/>
-          <w:szCs w:val="28"/>
-        </w:rPr>
-      </w:pPr>
-    </w:p>
-    <w:p>
-      <w:pPr>
-        <w:rPr>
-          <w:b/>
-          <w:bCs/>
-          <w:sz w:val="28"/>
-          <w:szCs w:val="28"/>
-        </w:rPr>
-      </w:pPr>
-    </w:p>
-    <w:p>
-      <w:pPr>
-        <w:rPr>
-          <w:b/>
-          <w:bCs/>
-          <w:sz w:val="28"/>
-          <w:szCs w:val="28"/>
-        </w:rPr>
-      </w:pPr>
-    </w:p>
-    <w:p>
-      <w:pPr>
-        <w:rPr>
-          <w:b/>
-          <w:bCs/>
-          <w:sz w:val="28"/>
-          <w:szCs w:val="28"/>
-        </w:rPr>
-      </w:pPr>
-    </w:p>
-    <w:p>
-      <w:pPr>
-        <w:rPr>
-          <w:b/>
-          <w:bCs/>
-          <w:sz w:val="28"/>
-          <w:szCs w:val="28"/>
-        </w:rPr>
-      </w:pPr>
-    </w:p>
-    <w:p>
-      <w:pPr>
-        <w:rPr>
-          <w:b/>
-          <w:bCs/>
-          <w:sz w:val="28"/>
-          <w:szCs w:val="28"/>
-        </w:rPr>
-      </w:pPr>
-    </w:p>
-    <w:p>
-      <w:pPr>
-        <w:rPr>
-          <w:b/>
-          <w:bCs/>
-          <w:sz w:val="28"/>
-          <w:szCs w:val="28"/>
-        </w:rPr>
-      </w:pPr>
-    </w:p>
-    <w:p>
-      <w:pPr>
-        <w:rPr>
-          <w:b/>
-          <w:bCs/>
-          <w:sz w:val="28"/>
-          <w:szCs w:val="28"/>
-        </w:rPr>
-      </w:pPr>
-    </w:p>
     <w:p>
       <w:pPr>
         <w:rPr>
@@ -4134,6 +4287,7 @@
         </w:rPr>
         <w:t xml:space="preserve">Ερώτημα </w:t>
       </w:r>
+      <w:proofErr w:type="spellStart"/>
       <w:r>
         <w:rPr>
           <w:b/>
@@ -4144,6 +4298,7 @@
         </w:rPr>
         <w:t>i</w:t>
       </w:r>
+      <w:proofErr w:type="spellEnd"/>
     </w:p>
     <w:p/>
     <w:p>
@@ -4156,7 +4311,21 @@
         <w:rPr>
           <w:lang w:val="en-US"/>
         </w:rPr>
-        <w:t>File : “ encoded_frames” [</w:t>
+        <w:t xml:space="preserve">File : “ </w:t>
+      </w:r>
+      <w:proofErr w:type="spellStart"/>
+      <w:r>
+        <w:rPr>
+          <w:lang w:val="en-US"/>
+        </w:rPr>
+        <w:t>encoded_frames</w:t>
+      </w:r>
+      <w:proofErr w:type="spellEnd"/>
+      <w:r>
+        <w:rPr>
+          <w:lang w:val="en-US"/>
+        </w:rPr>
+        <w:t>” [</w:t>
       </w:r>
       <w:r>
         <w:t>Τα</w:t>
@@ -4570,6 +4739,7 @@
           <w:noProof/>
           <w:lang w:val="en-US"/>
         </w:rPr>
+        <w:lastRenderedPageBreak/>
         <w:drawing>
           <wp:inline distT="0" distB="0" distL="0" distR="0" wp14:anchorId="4242E159" wp14:editId="6CDC08CB">
             <wp:extent cx="5731510" cy="651510"/>
@@ -4657,136 +4827,105 @@
       </w:pPr>
     </w:p>
     <w:p>
-      <w:pPr>
-        <w:rPr>
-          <w:lang w:val="en-US"/>
-        </w:rPr>
-      </w:pPr>
-    </w:p>
-    <w:p>
-      <w:pPr>
-        <w:rPr>
-          <w:lang w:val="en-US"/>
-        </w:rPr>
-      </w:pPr>
-    </w:p>
-    <w:p>
-      <w:pPr>
-        <w:rPr>
-          <w:lang w:val="en-US"/>
-        </w:rPr>
-      </w:pPr>
-    </w:p>
-    <w:p>
-      <w:pPr>
-        <w:rPr>
-          <w:lang w:val="en-US"/>
-        </w:rPr>
-      </w:pPr>
-    </w:p>
-    <w:p>
-      <w:pPr>
-        <w:rPr>
-          <w:lang w:val="en-US"/>
-        </w:rPr>
-      </w:pPr>
-    </w:p>
-    <w:p>
-      <w:pPr>
-        <w:rPr>
-          <w:lang w:val="en-US"/>
-        </w:rPr>
-      </w:pPr>
-    </w:p>
-    <w:p>
-      <w:pPr>
-        <w:rPr>
-          <w:lang w:val="en-US"/>
-        </w:rPr>
-      </w:pPr>
-    </w:p>
-    <w:p>
-      <w:pPr>
-        <w:rPr>
-          <w:lang w:val="en-US"/>
-        </w:rPr>
-      </w:pPr>
-    </w:p>
-    <w:p>
-      <w:pPr>
-        <w:rPr>
-          <w:lang w:val="en-US"/>
-        </w:rPr>
-      </w:pPr>
-    </w:p>
-    <w:p>
-      <w:pPr>
-        <w:rPr>
-          <w:lang w:val="en-US"/>
-        </w:rPr>
-      </w:pPr>
-    </w:p>
-    <w:p>
-      <w:pPr>
-        <w:rPr>
-          <w:lang w:val="en-US"/>
-        </w:rPr>
-      </w:pPr>
-    </w:p>
-    <w:p>
-      <w:pPr>
-        <w:rPr>
-          <w:lang w:val="en-US"/>
-        </w:rPr>
-      </w:pPr>
-    </w:p>
-    <w:p>
-      <w:pPr>
-        <w:rPr>
-          <w:lang w:val="en-US"/>
-        </w:rPr>
-      </w:pPr>
-    </w:p>
-    <w:p>
-      <w:pPr>
-        <w:rPr>
-          <w:lang w:val="en-US"/>
-        </w:rPr>
-      </w:pPr>
-    </w:p>
-    <w:p>
-      <w:pPr>
-        <w:rPr>
-          <w:lang w:val="en-US"/>
-        </w:rPr>
-      </w:pPr>
-    </w:p>
-    <w:p>
-      <w:pPr>
-        <w:rPr>
-          <w:lang w:val="en-US"/>
-        </w:rPr>
-      </w:pPr>
-    </w:p>
-    <w:p>
-      <w:pPr>
-        <w:rPr>
-          <w:b/>
-          <w:bCs/>
-          <w:lang w:val="en-US"/>
-        </w:rPr>
-      </w:pPr>
-      <w:r>
-        <w:rPr>
-          <w:b/>
-          <w:bCs/>
-          <w:lang w:val="en-US"/>
-        </w:rPr>
-        <w:t>ii)</w:t>
-      </w:r>
+      <w:r>
+        <w:rPr>
+          <w:lang w:val="en-US"/>
+        </w:rPr>
+        <w:t>File</w:t>
+      </w:r>
+      <w:r>
+        <w:t xml:space="preserve"> : “ </w:t>
+      </w:r>
+      <w:r>
+        <w:rPr>
+          <w:lang w:val="en-US"/>
+        </w:rPr>
+        <w:t>encoded</w:t>
+      </w:r>
+      <w:r>
+        <w:t>_</w:t>
+      </w:r>
+      <w:r>
+        <w:rPr>
+          <w:lang w:val="en-US"/>
+        </w:rPr>
+        <w:t>folder</w:t>
+      </w:r>
+      <w:r>
+        <w:t>_</w:t>
+      </w:r>
+      <w:r>
+        <w:rPr>
+          <w:lang w:val="en-US"/>
+        </w:rPr>
+        <w:t>with</w:t>
+      </w:r>
+      <w:r>
+        <w:t>_</w:t>
+      </w:r>
+      <w:r>
+        <w:rPr>
+          <w:lang w:val="en-US"/>
+        </w:rPr>
+        <w:t>motion</w:t>
+      </w:r>
+      <w:r>
+        <w:t>” [Τα συμπιεσμένα καρέ από την εξαντλητική αντιστάθμιση κίνησης]</w:t>
+      </w:r>
+    </w:p>
+    <w:p>
+      <w:r>
+        <w:drawing>
+          <wp:inline distT="0" distB="0" distL="0" distR="0" wp14:anchorId="1602638A" wp14:editId="474BA24C">
+            <wp:extent cx="5731510" cy="494030"/>
+            <wp:effectExtent l="0" t="0" r="2540" b="1270"/>
+            <wp:docPr id="1907317346" name="Picture 1"/>
+            <wp:cNvGraphicFramePr>
+              <a:graphicFrameLocks xmlns:a="http://schemas.openxmlformats.org/drawingml/2006/main" noChangeAspect="1"/>
+            </wp:cNvGraphicFramePr>
+            <a:graphic xmlns:a="http://schemas.openxmlformats.org/drawingml/2006/main">
+              <a:graphicData uri="http://schemas.openxmlformats.org/drawingml/2006/picture">
+                <pic:pic xmlns:pic="http://schemas.openxmlformats.org/drawingml/2006/picture">
+                  <pic:nvPicPr>
+                    <pic:cNvPr id="1907317346" name=""/>
+                    <pic:cNvPicPr/>
+                  </pic:nvPicPr>
+                  <pic:blipFill>
+                    <a:blip r:embed="rId23"/>
+                    <a:stretch>
+                      <a:fillRect/>
+                    </a:stretch>
+                  </pic:blipFill>
+                  <pic:spPr>
+                    <a:xfrm>
+                      <a:off x="0" y="0"/>
+                      <a:ext cx="5731510" cy="494030"/>
+                    </a:xfrm>
+                    <a:prstGeom prst="rect">
+                      <a:avLst/>
+                    </a:prstGeom>
+                  </pic:spPr>
+                </pic:pic>
+              </a:graphicData>
+            </a:graphic>
+          </wp:inline>
+        </w:drawing>
+      </w:r>
+    </w:p>
+    <w:p/>
+    <w:p/>
+    <w:p/>
+    <w:p>
+      <w:pPr>
+        <w:rPr>
+          <w:b/>
+          <w:bCs/>
+          <w:lang w:val="en-US"/>
+        </w:rPr>
+      </w:pPr>
     </w:p>
     <w:sectPr>
-      <w:footerReference w:type="default" r:id="rId23"/>
+      <w:footerReference w:type="default" r:id="rId24"/>
       <w:pgSz w:w="11906" w:h="16838"/>
       <w:pgMar w:top="1440" w:right="1440" w:bottom="1440" w:left="1440" w:header="708" w:footer="708" w:gutter="0"/>
       <w:pgNumType w:start="0"/>
@@ -5245,7 +5384,7 @@
   <w:abstractNum w:abstractNumId="3" w15:restartNumberingAfterBreak="0">
     <w:nsid w:val="298C2477"/>
     <w:multiLevelType w:val="hybridMultilevel"/>
-    <w:tmpl w:val="01E65100"/>
+    <w:tmpl w:val="1C100580"/>
     <w:lvl w:ilvl="0" w:tplc="0408000B">
       <w:start w:val="1"/>
       <w:numFmt w:val="bullet"/>
@@ -7877,6 +8016,7 @@
     <w:rsidRoot w:val="00D20040"/>
     <w:rsid w:val="000C0363"/>
     <w:rsid w:val="00125F65"/>
+    <w:rsid w:val="00130BB2"/>
     <w:rsid w:val="001D12B4"/>
     <w:rsid w:val="00577199"/>
     <w:rsid w:val="00587821"/>
@@ -7895,6 +8035,7 @@
     <w:rsid w:val="00D20040"/>
     <w:rsid w:val="00DA71A6"/>
     <w:rsid w:val="00DE40EF"/>
+    <w:rsid w:val="00E03885"/>
     <w:rsid w:val="00EA4469"/>
     <w:rsid w:val="00FB01ED"/>
   </w:rsids>

</xml_diff>